<commit_message>
Udapted the desing of test
</commit_message>
<xml_diff>
--- a/documents/Diseño De Pruebas Unitarias/PruebasUnitarias.docx
+++ b/documents/Diseño De Pruebas Unitarias/PruebasUnitarias.docx
@@ -163,8 +163,6 @@
               </w:rPr>
               <w:t>IStack</w:t>
             </w:r>
-            <w:bookmarkStart w:id="0" w:name="_GoBack"/>
-            <w:bookmarkEnd w:id="0"/>
             <w:proofErr w:type="spellEnd"/>
           </w:p>
         </w:tc>
@@ -747,13 +745,7 @@
               <w:rPr>
                 <w:rFonts w:ascii="Times New Roman" w:hAnsi="Times New Roman" w:cs="Times New Roman"/>
               </w:rPr>
-              <w:t>, 100, 541</w:t>
-            </w:r>
-            <w:r>
-              <w:rPr>
-                <w:rFonts w:ascii="Times New Roman" w:hAnsi="Times New Roman" w:cs="Times New Roman"/>
-              </w:rPr>
-              <w:t>]</w:t>
+              <w:t>, 100, 541]</w:t>
             </w:r>
           </w:p>
         </w:tc>
@@ -808,13 +800,7 @@
               <w:rPr>
                 <w:rFonts w:ascii="Times New Roman" w:hAnsi="Times New Roman" w:cs="Times New Roman"/>
               </w:rPr>
-              <w:t>, 100, 541</w:t>
-            </w:r>
-            <w:r>
-              <w:rPr>
-                <w:rFonts w:ascii="Times New Roman" w:hAnsi="Times New Roman" w:cs="Times New Roman"/>
-              </w:rPr>
-              <w:t>, 99</w:t>
+              <w:t>, 100, 541, 99</w:t>
             </w:r>
             <w:r>
               <w:rPr>
@@ -1026,7 +1012,7 @@
           <w:tblLook w:val="0000" w:firstRow="0" w:lastRow="0" w:firstColumn="0" w:lastColumn="0" w:noHBand="0" w:noVBand="0"/>
         </w:tblPrEx>
         <w:trPr>
-          <w:trHeight w:val="100"/>
+          <w:trHeight w:val="600"/>
         </w:trPr>
         <w:tc>
           <w:tcPr>
@@ -1244,6 +1230,1682 @@
           </w:p>
         </w:tc>
       </w:tr>
+      <w:tr>
+        <w:tblPrEx>
+          <w:tblBorders>
+            <w:left w:val="none" w:sz="0" w:space="0" w:color="auto"/>
+            <w:bottom w:val="none" w:sz="0" w:space="0" w:color="auto"/>
+            <w:right w:val="none" w:sz="0" w:space="0" w:color="auto"/>
+            <w:insideH w:val="none" w:sz="0" w:space="0" w:color="auto"/>
+            <w:insideV w:val="none" w:sz="0" w:space="0" w:color="auto"/>
+          </w:tblBorders>
+          <w:tblCellMar>
+            <w:left w:w="70" w:type="dxa"/>
+            <w:right w:w="70" w:type="dxa"/>
+          </w:tblCellMar>
+          <w:tblLook w:val="0000" w:firstRow="0" w:lastRow="0" w:firstColumn="0" w:lastColumn="0" w:noHBand="0" w:noVBand="0"/>
+        </w:tblPrEx>
+        <w:trPr>
+          <w:trHeight w:val="147"/>
+        </w:trPr>
+        <w:tc>
+          <w:tcPr>
+            <w:tcW w:w="2231" w:type="dxa"/>
+            <w:tcBorders>
+              <w:top w:val="single" w:sz="4" w:space="0" w:color="auto"/>
+              <w:left w:val="single" w:sz="4" w:space="0" w:color="auto"/>
+              <w:bottom w:val="single" w:sz="4" w:space="0" w:color="auto"/>
+              <w:right w:val="single" w:sz="4" w:space="0" w:color="auto"/>
+            </w:tcBorders>
+          </w:tcPr>
+          <w:p>
+            <w:pPr>
+              <w:rPr>
+                <w:rFonts w:ascii="Times New Roman" w:hAnsi="Times New Roman" w:cs="Times New Roman"/>
+              </w:rPr>
+            </w:pPr>
+            <w:proofErr w:type="spellStart"/>
+            <w:r>
+              <w:rPr>
+                <w:rFonts w:ascii="Times New Roman" w:hAnsi="Times New Roman" w:cs="Times New Roman"/>
+              </w:rPr>
+              <w:t>I</w:t>
+            </w:r>
+            <w:r>
+              <w:rPr>
+                <w:rFonts w:ascii="Times New Roman" w:hAnsi="Times New Roman" w:cs="Times New Roman"/>
+              </w:rPr>
+              <w:t>Queue</w:t>
+            </w:r>
+            <w:proofErr w:type="spellEnd"/>
+          </w:p>
+        </w:tc>
+        <w:tc>
+          <w:tcPr>
+            <w:tcW w:w="2592" w:type="dxa"/>
+            <w:tcBorders>
+              <w:top w:val="single" w:sz="4" w:space="0" w:color="auto"/>
+              <w:left w:val="single" w:sz="4" w:space="0" w:color="auto"/>
+              <w:bottom w:val="single" w:sz="4" w:space="0" w:color="auto"/>
+              <w:right w:val="single" w:sz="4" w:space="0" w:color="auto"/>
+            </w:tcBorders>
+          </w:tcPr>
+          <w:p>
+            <w:pPr>
+              <w:rPr>
+                <w:rFonts w:ascii="Times New Roman" w:hAnsi="Times New Roman" w:cs="Times New Roman"/>
+              </w:rPr>
+            </w:pPr>
+            <w:proofErr w:type="spellStart"/>
+            <w:proofErr w:type="gramStart"/>
+            <w:r>
+              <w:rPr>
+                <w:rFonts w:ascii="Times New Roman" w:hAnsi="Times New Roman" w:cs="Times New Roman"/>
+              </w:rPr>
+              <w:t>Offer</w:t>
+            </w:r>
+            <w:proofErr w:type="spellEnd"/>
+            <w:r>
+              <w:rPr>
+                <w:rFonts w:ascii="Times New Roman" w:hAnsi="Times New Roman" w:cs="Times New Roman"/>
+              </w:rPr>
+              <w:t>(</w:t>
+            </w:r>
+            <w:proofErr w:type="gramEnd"/>
+            <w:r>
+              <w:rPr>
+                <w:rFonts w:ascii="Times New Roman" w:hAnsi="Times New Roman" w:cs="Times New Roman"/>
+              </w:rPr>
+              <w:t>T</w:t>
+            </w:r>
+            <w:r>
+              <w:rPr>
+                <w:rFonts w:ascii="Times New Roman" w:hAnsi="Times New Roman" w:cs="Times New Roman"/>
+              </w:rPr>
+              <w:t xml:space="preserve"> e</w:t>
+            </w:r>
+            <w:r>
+              <w:rPr>
+                <w:rFonts w:ascii="Times New Roman" w:hAnsi="Times New Roman" w:cs="Times New Roman"/>
+              </w:rPr>
+              <w:t>)</w:t>
+            </w:r>
+            <w:r>
+              <w:rPr>
+                <w:rFonts w:ascii="Times New Roman" w:hAnsi="Times New Roman" w:cs="Times New Roman"/>
+              </w:rPr>
+              <w:t>:</w:t>
+            </w:r>
+            <w:proofErr w:type="spellStart"/>
+            <w:r>
+              <w:rPr>
+                <w:rFonts w:ascii="Times New Roman" w:hAnsi="Times New Roman" w:cs="Times New Roman"/>
+              </w:rPr>
+              <w:t>void</w:t>
+            </w:r>
+            <w:proofErr w:type="spellEnd"/>
+          </w:p>
+        </w:tc>
+        <w:tc>
+          <w:tcPr>
+            <w:tcW w:w="2171" w:type="dxa"/>
+            <w:tcBorders>
+              <w:top w:val="single" w:sz="4" w:space="0" w:color="auto"/>
+              <w:left w:val="single" w:sz="4" w:space="0" w:color="auto"/>
+              <w:bottom w:val="single" w:sz="4" w:space="0" w:color="auto"/>
+              <w:right w:val="single" w:sz="4" w:space="0" w:color="auto"/>
+            </w:tcBorders>
+          </w:tcPr>
+          <w:p>
+            <w:pPr>
+              <w:pStyle w:val="Prrafodelista"/>
+              <w:numPr>
+                <w:ilvl w:val="0"/>
+                <w:numId w:val="10"/>
+              </w:numPr>
+              <w:rPr>
+                <w:rFonts w:ascii="Times New Roman" w:hAnsi="Times New Roman" w:cs="Times New Roman"/>
+              </w:rPr>
+            </w:pPr>
+            <w:r>
+              <w:rPr>
+                <w:rFonts w:ascii="Times New Roman" w:hAnsi="Times New Roman" w:cs="Times New Roman"/>
+              </w:rPr>
+              <w:t>[</w:t>
+            </w:r>
+            <w:r>
+              <w:rPr>
+                <w:rFonts w:ascii="Times New Roman" w:hAnsi="Times New Roman" w:cs="Times New Roman"/>
+              </w:rPr>
+              <w:t>Hola, Joe, 10, 10.22</w:t>
+            </w:r>
+            <w:r>
+              <w:rPr>
+                <w:rFonts w:ascii="Times New Roman" w:hAnsi="Times New Roman" w:cs="Times New Roman"/>
+              </w:rPr>
+              <w:t>]</w:t>
+            </w:r>
+          </w:p>
+          <w:p>
+            <w:pPr>
+              <w:pStyle w:val="Prrafodelista"/>
+              <w:numPr>
+                <w:ilvl w:val="0"/>
+                <w:numId w:val="10"/>
+              </w:numPr>
+              <w:rPr>
+                <w:rFonts w:ascii="Times New Roman" w:hAnsi="Times New Roman" w:cs="Times New Roman"/>
+              </w:rPr>
+            </w:pPr>
+            <w:r>
+              <w:rPr>
+                <w:rFonts w:ascii="Times New Roman" w:hAnsi="Times New Roman" w:cs="Times New Roman"/>
+              </w:rPr>
+              <w:t>[</w:t>
+            </w:r>
+            <w:proofErr w:type="spellStart"/>
+            <w:r>
+              <w:rPr>
+                <w:rFonts w:ascii="Times New Roman" w:hAnsi="Times New Roman" w:cs="Times New Roman"/>
+              </w:rPr>
+              <w:t>asd</w:t>
+            </w:r>
+            <w:proofErr w:type="spellEnd"/>
+            <w:r>
+              <w:rPr>
+                <w:rFonts w:ascii="Times New Roman" w:hAnsi="Times New Roman" w:cs="Times New Roman"/>
+              </w:rPr>
+              <w:t xml:space="preserve">, </w:t>
+            </w:r>
+            <w:proofErr w:type="spellStart"/>
+            <w:r>
+              <w:rPr>
+                <w:rFonts w:ascii="Times New Roman" w:hAnsi="Times New Roman" w:cs="Times New Roman"/>
+              </w:rPr>
+              <w:t>qwe</w:t>
+            </w:r>
+            <w:proofErr w:type="spellEnd"/>
+            <w:r>
+              <w:rPr>
+                <w:rFonts w:ascii="Times New Roman" w:hAnsi="Times New Roman" w:cs="Times New Roman"/>
+              </w:rPr>
+              <w:t xml:space="preserve">, </w:t>
+            </w:r>
+            <w:proofErr w:type="spellStart"/>
+            <w:r>
+              <w:rPr>
+                <w:rFonts w:ascii="Times New Roman" w:hAnsi="Times New Roman" w:cs="Times New Roman"/>
+              </w:rPr>
+              <w:t>ew</w:t>
+            </w:r>
+            <w:proofErr w:type="spellEnd"/>
+            <w:r>
+              <w:rPr>
+                <w:rFonts w:ascii="Times New Roman" w:hAnsi="Times New Roman" w:cs="Times New Roman"/>
+              </w:rPr>
+              <w:t>]</w:t>
+            </w:r>
+          </w:p>
+          <w:p>
+            <w:pPr>
+              <w:rPr>
+                <w:rFonts w:ascii="Times New Roman" w:hAnsi="Times New Roman" w:cs="Times New Roman"/>
+              </w:rPr>
+            </w:pPr>
+          </w:p>
+        </w:tc>
+        <w:tc>
+          <w:tcPr>
+            <w:tcW w:w="2004" w:type="dxa"/>
+            <w:tcBorders>
+              <w:top w:val="single" w:sz="4" w:space="0" w:color="auto"/>
+              <w:left w:val="single" w:sz="4" w:space="0" w:color="auto"/>
+              <w:bottom w:val="single" w:sz="4" w:space="0" w:color="auto"/>
+              <w:right w:val="single" w:sz="4" w:space="0" w:color="auto"/>
+            </w:tcBorders>
+          </w:tcPr>
+          <w:p>
+            <w:pPr>
+              <w:pStyle w:val="Prrafodelista"/>
+              <w:numPr>
+                <w:ilvl w:val="0"/>
+                <w:numId w:val="11"/>
+              </w:numPr>
+              <w:rPr>
+                <w:rFonts w:ascii="Times New Roman" w:hAnsi="Times New Roman" w:cs="Times New Roman"/>
+              </w:rPr>
+            </w:pPr>
+            <w:r>
+              <w:rPr>
+                <w:rFonts w:ascii="Times New Roman" w:hAnsi="Times New Roman" w:cs="Times New Roman"/>
+              </w:rPr>
+              <w:t>Hi</w:t>
+            </w:r>
+          </w:p>
+          <w:p>
+            <w:pPr>
+              <w:pStyle w:val="Prrafodelista"/>
+              <w:numPr>
+                <w:ilvl w:val="0"/>
+                <w:numId w:val="11"/>
+              </w:numPr>
+              <w:rPr>
+                <w:rFonts w:ascii="Times New Roman" w:hAnsi="Times New Roman" w:cs="Times New Roman"/>
+              </w:rPr>
+            </w:pPr>
+            <w:proofErr w:type="spellStart"/>
+            <w:r>
+              <w:rPr>
+                <w:rFonts w:ascii="Times New Roman" w:hAnsi="Times New Roman" w:cs="Times New Roman"/>
+              </w:rPr>
+              <w:t>Kwe</w:t>
+            </w:r>
+            <w:proofErr w:type="spellEnd"/>
+          </w:p>
+        </w:tc>
+        <w:tc>
+          <w:tcPr>
+            <w:tcW w:w="2201" w:type="dxa"/>
+            <w:tcBorders>
+              <w:top w:val="single" w:sz="4" w:space="0" w:color="auto"/>
+              <w:left w:val="single" w:sz="4" w:space="0" w:color="auto"/>
+              <w:bottom w:val="single" w:sz="4" w:space="0" w:color="auto"/>
+              <w:right w:val="single" w:sz="4" w:space="0" w:color="auto"/>
+            </w:tcBorders>
+          </w:tcPr>
+          <w:p>
+            <w:pPr>
+              <w:pStyle w:val="Prrafodelista"/>
+              <w:numPr>
+                <w:ilvl w:val="0"/>
+                <w:numId w:val="13"/>
+              </w:numPr>
+              <w:rPr>
+                <w:rFonts w:ascii="Times New Roman" w:hAnsi="Times New Roman" w:cs="Times New Roman"/>
+              </w:rPr>
+            </w:pPr>
+            <w:r>
+              <w:rPr>
+                <w:rFonts w:ascii="Times New Roman" w:hAnsi="Times New Roman" w:cs="Times New Roman"/>
+              </w:rPr>
+              <w:t>Se agrega “Hi” a la cola la lista queda de la siguiente manera</w:t>
+            </w:r>
+            <w:r>
+              <w:rPr>
+                <w:rFonts w:ascii="Times New Roman" w:hAnsi="Times New Roman" w:cs="Times New Roman"/>
+              </w:rPr>
+              <w:t>:</w:t>
+            </w:r>
+            <w:r>
+              <w:rPr>
+                <w:rFonts w:ascii="Times New Roman" w:hAnsi="Times New Roman" w:cs="Times New Roman"/>
+              </w:rPr>
+              <w:t xml:space="preserve"> </w:t>
+            </w:r>
+            <w:r>
+              <w:rPr>
+                <w:rFonts w:ascii="Times New Roman" w:hAnsi="Times New Roman" w:cs="Times New Roman"/>
+              </w:rPr>
+              <w:t>[</w:t>
+            </w:r>
+            <w:r>
+              <w:rPr>
+                <w:rFonts w:ascii="Times New Roman" w:hAnsi="Times New Roman" w:cs="Times New Roman"/>
+              </w:rPr>
+              <w:t xml:space="preserve">Hi, </w:t>
+            </w:r>
+            <w:r>
+              <w:rPr>
+                <w:rFonts w:ascii="Times New Roman" w:hAnsi="Times New Roman" w:cs="Times New Roman"/>
+              </w:rPr>
+              <w:t>Hola, Joe, 10, 10.22</w:t>
+            </w:r>
+            <w:r>
+              <w:rPr>
+                <w:rFonts w:ascii="Times New Roman" w:hAnsi="Times New Roman" w:cs="Times New Roman"/>
+              </w:rPr>
+              <w:t>,</w:t>
+            </w:r>
+            <w:r>
+              <w:rPr>
+                <w:rFonts w:ascii="Times New Roman" w:hAnsi="Times New Roman" w:cs="Times New Roman"/>
+              </w:rPr>
+              <w:t>]</w:t>
+            </w:r>
+          </w:p>
+          <w:p>
+            <w:pPr>
+              <w:pStyle w:val="Prrafodelista"/>
+              <w:numPr>
+                <w:ilvl w:val="0"/>
+                <w:numId w:val="13"/>
+              </w:numPr>
+              <w:rPr>
+                <w:rFonts w:ascii="Times New Roman" w:hAnsi="Times New Roman" w:cs="Times New Roman"/>
+              </w:rPr>
+            </w:pPr>
+            <w:r>
+              <w:rPr>
+                <w:rFonts w:ascii="Times New Roman" w:hAnsi="Times New Roman" w:cs="Times New Roman"/>
+              </w:rPr>
+              <w:t xml:space="preserve">En la segunda entrada queda de la siguiente manera: </w:t>
+            </w:r>
+            <w:r>
+              <w:rPr>
+                <w:rFonts w:ascii="Times New Roman" w:hAnsi="Times New Roman" w:cs="Times New Roman"/>
+              </w:rPr>
+              <w:t>[</w:t>
+            </w:r>
+            <w:proofErr w:type="spellStart"/>
+            <w:r>
+              <w:rPr>
+                <w:rFonts w:ascii="Times New Roman" w:hAnsi="Times New Roman" w:cs="Times New Roman"/>
+              </w:rPr>
+              <w:t>kwe</w:t>
+            </w:r>
+            <w:proofErr w:type="spellEnd"/>
+            <w:r>
+              <w:rPr>
+                <w:rFonts w:ascii="Times New Roman" w:hAnsi="Times New Roman" w:cs="Times New Roman"/>
+              </w:rPr>
+              <w:t xml:space="preserve">, </w:t>
+            </w:r>
+            <w:proofErr w:type="spellStart"/>
+            <w:r>
+              <w:rPr>
+                <w:rFonts w:ascii="Times New Roman" w:hAnsi="Times New Roman" w:cs="Times New Roman"/>
+              </w:rPr>
+              <w:t>asd</w:t>
+            </w:r>
+            <w:proofErr w:type="spellEnd"/>
+            <w:r>
+              <w:rPr>
+                <w:rFonts w:ascii="Times New Roman" w:hAnsi="Times New Roman" w:cs="Times New Roman"/>
+              </w:rPr>
+              <w:t xml:space="preserve">, </w:t>
+            </w:r>
+            <w:proofErr w:type="spellStart"/>
+            <w:r>
+              <w:rPr>
+                <w:rFonts w:ascii="Times New Roman" w:hAnsi="Times New Roman" w:cs="Times New Roman"/>
+              </w:rPr>
+              <w:t>qwe</w:t>
+            </w:r>
+            <w:proofErr w:type="spellEnd"/>
+            <w:r>
+              <w:rPr>
+                <w:rFonts w:ascii="Times New Roman" w:hAnsi="Times New Roman" w:cs="Times New Roman"/>
+              </w:rPr>
+              <w:t xml:space="preserve">, </w:t>
+            </w:r>
+            <w:proofErr w:type="spellStart"/>
+            <w:r>
+              <w:rPr>
+                <w:rFonts w:ascii="Times New Roman" w:hAnsi="Times New Roman" w:cs="Times New Roman"/>
+              </w:rPr>
+              <w:t>ew</w:t>
+            </w:r>
+            <w:proofErr w:type="spellEnd"/>
+            <w:r>
+              <w:rPr>
+                <w:rFonts w:ascii="Times New Roman" w:hAnsi="Times New Roman" w:cs="Times New Roman"/>
+              </w:rPr>
+              <w:t>]</w:t>
+            </w:r>
+          </w:p>
+          <w:p>
+            <w:pPr>
+              <w:ind w:left="360"/>
+              <w:rPr>
+                <w:rFonts w:ascii="Times New Roman" w:hAnsi="Times New Roman" w:cs="Times New Roman"/>
+              </w:rPr>
+            </w:pPr>
+          </w:p>
+        </w:tc>
+      </w:tr>
+      <w:tr>
+        <w:tblPrEx>
+          <w:tblBorders>
+            <w:left w:val="none" w:sz="0" w:space="0" w:color="auto"/>
+            <w:bottom w:val="none" w:sz="0" w:space="0" w:color="auto"/>
+            <w:right w:val="none" w:sz="0" w:space="0" w:color="auto"/>
+            <w:insideH w:val="none" w:sz="0" w:space="0" w:color="auto"/>
+            <w:insideV w:val="none" w:sz="0" w:space="0" w:color="auto"/>
+          </w:tblBorders>
+          <w:tblCellMar>
+            <w:left w:w="70" w:type="dxa"/>
+            <w:right w:w="70" w:type="dxa"/>
+          </w:tblCellMar>
+          <w:tblLook w:val="0000" w:firstRow="0" w:lastRow="0" w:firstColumn="0" w:lastColumn="0" w:noHBand="0" w:noVBand="0"/>
+        </w:tblPrEx>
+        <w:trPr>
+          <w:trHeight w:val="147"/>
+        </w:trPr>
+        <w:tc>
+          <w:tcPr>
+            <w:tcW w:w="2231" w:type="dxa"/>
+            <w:tcBorders>
+              <w:top w:val="single" w:sz="4" w:space="0" w:color="auto"/>
+              <w:left w:val="single" w:sz="4" w:space="0" w:color="auto"/>
+              <w:bottom w:val="single" w:sz="4" w:space="0" w:color="auto"/>
+              <w:right w:val="single" w:sz="4" w:space="0" w:color="auto"/>
+            </w:tcBorders>
+          </w:tcPr>
+          <w:p>
+            <w:pPr>
+              <w:rPr>
+                <w:rFonts w:ascii="Times New Roman" w:hAnsi="Times New Roman" w:cs="Times New Roman"/>
+              </w:rPr>
+            </w:pPr>
+            <w:proofErr w:type="spellStart"/>
+            <w:r>
+              <w:rPr>
+                <w:rFonts w:ascii="Times New Roman" w:hAnsi="Times New Roman" w:cs="Times New Roman"/>
+              </w:rPr>
+              <w:lastRenderedPageBreak/>
+              <w:t>I</w:t>
+            </w:r>
+            <w:r>
+              <w:rPr>
+                <w:rFonts w:ascii="Times New Roman" w:hAnsi="Times New Roman" w:cs="Times New Roman"/>
+              </w:rPr>
+              <w:t>Queue</w:t>
+            </w:r>
+            <w:proofErr w:type="spellEnd"/>
+          </w:p>
+        </w:tc>
+        <w:tc>
+          <w:tcPr>
+            <w:tcW w:w="2592" w:type="dxa"/>
+            <w:tcBorders>
+              <w:top w:val="single" w:sz="4" w:space="0" w:color="auto"/>
+              <w:left w:val="single" w:sz="4" w:space="0" w:color="auto"/>
+              <w:bottom w:val="single" w:sz="4" w:space="0" w:color="auto"/>
+              <w:right w:val="single" w:sz="4" w:space="0" w:color="auto"/>
+            </w:tcBorders>
+          </w:tcPr>
+          <w:p>
+            <w:pPr>
+              <w:rPr>
+                <w:rFonts w:ascii="Times New Roman" w:hAnsi="Times New Roman" w:cs="Times New Roman"/>
+              </w:rPr>
+            </w:pPr>
+            <w:proofErr w:type="spellStart"/>
+            <w:proofErr w:type="gramStart"/>
+            <w:r>
+              <w:rPr>
+                <w:rFonts w:ascii="Times New Roman" w:hAnsi="Times New Roman" w:cs="Times New Roman"/>
+              </w:rPr>
+              <w:t>removeFirstElement</w:t>
+            </w:r>
+            <w:proofErr w:type="spellEnd"/>
+            <w:r>
+              <w:rPr>
+                <w:rFonts w:ascii="Times New Roman" w:hAnsi="Times New Roman" w:cs="Times New Roman"/>
+              </w:rPr>
+              <w:t>(</w:t>
+            </w:r>
+            <w:proofErr w:type="gramEnd"/>
+            <w:r>
+              <w:rPr>
+                <w:rFonts w:ascii="Times New Roman" w:hAnsi="Times New Roman" w:cs="Times New Roman"/>
+              </w:rPr>
+              <w:t>):</w:t>
+            </w:r>
+            <w:proofErr w:type="spellStart"/>
+            <w:r>
+              <w:rPr>
+                <w:rFonts w:ascii="Times New Roman" w:hAnsi="Times New Roman" w:cs="Times New Roman"/>
+              </w:rPr>
+              <w:t>void</w:t>
+            </w:r>
+            <w:proofErr w:type="spellEnd"/>
+          </w:p>
+        </w:tc>
+        <w:tc>
+          <w:tcPr>
+            <w:tcW w:w="2171" w:type="dxa"/>
+            <w:tcBorders>
+              <w:top w:val="single" w:sz="4" w:space="0" w:color="auto"/>
+              <w:left w:val="single" w:sz="4" w:space="0" w:color="auto"/>
+              <w:bottom w:val="single" w:sz="4" w:space="0" w:color="auto"/>
+              <w:right w:val="single" w:sz="4" w:space="0" w:color="auto"/>
+            </w:tcBorders>
+          </w:tcPr>
+          <w:p>
+            <w:pPr>
+              <w:pStyle w:val="Prrafodelista"/>
+              <w:numPr>
+                <w:ilvl w:val="0"/>
+                <w:numId w:val="14"/>
+              </w:numPr>
+              <w:rPr>
+                <w:rFonts w:ascii="Times New Roman" w:hAnsi="Times New Roman" w:cs="Times New Roman"/>
+              </w:rPr>
+            </w:pPr>
+            <w:r>
+              <w:rPr>
+                <w:rFonts w:ascii="Times New Roman" w:hAnsi="Times New Roman" w:cs="Times New Roman"/>
+              </w:rPr>
+              <w:t>[Hola, Joe, 10, 10.22</w:t>
+            </w:r>
+            <w:r>
+              <w:rPr>
+                <w:rFonts w:ascii="Times New Roman" w:hAnsi="Times New Roman" w:cs="Times New Roman"/>
+              </w:rPr>
+              <w:t>]</w:t>
+            </w:r>
+          </w:p>
+          <w:p>
+            <w:pPr>
+              <w:pStyle w:val="Prrafodelista"/>
+              <w:numPr>
+                <w:ilvl w:val="0"/>
+                <w:numId w:val="14"/>
+              </w:numPr>
+              <w:rPr>
+                <w:rFonts w:ascii="Times New Roman" w:hAnsi="Times New Roman" w:cs="Times New Roman"/>
+              </w:rPr>
+            </w:pPr>
+            <w:r>
+              <w:rPr>
+                <w:rFonts w:ascii="Times New Roman" w:hAnsi="Times New Roman" w:cs="Times New Roman"/>
+              </w:rPr>
+              <w:t>[</w:t>
+            </w:r>
+            <w:proofErr w:type="spellStart"/>
+            <w:r>
+              <w:rPr>
+                <w:rFonts w:ascii="Times New Roman" w:hAnsi="Times New Roman" w:cs="Times New Roman"/>
+              </w:rPr>
+              <w:t>asd</w:t>
+            </w:r>
+            <w:proofErr w:type="spellEnd"/>
+            <w:r>
+              <w:rPr>
+                <w:rFonts w:ascii="Times New Roman" w:hAnsi="Times New Roman" w:cs="Times New Roman"/>
+              </w:rPr>
+              <w:t xml:space="preserve">, </w:t>
+            </w:r>
+            <w:proofErr w:type="spellStart"/>
+            <w:r>
+              <w:rPr>
+                <w:rFonts w:ascii="Times New Roman" w:hAnsi="Times New Roman" w:cs="Times New Roman"/>
+              </w:rPr>
+              <w:t>qwe</w:t>
+            </w:r>
+            <w:proofErr w:type="spellEnd"/>
+            <w:r>
+              <w:rPr>
+                <w:rFonts w:ascii="Times New Roman" w:hAnsi="Times New Roman" w:cs="Times New Roman"/>
+              </w:rPr>
+              <w:t xml:space="preserve">, </w:t>
+            </w:r>
+            <w:proofErr w:type="spellStart"/>
+            <w:r>
+              <w:rPr>
+                <w:rFonts w:ascii="Times New Roman" w:hAnsi="Times New Roman" w:cs="Times New Roman"/>
+              </w:rPr>
+              <w:t>ew</w:t>
+            </w:r>
+            <w:proofErr w:type="spellEnd"/>
+            <w:r>
+              <w:rPr>
+                <w:rFonts w:ascii="Times New Roman" w:hAnsi="Times New Roman" w:cs="Times New Roman"/>
+              </w:rPr>
+              <w:t>]</w:t>
+            </w:r>
+          </w:p>
+          <w:p>
+            <w:pPr>
+              <w:pStyle w:val="Prrafodelista"/>
+              <w:rPr>
+                <w:rFonts w:ascii="Times New Roman" w:hAnsi="Times New Roman" w:cs="Times New Roman"/>
+              </w:rPr>
+            </w:pPr>
+          </w:p>
+        </w:tc>
+        <w:tc>
+          <w:tcPr>
+            <w:tcW w:w="2004" w:type="dxa"/>
+            <w:tcBorders>
+              <w:top w:val="single" w:sz="4" w:space="0" w:color="auto"/>
+              <w:left w:val="single" w:sz="4" w:space="0" w:color="auto"/>
+              <w:bottom w:val="single" w:sz="4" w:space="0" w:color="auto"/>
+              <w:right w:val="single" w:sz="4" w:space="0" w:color="auto"/>
+            </w:tcBorders>
+          </w:tcPr>
+          <w:p>
+            <w:pPr>
+              <w:rPr>
+                <w:rFonts w:ascii="Times New Roman" w:hAnsi="Times New Roman" w:cs="Times New Roman"/>
+              </w:rPr>
+            </w:pPr>
+            <w:r>
+              <w:rPr>
+                <w:rFonts w:ascii="Times New Roman" w:hAnsi="Times New Roman" w:cs="Times New Roman"/>
+              </w:rPr>
+              <w:t>Este método no tiene entradas.</w:t>
+            </w:r>
+          </w:p>
+        </w:tc>
+        <w:tc>
+          <w:tcPr>
+            <w:tcW w:w="2201" w:type="dxa"/>
+            <w:tcBorders>
+              <w:top w:val="single" w:sz="4" w:space="0" w:color="auto"/>
+              <w:left w:val="single" w:sz="4" w:space="0" w:color="auto"/>
+              <w:bottom w:val="single" w:sz="4" w:space="0" w:color="auto"/>
+              <w:right w:val="single" w:sz="4" w:space="0" w:color="auto"/>
+            </w:tcBorders>
+          </w:tcPr>
+          <w:p>
+            <w:pPr>
+              <w:pStyle w:val="Prrafodelista"/>
+              <w:numPr>
+                <w:ilvl w:val="0"/>
+                <w:numId w:val="18"/>
+              </w:numPr>
+              <w:rPr>
+                <w:rFonts w:ascii="Times New Roman" w:hAnsi="Times New Roman" w:cs="Times New Roman"/>
+              </w:rPr>
+            </w:pPr>
+            <w:r>
+              <w:rPr>
+                <w:rFonts w:ascii="Times New Roman" w:hAnsi="Times New Roman" w:cs="Times New Roman"/>
+              </w:rPr>
+              <w:t>Se elimina el “Hola” de la lista, queda de la siguiente manera: [</w:t>
+            </w:r>
+            <w:r>
+              <w:rPr>
+                <w:rFonts w:ascii="Times New Roman" w:hAnsi="Times New Roman" w:cs="Times New Roman"/>
+              </w:rPr>
+              <w:t>Joe, 10, 10.22]</w:t>
+            </w:r>
+          </w:p>
+          <w:p>
+            <w:pPr>
+              <w:pStyle w:val="Prrafodelista"/>
+              <w:numPr>
+                <w:ilvl w:val="0"/>
+                <w:numId w:val="18"/>
+              </w:numPr>
+              <w:rPr>
+                <w:rFonts w:ascii="Times New Roman" w:hAnsi="Times New Roman" w:cs="Times New Roman"/>
+              </w:rPr>
+            </w:pPr>
+            <w:r>
+              <w:rPr>
+                <w:rFonts w:ascii="Times New Roman" w:hAnsi="Times New Roman" w:cs="Times New Roman"/>
+              </w:rPr>
+              <w:t>Se elimina el “</w:t>
+            </w:r>
+            <w:proofErr w:type="spellStart"/>
+            <w:r>
+              <w:rPr>
+                <w:rFonts w:ascii="Times New Roman" w:hAnsi="Times New Roman" w:cs="Times New Roman"/>
+              </w:rPr>
+              <w:t>asd</w:t>
+            </w:r>
+            <w:proofErr w:type="spellEnd"/>
+            <w:r>
+              <w:rPr>
+                <w:rFonts w:ascii="Times New Roman" w:hAnsi="Times New Roman" w:cs="Times New Roman"/>
+              </w:rPr>
+              <w:t xml:space="preserve">” de la lista, queda de la siguiente manera </w:t>
+            </w:r>
+            <w:r>
+              <w:rPr>
+                <w:rFonts w:ascii="Times New Roman" w:hAnsi="Times New Roman" w:cs="Times New Roman"/>
+              </w:rPr>
+              <w:t>[</w:t>
+            </w:r>
+            <w:proofErr w:type="spellStart"/>
+            <w:r>
+              <w:rPr>
+                <w:rFonts w:ascii="Times New Roman" w:hAnsi="Times New Roman" w:cs="Times New Roman"/>
+              </w:rPr>
+              <w:t>qwe</w:t>
+            </w:r>
+            <w:proofErr w:type="spellEnd"/>
+            <w:r>
+              <w:rPr>
+                <w:rFonts w:ascii="Times New Roman" w:hAnsi="Times New Roman" w:cs="Times New Roman"/>
+              </w:rPr>
+              <w:t xml:space="preserve">, </w:t>
+            </w:r>
+            <w:proofErr w:type="spellStart"/>
+            <w:r>
+              <w:rPr>
+                <w:rFonts w:ascii="Times New Roman" w:hAnsi="Times New Roman" w:cs="Times New Roman"/>
+              </w:rPr>
+              <w:t>ew</w:t>
+            </w:r>
+            <w:proofErr w:type="spellEnd"/>
+            <w:r>
+              <w:rPr>
+                <w:rFonts w:ascii="Times New Roman" w:hAnsi="Times New Roman" w:cs="Times New Roman"/>
+              </w:rPr>
+              <w:t>]</w:t>
+            </w:r>
+            <w:r>
+              <w:rPr>
+                <w:rFonts w:ascii="Times New Roman" w:hAnsi="Times New Roman" w:cs="Times New Roman"/>
+              </w:rPr>
+              <w:t xml:space="preserve"> </w:t>
+            </w:r>
+          </w:p>
+        </w:tc>
+      </w:tr>
+      <w:tr>
+        <w:tblPrEx>
+          <w:tblBorders>
+            <w:left w:val="none" w:sz="0" w:space="0" w:color="auto"/>
+            <w:bottom w:val="none" w:sz="0" w:space="0" w:color="auto"/>
+            <w:right w:val="none" w:sz="0" w:space="0" w:color="auto"/>
+            <w:insideH w:val="none" w:sz="0" w:space="0" w:color="auto"/>
+            <w:insideV w:val="none" w:sz="0" w:space="0" w:color="auto"/>
+          </w:tblBorders>
+          <w:tblCellMar>
+            <w:left w:w="70" w:type="dxa"/>
+            <w:right w:w="70" w:type="dxa"/>
+          </w:tblCellMar>
+          <w:tblLook w:val="0000" w:firstRow="0" w:lastRow="0" w:firstColumn="0" w:lastColumn="0" w:noHBand="0" w:noVBand="0"/>
+        </w:tblPrEx>
+        <w:trPr>
+          <w:trHeight w:val="147"/>
+        </w:trPr>
+        <w:tc>
+          <w:tcPr>
+            <w:tcW w:w="2231" w:type="dxa"/>
+            <w:tcBorders>
+              <w:top w:val="single" w:sz="4" w:space="0" w:color="auto"/>
+              <w:left w:val="single" w:sz="4" w:space="0" w:color="auto"/>
+              <w:bottom w:val="single" w:sz="4" w:space="0" w:color="auto"/>
+              <w:right w:val="single" w:sz="4" w:space="0" w:color="auto"/>
+            </w:tcBorders>
+          </w:tcPr>
+          <w:p>
+            <w:pPr>
+              <w:rPr>
+                <w:rFonts w:ascii="Times New Roman" w:hAnsi="Times New Roman" w:cs="Times New Roman"/>
+              </w:rPr>
+            </w:pPr>
+            <w:proofErr w:type="spellStart"/>
+            <w:r>
+              <w:rPr>
+                <w:rFonts w:ascii="Times New Roman" w:hAnsi="Times New Roman" w:cs="Times New Roman"/>
+              </w:rPr>
+              <w:t>IQueue</w:t>
+            </w:r>
+            <w:proofErr w:type="spellEnd"/>
+          </w:p>
+        </w:tc>
+        <w:tc>
+          <w:tcPr>
+            <w:tcW w:w="2592" w:type="dxa"/>
+            <w:tcBorders>
+              <w:top w:val="single" w:sz="4" w:space="0" w:color="auto"/>
+              <w:left w:val="single" w:sz="4" w:space="0" w:color="auto"/>
+              <w:bottom w:val="single" w:sz="4" w:space="0" w:color="auto"/>
+              <w:right w:val="single" w:sz="4" w:space="0" w:color="auto"/>
+            </w:tcBorders>
+          </w:tcPr>
+          <w:p>
+            <w:pPr>
+              <w:rPr>
+                <w:rFonts w:ascii="Times New Roman" w:hAnsi="Times New Roman" w:cs="Times New Roman"/>
+              </w:rPr>
+            </w:pPr>
+            <w:proofErr w:type="spellStart"/>
+            <w:proofErr w:type="gramStart"/>
+            <w:r>
+              <w:rPr>
+                <w:rFonts w:ascii="Times New Roman" w:hAnsi="Times New Roman" w:cs="Times New Roman"/>
+              </w:rPr>
+              <w:t>Poll</w:t>
+            </w:r>
+            <w:proofErr w:type="spellEnd"/>
+            <w:r>
+              <w:rPr>
+                <w:rFonts w:ascii="Times New Roman" w:hAnsi="Times New Roman" w:cs="Times New Roman"/>
+              </w:rPr>
+              <w:t>(</w:t>
+            </w:r>
+            <w:proofErr w:type="gramEnd"/>
+            <w:r>
+              <w:rPr>
+                <w:rFonts w:ascii="Times New Roman" w:hAnsi="Times New Roman" w:cs="Times New Roman"/>
+              </w:rPr>
+              <w:t>):T</w:t>
+            </w:r>
+          </w:p>
+        </w:tc>
+        <w:tc>
+          <w:tcPr>
+            <w:tcW w:w="2171" w:type="dxa"/>
+            <w:tcBorders>
+              <w:top w:val="single" w:sz="4" w:space="0" w:color="auto"/>
+              <w:left w:val="single" w:sz="4" w:space="0" w:color="auto"/>
+              <w:bottom w:val="single" w:sz="4" w:space="0" w:color="auto"/>
+              <w:right w:val="single" w:sz="4" w:space="0" w:color="auto"/>
+            </w:tcBorders>
+          </w:tcPr>
+          <w:p>
+            <w:pPr>
+              <w:rPr>
+                <w:rFonts w:ascii="Times New Roman" w:hAnsi="Times New Roman" w:cs="Times New Roman"/>
+              </w:rPr>
+            </w:pPr>
+            <w:r>
+              <w:rPr>
+                <w:rFonts w:ascii="Times New Roman" w:hAnsi="Times New Roman" w:cs="Times New Roman"/>
+              </w:rPr>
+              <w:t>[</w:t>
+            </w:r>
+            <w:proofErr w:type="spellStart"/>
+            <w:r>
+              <w:rPr>
+                <w:rFonts w:ascii="Times New Roman" w:hAnsi="Times New Roman" w:cs="Times New Roman"/>
+              </w:rPr>
+              <w:t>asd</w:t>
+            </w:r>
+            <w:proofErr w:type="spellEnd"/>
+            <w:r>
+              <w:rPr>
+                <w:rFonts w:ascii="Times New Roman" w:hAnsi="Times New Roman" w:cs="Times New Roman"/>
+              </w:rPr>
+              <w:t xml:space="preserve">, </w:t>
+            </w:r>
+            <w:proofErr w:type="spellStart"/>
+            <w:r>
+              <w:rPr>
+                <w:rFonts w:ascii="Times New Roman" w:hAnsi="Times New Roman" w:cs="Times New Roman"/>
+              </w:rPr>
+              <w:t>qwe</w:t>
+            </w:r>
+            <w:proofErr w:type="spellEnd"/>
+            <w:r>
+              <w:rPr>
+                <w:rFonts w:ascii="Times New Roman" w:hAnsi="Times New Roman" w:cs="Times New Roman"/>
+              </w:rPr>
+              <w:t xml:space="preserve">, </w:t>
+            </w:r>
+            <w:proofErr w:type="spellStart"/>
+            <w:r>
+              <w:rPr>
+                <w:rFonts w:ascii="Times New Roman" w:hAnsi="Times New Roman" w:cs="Times New Roman"/>
+              </w:rPr>
+              <w:t>ew</w:t>
+            </w:r>
+            <w:proofErr w:type="spellEnd"/>
+            <w:r>
+              <w:rPr>
+                <w:rFonts w:ascii="Times New Roman" w:hAnsi="Times New Roman" w:cs="Times New Roman"/>
+              </w:rPr>
+              <w:t>]</w:t>
+            </w:r>
+          </w:p>
+        </w:tc>
+        <w:tc>
+          <w:tcPr>
+            <w:tcW w:w="2004" w:type="dxa"/>
+            <w:tcBorders>
+              <w:top w:val="single" w:sz="4" w:space="0" w:color="auto"/>
+              <w:left w:val="single" w:sz="4" w:space="0" w:color="auto"/>
+              <w:bottom w:val="single" w:sz="4" w:space="0" w:color="auto"/>
+              <w:right w:val="single" w:sz="4" w:space="0" w:color="auto"/>
+            </w:tcBorders>
+          </w:tcPr>
+          <w:p>
+            <w:pPr>
+              <w:rPr>
+                <w:rFonts w:ascii="Times New Roman" w:hAnsi="Times New Roman" w:cs="Times New Roman"/>
+              </w:rPr>
+            </w:pPr>
+            <w:r>
+              <w:rPr>
+                <w:rFonts w:ascii="Times New Roman" w:hAnsi="Times New Roman" w:cs="Times New Roman"/>
+              </w:rPr>
+              <w:t>Este método no tiene entradas</w:t>
+            </w:r>
+          </w:p>
+        </w:tc>
+        <w:tc>
+          <w:tcPr>
+            <w:tcW w:w="2201" w:type="dxa"/>
+            <w:tcBorders>
+              <w:top w:val="single" w:sz="4" w:space="0" w:color="auto"/>
+              <w:left w:val="single" w:sz="4" w:space="0" w:color="auto"/>
+              <w:bottom w:val="single" w:sz="4" w:space="0" w:color="auto"/>
+              <w:right w:val="single" w:sz="4" w:space="0" w:color="auto"/>
+            </w:tcBorders>
+          </w:tcPr>
+          <w:p>
+            <w:pPr>
+              <w:rPr>
+                <w:rFonts w:ascii="Times New Roman" w:hAnsi="Times New Roman" w:cs="Times New Roman"/>
+              </w:rPr>
+            </w:pPr>
+            <w:proofErr w:type="spellStart"/>
+            <w:r>
+              <w:rPr>
+                <w:rFonts w:ascii="Times New Roman" w:hAnsi="Times New Roman" w:cs="Times New Roman"/>
+              </w:rPr>
+              <w:t>Asd</w:t>
+            </w:r>
+            <w:proofErr w:type="spellEnd"/>
+          </w:p>
+          <w:p>
+            <w:pPr>
+              <w:rPr>
+                <w:rFonts w:ascii="Times New Roman" w:hAnsi="Times New Roman" w:cs="Times New Roman"/>
+              </w:rPr>
+            </w:pPr>
+            <w:r>
+              <w:rPr>
+                <w:rFonts w:ascii="Times New Roman" w:hAnsi="Times New Roman" w:cs="Times New Roman"/>
+              </w:rPr>
+              <w:t>Retorna “</w:t>
+            </w:r>
+            <w:proofErr w:type="spellStart"/>
+            <w:r>
+              <w:rPr>
+                <w:rFonts w:ascii="Times New Roman" w:hAnsi="Times New Roman" w:cs="Times New Roman"/>
+              </w:rPr>
+              <w:t>asd</w:t>
+            </w:r>
+            <w:proofErr w:type="spellEnd"/>
+            <w:r>
+              <w:rPr>
+                <w:rFonts w:ascii="Times New Roman" w:hAnsi="Times New Roman" w:cs="Times New Roman"/>
+              </w:rPr>
+              <w:t>” y la lista queda de la siguiente manera</w:t>
+            </w:r>
+            <w:r>
+              <w:rPr>
+                <w:rFonts w:ascii="Times New Roman" w:hAnsi="Times New Roman" w:cs="Times New Roman"/>
+              </w:rPr>
+              <w:t xml:space="preserve"> </w:t>
+            </w:r>
+            <w:r>
+              <w:rPr>
+                <w:rFonts w:ascii="Times New Roman" w:hAnsi="Times New Roman" w:cs="Times New Roman"/>
+              </w:rPr>
+              <w:t>[</w:t>
+            </w:r>
+            <w:proofErr w:type="spellStart"/>
+            <w:r>
+              <w:rPr>
+                <w:rFonts w:ascii="Times New Roman" w:hAnsi="Times New Roman" w:cs="Times New Roman"/>
+              </w:rPr>
+              <w:t>qwe</w:t>
+            </w:r>
+            <w:proofErr w:type="spellEnd"/>
+            <w:r>
+              <w:rPr>
+                <w:rFonts w:ascii="Times New Roman" w:hAnsi="Times New Roman" w:cs="Times New Roman"/>
+              </w:rPr>
+              <w:t xml:space="preserve">, </w:t>
+            </w:r>
+            <w:proofErr w:type="spellStart"/>
+            <w:r>
+              <w:rPr>
+                <w:rFonts w:ascii="Times New Roman" w:hAnsi="Times New Roman" w:cs="Times New Roman"/>
+              </w:rPr>
+              <w:t>ew</w:t>
+            </w:r>
+            <w:proofErr w:type="spellEnd"/>
+            <w:r>
+              <w:rPr>
+                <w:rFonts w:ascii="Times New Roman" w:hAnsi="Times New Roman" w:cs="Times New Roman"/>
+              </w:rPr>
+              <w:t>]</w:t>
+            </w:r>
+          </w:p>
+        </w:tc>
+      </w:tr>
+      <w:tr>
+        <w:tblPrEx>
+          <w:tblBorders>
+            <w:left w:val="none" w:sz="0" w:space="0" w:color="auto"/>
+            <w:bottom w:val="none" w:sz="0" w:space="0" w:color="auto"/>
+            <w:right w:val="none" w:sz="0" w:space="0" w:color="auto"/>
+            <w:insideH w:val="none" w:sz="0" w:space="0" w:color="auto"/>
+            <w:insideV w:val="none" w:sz="0" w:space="0" w:color="auto"/>
+          </w:tblBorders>
+          <w:tblCellMar>
+            <w:left w:w="70" w:type="dxa"/>
+            <w:right w:w="70" w:type="dxa"/>
+          </w:tblCellMar>
+          <w:tblLook w:val="0000" w:firstRow="0" w:lastRow="0" w:firstColumn="0" w:lastColumn="0" w:noHBand="0" w:noVBand="0"/>
+        </w:tblPrEx>
+        <w:trPr>
+          <w:trHeight w:val="147"/>
+        </w:trPr>
+        <w:tc>
+          <w:tcPr>
+            <w:tcW w:w="2231" w:type="dxa"/>
+            <w:tcBorders>
+              <w:top w:val="single" w:sz="4" w:space="0" w:color="auto"/>
+              <w:left w:val="single" w:sz="4" w:space="0" w:color="auto"/>
+              <w:bottom w:val="single" w:sz="4" w:space="0" w:color="auto"/>
+              <w:right w:val="single" w:sz="4" w:space="0" w:color="auto"/>
+            </w:tcBorders>
+          </w:tcPr>
+          <w:p>
+            <w:pPr>
+              <w:rPr>
+                <w:rFonts w:ascii="Times New Roman" w:hAnsi="Times New Roman" w:cs="Times New Roman"/>
+              </w:rPr>
+            </w:pPr>
+            <w:proofErr w:type="spellStart"/>
+            <w:r>
+              <w:rPr>
+                <w:rFonts w:ascii="Times New Roman" w:hAnsi="Times New Roman" w:cs="Times New Roman"/>
+              </w:rPr>
+              <w:t>IQueue</w:t>
+            </w:r>
+            <w:proofErr w:type="spellEnd"/>
+          </w:p>
+        </w:tc>
+        <w:tc>
+          <w:tcPr>
+            <w:tcW w:w="2592" w:type="dxa"/>
+            <w:tcBorders>
+              <w:top w:val="single" w:sz="4" w:space="0" w:color="auto"/>
+              <w:left w:val="single" w:sz="4" w:space="0" w:color="auto"/>
+              <w:bottom w:val="single" w:sz="4" w:space="0" w:color="auto"/>
+              <w:right w:val="single" w:sz="4" w:space="0" w:color="auto"/>
+            </w:tcBorders>
+          </w:tcPr>
+          <w:p>
+            <w:pPr>
+              <w:rPr>
+                <w:rFonts w:ascii="Times New Roman" w:hAnsi="Times New Roman" w:cs="Times New Roman"/>
+              </w:rPr>
+            </w:pPr>
+            <w:proofErr w:type="spellStart"/>
+            <w:proofErr w:type="gramStart"/>
+            <w:r>
+              <w:rPr>
+                <w:rFonts w:ascii="Times New Roman" w:hAnsi="Times New Roman" w:cs="Times New Roman"/>
+              </w:rPr>
+              <w:t>Firts</w:t>
+            </w:r>
+            <w:proofErr w:type="spellEnd"/>
+            <w:r>
+              <w:rPr>
+                <w:rFonts w:ascii="Times New Roman" w:hAnsi="Times New Roman" w:cs="Times New Roman"/>
+              </w:rPr>
+              <w:t>(</w:t>
+            </w:r>
+            <w:proofErr w:type="gramEnd"/>
+            <w:r>
+              <w:rPr>
+                <w:rFonts w:ascii="Times New Roman" w:hAnsi="Times New Roman" w:cs="Times New Roman"/>
+              </w:rPr>
+              <w:t>):T</w:t>
+            </w:r>
+          </w:p>
+        </w:tc>
+        <w:tc>
+          <w:tcPr>
+            <w:tcW w:w="2171" w:type="dxa"/>
+            <w:tcBorders>
+              <w:top w:val="single" w:sz="4" w:space="0" w:color="auto"/>
+              <w:left w:val="single" w:sz="4" w:space="0" w:color="auto"/>
+              <w:bottom w:val="single" w:sz="4" w:space="0" w:color="auto"/>
+              <w:right w:val="single" w:sz="4" w:space="0" w:color="auto"/>
+            </w:tcBorders>
+          </w:tcPr>
+          <w:p>
+            <w:pPr>
+              <w:rPr>
+                <w:rFonts w:ascii="Times New Roman" w:hAnsi="Times New Roman" w:cs="Times New Roman"/>
+              </w:rPr>
+            </w:pPr>
+            <w:r>
+              <w:rPr>
+                <w:rFonts w:ascii="Times New Roman" w:hAnsi="Times New Roman" w:cs="Times New Roman"/>
+              </w:rPr>
+              <w:t>[</w:t>
+            </w:r>
+            <w:proofErr w:type="spellStart"/>
+            <w:r>
+              <w:rPr>
+                <w:rFonts w:ascii="Times New Roman" w:hAnsi="Times New Roman" w:cs="Times New Roman"/>
+              </w:rPr>
+              <w:t>lqew</w:t>
+            </w:r>
+            <w:proofErr w:type="spellEnd"/>
+            <w:r>
+              <w:rPr>
+                <w:rFonts w:ascii="Times New Roman" w:hAnsi="Times New Roman" w:cs="Times New Roman"/>
+              </w:rPr>
+              <w:t xml:space="preserve">, </w:t>
+            </w:r>
+            <w:proofErr w:type="spellStart"/>
+            <w:r>
+              <w:rPr>
+                <w:rFonts w:ascii="Times New Roman" w:hAnsi="Times New Roman" w:cs="Times New Roman"/>
+              </w:rPr>
+              <w:t>duew</w:t>
+            </w:r>
+            <w:proofErr w:type="spellEnd"/>
+            <w:r>
+              <w:rPr>
+                <w:rFonts w:ascii="Times New Roman" w:hAnsi="Times New Roman" w:cs="Times New Roman"/>
+              </w:rPr>
+              <w:t xml:space="preserve">, </w:t>
+            </w:r>
+            <w:proofErr w:type="spellStart"/>
+            <w:r>
+              <w:rPr>
+                <w:rFonts w:ascii="Times New Roman" w:hAnsi="Times New Roman" w:cs="Times New Roman"/>
+              </w:rPr>
+              <w:t>qweq</w:t>
+            </w:r>
+            <w:proofErr w:type="spellEnd"/>
+            <w:r>
+              <w:rPr>
+                <w:rFonts w:ascii="Times New Roman" w:hAnsi="Times New Roman" w:cs="Times New Roman"/>
+              </w:rPr>
+              <w:t>]</w:t>
+            </w:r>
+          </w:p>
+        </w:tc>
+        <w:tc>
+          <w:tcPr>
+            <w:tcW w:w="2004" w:type="dxa"/>
+            <w:tcBorders>
+              <w:top w:val="single" w:sz="4" w:space="0" w:color="auto"/>
+              <w:left w:val="single" w:sz="4" w:space="0" w:color="auto"/>
+              <w:bottom w:val="single" w:sz="4" w:space="0" w:color="auto"/>
+              <w:right w:val="single" w:sz="4" w:space="0" w:color="auto"/>
+            </w:tcBorders>
+          </w:tcPr>
+          <w:p>
+            <w:pPr>
+              <w:rPr>
+                <w:rFonts w:ascii="Times New Roman" w:hAnsi="Times New Roman" w:cs="Times New Roman"/>
+              </w:rPr>
+            </w:pPr>
+            <w:r>
+              <w:rPr>
+                <w:rFonts w:ascii="Times New Roman" w:hAnsi="Times New Roman" w:cs="Times New Roman"/>
+              </w:rPr>
+              <w:t xml:space="preserve">Este método no tiene entradas </w:t>
+            </w:r>
+          </w:p>
+        </w:tc>
+        <w:tc>
+          <w:tcPr>
+            <w:tcW w:w="2201" w:type="dxa"/>
+            <w:tcBorders>
+              <w:top w:val="single" w:sz="4" w:space="0" w:color="auto"/>
+              <w:left w:val="single" w:sz="4" w:space="0" w:color="auto"/>
+              <w:bottom w:val="single" w:sz="4" w:space="0" w:color="auto"/>
+              <w:right w:val="single" w:sz="4" w:space="0" w:color="auto"/>
+            </w:tcBorders>
+          </w:tcPr>
+          <w:p>
+            <w:pPr>
+              <w:rPr>
+                <w:rFonts w:ascii="Times New Roman" w:hAnsi="Times New Roman" w:cs="Times New Roman"/>
+              </w:rPr>
+            </w:pPr>
+            <w:proofErr w:type="spellStart"/>
+            <w:r>
+              <w:rPr>
+                <w:rFonts w:ascii="Times New Roman" w:hAnsi="Times New Roman" w:cs="Times New Roman"/>
+              </w:rPr>
+              <w:t>Lque</w:t>
+            </w:r>
+            <w:proofErr w:type="spellEnd"/>
+          </w:p>
+          <w:p>
+            <w:pPr>
+              <w:rPr>
+                <w:rFonts w:ascii="Times New Roman" w:hAnsi="Times New Roman" w:cs="Times New Roman"/>
+              </w:rPr>
+            </w:pPr>
+            <w:r>
+              <w:rPr>
+                <w:rFonts w:ascii="Times New Roman" w:hAnsi="Times New Roman" w:cs="Times New Roman"/>
+              </w:rPr>
+              <w:t xml:space="preserve">Este método te </w:t>
+            </w:r>
+            <w:proofErr w:type="spellStart"/>
+            <w:r>
+              <w:rPr>
+                <w:rFonts w:ascii="Times New Roman" w:hAnsi="Times New Roman" w:cs="Times New Roman"/>
+              </w:rPr>
+              <w:t>retonar</w:t>
+            </w:r>
+            <w:proofErr w:type="spellEnd"/>
+            <w:r>
+              <w:rPr>
+                <w:rFonts w:ascii="Times New Roman" w:hAnsi="Times New Roman" w:cs="Times New Roman"/>
+              </w:rPr>
+              <w:t xml:space="preserve"> el primer elemento de una lista</w:t>
+            </w:r>
+          </w:p>
+        </w:tc>
+      </w:tr>
+      <w:tr>
+        <w:tblPrEx>
+          <w:tblBorders>
+            <w:left w:val="none" w:sz="0" w:space="0" w:color="auto"/>
+            <w:bottom w:val="none" w:sz="0" w:space="0" w:color="auto"/>
+            <w:right w:val="none" w:sz="0" w:space="0" w:color="auto"/>
+            <w:insideH w:val="none" w:sz="0" w:space="0" w:color="auto"/>
+            <w:insideV w:val="none" w:sz="0" w:space="0" w:color="auto"/>
+          </w:tblBorders>
+          <w:tblCellMar>
+            <w:left w:w="70" w:type="dxa"/>
+            <w:right w:w="70" w:type="dxa"/>
+          </w:tblCellMar>
+          <w:tblLook w:val="0000" w:firstRow="0" w:lastRow="0" w:firstColumn="0" w:lastColumn="0" w:noHBand="0" w:noVBand="0"/>
+        </w:tblPrEx>
+        <w:trPr>
+          <w:trHeight w:val="147"/>
+        </w:trPr>
+        <w:tc>
+          <w:tcPr>
+            <w:tcW w:w="2231" w:type="dxa"/>
+            <w:tcBorders>
+              <w:top w:val="single" w:sz="4" w:space="0" w:color="auto"/>
+              <w:left w:val="single" w:sz="4" w:space="0" w:color="auto"/>
+              <w:bottom w:val="single" w:sz="4" w:space="0" w:color="auto"/>
+              <w:right w:val="single" w:sz="4" w:space="0" w:color="auto"/>
+            </w:tcBorders>
+          </w:tcPr>
+          <w:p>
+            <w:pPr>
+              <w:rPr>
+                <w:rFonts w:ascii="Times New Roman" w:hAnsi="Times New Roman" w:cs="Times New Roman"/>
+              </w:rPr>
+            </w:pPr>
+            <w:proofErr w:type="spellStart"/>
+            <w:r>
+              <w:rPr>
+                <w:rFonts w:ascii="Times New Roman" w:hAnsi="Times New Roman" w:cs="Times New Roman"/>
+              </w:rPr>
+              <w:t>IQueue</w:t>
+            </w:r>
+            <w:proofErr w:type="spellEnd"/>
+          </w:p>
+        </w:tc>
+        <w:tc>
+          <w:tcPr>
+            <w:tcW w:w="2592" w:type="dxa"/>
+            <w:tcBorders>
+              <w:top w:val="single" w:sz="4" w:space="0" w:color="auto"/>
+              <w:left w:val="single" w:sz="4" w:space="0" w:color="auto"/>
+              <w:bottom w:val="single" w:sz="4" w:space="0" w:color="auto"/>
+              <w:right w:val="single" w:sz="4" w:space="0" w:color="auto"/>
+            </w:tcBorders>
+          </w:tcPr>
+          <w:p>
+            <w:pPr>
+              <w:rPr>
+                <w:rFonts w:ascii="Times New Roman" w:hAnsi="Times New Roman" w:cs="Times New Roman"/>
+              </w:rPr>
+            </w:pPr>
+            <w:proofErr w:type="spellStart"/>
+            <w:proofErr w:type="gramStart"/>
+            <w:r>
+              <w:rPr>
+                <w:rFonts w:ascii="Times New Roman" w:hAnsi="Times New Roman" w:cs="Times New Roman"/>
+              </w:rPr>
+              <w:t>Size</w:t>
+            </w:r>
+            <w:proofErr w:type="spellEnd"/>
+            <w:r>
+              <w:rPr>
+                <w:rFonts w:ascii="Times New Roman" w:hAnsi="Times New Roman" w:cs="Times New Roman"/>
+              </w:rPr>
+              <w:t>(</w:t>
+            </w:r>
+            <w:proofErr w:type="gramEnd"/>
+            <w:r>
+              <w:rPr>
+                <w:rFonts w:ascii="Times New Roman" w:hAnsi="Times New Roman" w:cs="Times New Roman"/>
+              </w:rPr>
+              <w:t>):T</w:t>
+            </w:r>
+          </w:p>
+        </w:tc>
+        <w:tc>
+          <w:tcPr>
+            <w:tcW w:w="2171" w:type="dxa"/>
+            <w:tcBorders>
+              <w:top w:val="single" w:sz="4" w:space="0" w:color="auto"/>
+              <w:left w:val="single" w:sz="4" w:space="0" w:color="auto"/>
+              <w:bottom w:val="single" w:sz="4" w:space="0" w:color="auto"/>
+              <w:right w:val="single" w:sz="4" w:space="0" w:color="auto"/>
+            </w:tcBorders>
+          </w:tcPr>
+          <w:p>
+            <w:pPr>
+              <w:pStyle w:val="Prrafodelista"/>
+              <w:numPr>
+                <w:ilvl w:val="0"/>
+                <w:numId w:val="22"/>
+              </w:numPr>
+              <w:rPr>
+                <w:rFonts w:ascii="Times New Roman" w:hAnsi="Times New Roman" w:cs="Times New Roman"/>
+              </w:rPr>
+            </w:pPr>
+            <w:r>
+              <w:rPr>
+                <w:rFonts w:ascii="Times New Roman" w:hAnsi="Times New Roman" w:cs="Times New Roman"/>
+              </w:rPr>
+              <w:t>[10, 20, 5, 40, 100, 541]</w:t>
+            </w:r>
+          </w:p>
+          <w:p>
+            <w:pPr>
+              <w:pStyle w:val="Prrafodelista"/>
+              <w:numPr>
+                <w:ilvl w:val="0"/>
+                <w:numId w:val="22"/>
+              </w:numPr>
+              <w:rPr>
+                <w:rFonts w:ascii="Times New Roman" w:hAnsi="Times New Roman" w:cs="Times New Roman"/>
+              </w:rPr>
+            </w:pPr>
+            <w:r>
+              <w:rPr>
+                <w:rFonts w:ascii="Times New Roman" w:hAnsi="Times New Roman" w:cs="Times New Roman"/>
+              </w:rPr>
+              <w:t>[]</w:t>
+            </w:r>
+          </w:p>
+        </w:tc>
+        <w:tc>
+          <w:tcPr>
+            <w:tcW w:w="2004" w:type="dxa"/>
+            <w:tcBorders>
+              <w:top w:val="single" w:sz="4" w:space="0" w:color="auto"/>
+              <w:left w:val="single" w:sz="4" w:space="0" w:color="auto"/>
+              <w:bottom w:val="single" w:sz="4" w:space="0" w:color="auto"/>
+              <w:right w:val="single" w:sz="4" w:space="0" w:color="auto"/>
+            </w:tcBorders>
+          </w:tcPr>
+          <w:p>
+            <w:pPr>
+              <w:rPr>
+                <w:rFonts w:ascii="Times New Roman" w:hAnsi="Times New Roman" w:cs="Times New Roman"/>
+              </w:rPr>
+            </w:pPr>
+            <w:r>
+              <w:rPr>
+                <w:rFonts w:ascii="Times New Roman" w:hAnsi="Times New Roman" w:cs="Times New Roman"/>
+              </w:rPr>
+              <w:t>Este método no tiene entradas</w:t>
+            </w:r>
+          </w:p>
+        </w:tc>
+        <w:tc>
+          <w:tcPr>
+            <w:tcW w:w="2201" w:type="dxa"/>
+            <w:tcBorders>
+              <w:top w:val="single" w:sz="4" w:space="0" w:color="auto"/>
+              <w:left w:val="single" w:sz="4" w:space="0" w:color="auto"/>
+              <w:bottom w:val="single" w:sz="4" w:space="0" w:color="auto"/>
+              <w:right w:val="single" w:sz="4" w:space="0" w:color="auto"/>
+            </w:tcBorders>
+          </w:tcPr>
+          <w:p>
+            <w:pPr>
+              <w:pStyle w:val="Prrafodelista"/>
+              <w:numPr>
+                <w:ilvl w:val="0"/>
+                <w:numId w:val="23"/>
+              </w:numPr>
+              <w:rPr>
+                <w:rFonts w:ascii="Times New Roman" w:hAnsi="Times New Roman" w:cs="Times New Roman"/>
+              </w:rPr>
+            </w:pPr>
+            <w:r>
+              <w:rPr>
+                <w:rFonts w:ascii="Times New Roman" w:hAnsi="Times New Roman" w:cs="Times New Roman"/>
+              </w:rPr>
+              <w:t>u</w:t>
+            </w:r>
+          </w:p>
+        </w:tc>
+      </w:tr>
+      <w:tr>
+        <w:tblPrEx>
+          <w:tblBorders>
+            <w:left w:val="none" w:sz="0" w:space="0" w:color="auto"/>
+            <w:bottom w:val="none" w:sz="0" w:space="0" w:color="auto"/>
+            <w:right w:val="none" w:sz="0" w:space="0" w:color="auto"/>
+            <w:insideH w:val="none" w:sz="0" w:space="0" w:color="auto"/>
+            <w:insideV w:val="none" w:sz="0" w:space="0" w:color="auto"/>
+          </w:tblBorders>
+          <w:tblCellMar>
+            <w:left w:w="70" w:type="dxa"/>
+            <w:right w:w="70" w:type="dxa"/>
+          </w:tblCellMar>
+          <w:tblLook w:val="0000" w:firstRow="0" w:lastRow="0" w:firstColumn="0" w:lastColumn="0" w:noHBand="0" w:noVBand="0"/>
+        </w:tblPrEx>
+        <w:trPr>
+          <w:trHeight w:val="147"/>
+        </w:trPr>
+        <w:tc>
+          <w:tcPr>
+            <w:tcW w:w="2231" w:type="dxa"/>
+            <w:tcBorders>
+              <w:top w:val="single" w:sz="4" w:space="0" w:color="auto"/>
+              <w:left w:val="single" w:sz="4" w:space="0" w:color="auto"/>
+              <w:bottom w:val="single" w:sz="4" w:space="0" w:color="auto"/>
+              <w:right w:val="single" w:sz="4" w:space="0" w:color="auto"/>
+            </w:tcBorders>
+          </w:tcPr>
+          <w:p>
+            <w:pPr>
+              <w:tabs>
+                <w:tab w:val="center" w:pos="1045"/>
+              </w:tabs>
+              <w:rPr>
+                <w:rFonts w:ascii="Times New Roman" w:hAnsi="Times New Roman" w:cs="Times New Roman"/>
+              </w:rPr>
+            </w:pPr>
+            <w:proofErr w:type="spellStart"/>
+            <w:r>
+              <w:rPr>
+                <w:rFonts w:ascii="Times New Roman" w:hAnsi="Times New Roman" w:cs="Times New Roman"/>
+              </w:rPr>
+              <w:t>IQueue</w:t>
+            </w:r>
+            <w:proofErr w:type="spellEnd"/>
+          </w:p>
+        </w:tc>
+        <w:tc>
+          <w:tcPr>
+            <w:tcW w:w="2592" w:type="dxa"/>
+            <w:tcBorders>
+              <w:top w:val="single" w:sz="4" w:space="0" w:color="auto"/>
+              <w:left w:val="single" w:sz="4" w:space="0" w:color="auto"/>
+              <w:bottom w:val="single" w:sz="4" w:space="0" w:color="auto"/>
+              <w:right w:val="single" w:sz="4" w:space="0" w:color="auto"/>
+            </w:tcBorders>
+          </w:tcPr>
+          <w:p>
+            <w:pPr>
+              <w:rPr>
+                <w:rFonts w:ascii="Times New Roman" w:hAnsi="Times New Roman" w:cs="Times New Roman"/>
+              </w:rPr>
+            </w:pPr>
+            <w:proofErr w:type="spellStart"/>
+            <w:proofErr w:type="gramStart"/>
+            <w:r>
+              <w:rPr>
+                <w:rFonts w:ascii="Times New Roman" w:hAnsi="Times New Roman" w:cs="Times New Roman"/>
+              </w:rPr>
+              <w:t>isEmpty</w:t>
+            </w:r>
+            <w:proofErr w:type="spellEnd"/>
+            <w:r>
+              <w:rPr>
+                <w:rFonts w:ascii="Times New Roman" w:hAnsi="Times New Roman" w:cs="Times New Roman"/>
+              </w:rPr>
+              <w:t>(</w:t>
+            </w:r>
+            <w:proofErr w:type="gramEnd"/>
+            <w:r>
+              <w:rPr>
+                <w:rFonts w:ascii="Times New Roman" w:hAnsi="Times New Roman" w:cs="Times New Roman"/>
+              </w:rPr>
+              <w:t>):</w:t>
+            </w:r>
+            <w:proofErr w:type="spellStart"/>
+            <w:r>
+              <w:rPr>
+                <w:rFonts w:ascii="Times New Roman" w:hAnsi="Times New Roman" w:cs="Times New Roman"/>
+              </w:rPr>
+              <w:t>boolean</w:t>
+            </w:r>
+            <w:proofErr w:type="spellEnd"/>
+          </w:p>
+        </w:tc>
+        <w:tc>
+          <w:tcPr>
+            <w:tcW w:w="2171" w:type="dxa"/>
+            <w:tcBorders>
+              <w:top w:val="single" w:sz="4" w:space="0" w:color="auto"/>
+              <w:left w:val="single" w:sz="4" w:space="0" w:color="auto"/>
+              <w:bottom w:val="single" w:sz="4" w:space="0" w:color="auto"/>
+              <w:right w:val="single" w:sz="4" w:space="0" w:color="auto"/>
+            </w:tcBorders>
+          </w:tcPr>
+          <w:p>
+            <w:pPr>
+              <w:pStyle w:val="Prrafodelista"/>
+              <w:numPr>
+                <w:ilvl w:val="0"/>
+                <w:numId w:val="24"/>
+              </w:numPr>
+              <w:spacing w:after="160" w:line="259" w:lineRule="auto"/>
+              <w:rPr>
+                <w:rFonts w:ascii="Times New Roman" w:hAnsi="Times New Roman" w:cs="Times New Roman"/>
+              </w:rPr>
+            </w:pPr>
+            <w:r>
+              <w:rPr>
+                <w:rFonts w:ascii="Times New Roman" w:hAnsi="Times New Roman" w:cs="Times New Roman"/>
+              </w:rPr>
+              <w:t>[10, 20, 5, 40, 100, 541]</w:t>
+            </w:r>
+          </w:p>
+          <w:p>
+            <w:pPr>
+              <w:pStyle w:val="Prrafodelista"/>
+              <w:numPr>
+                <w:ilvl w:val="0"/>
+                <w:numId w:val="24"/>
+              </w:numPr>
+              <w:spacing w:after="160" w:line="259" w:lineRule="auto"/>
+              <w:rPr>
+                <w:rFonts w:ascii="Times New Roman" w:hAnsi="Times New Roman" w:cs="Times New Roman"/>
+              </w:rPr>
+            </w:pPr>
+            <w:r>
+              <w:rPr>
+                <w:rFonts w:ascii="Times New Roman" w:hAnsi="Times New Roman" w:cs="Times New Roman"/>
+              </w:rPr>
+              <w:t>[]</w:t>
+            </w:r>
+          </w:p>
+        </w:tc>
+        <w:tc>
+          <w:tcPr>
+            <w:tcW w:w="2004" w:type="dxa"/>
+            <w:tcBorders>
+              <w:top w:val="single" w:sz="4" w:space="0" w:color="auto"/>
+              <w:left w:val="single" w:sz="4" w:space="0" w:color="auto"/>
+              <w:bottom w:val="single" w:sz="4" w:space="0" w:color="auto"/>
+              <w:right w:val="single" w:sz="4" w:space="0" w:color="auto"/>
+            </w:tcBorders>
+          </w:tcPr>
+          <w:p>
+            <w:pPr>
+              <w:rPr>
+                <w:rFonts w:ascii="Times New Roman" w:hAnsi="Times New Roman" w:cs="Times New Roman"/>
+              </w:rPr>
+            </w:pPr>
+            <w:r>
+              <w:rPr>
+                <w:rFonts w:ascii="Times New Roman" w:hAnsi="Times New Roman" w:cs="Times New Roman"/>
+              </w:rPr>
+              <w:t>Este método no tiene entradas</w:t>
+            </w:r>
+          </w:p>
+        </w:tc>
+        <w:tc>
+          <w:tcPr>
+            <w:tcW w:w="2201" w:type="dxa"/>
+            <w:tcBorders>
+              <w:top w:val="single" w:sz="4" w:space="0" w:color="auto"/>
+              <w:left w:val="single" w:sz="4" w:space="0" w:color="auto"/>
+              <w:bottom w:val="single" w:sz="4" w:space="0" w:color="auto"/>
+              <w:right w:val="single" w:sz="4" w:space="0" w:color="auto"/>
+            </w:tcBorders>
+          </w:tcPr>
+          <w:p>
+            <w:pPr>
+              <w:pStyle w:val="Prrafodelista"/>
+              <w:numPr>
+                <w:ilvl w:val="0"/>
+                <w:numId w:val="25"/>
+              </w:numPr>
+              <w:rPr>
+                <w:rFonts w:ascii="Times New Roman" w:hAnsi="Times New Roman" w:cs="Times New Roman"/>
+              </w:rPr>
+            </w:pPr>
+            <w:r>
+              <w:rPr>
+                <w:rFonts w:ascii="Times New Roman" w:hAnsi="Times New Roman" w:cs="Times New Roman"/>
+              </w:rPr>
+              <w:t xml:space="preserve">Retorna false ya que el tamaño </w:t>
+            </w:r>
+            <w:r>
+              <w:rPr>
+                <w:rFonts w:ascii="Times New Roman" w:hAnsi="Times New Roman" w:cs="Times New Roman"/>
+              </w:rPr>
+              <w:t>es mayor que 0</w:t>
+            </w:r>
+          </w:p>
+          <w:p>
+            <w:pPr>
+              <w:pStyle w:val="Prrafodelista"/>
+              <w:numPr>
+                <w:ilvl w:val="0"/>
+                <w:numId w:val="25"/>
+              </w:numPr>
+              <w:rPr>
+                <w:rFonts w:ascii="Times New Roman" w:hAnsi="Times New Roman" w:cs="Times New Roman"/>
+              </w:rPr>
+            </w:pPr>
+            <w:r>
+              <w:rPr>
+                <w:rFonts w:ascii="Times New Roman" w:hAnsi="Times New Roman" w:cs="Times New Roman"/>
+              </w:rPr>
+              <w:t>Retorna true ya que el tamañ</w:t>
+            </w:r>
+            <w:r>
+              <w:rPr>
+                <w:rFonts w:ascii="Times New Roman" w:hAnsi="Times New Roman" w:cs="Times New Roman"/>
+              </w:rPr>
+              <w:t>o es igual a 0</w:t>
+            </w:r>
+          </w:p>
+        </w:tc>
+      </w:tr>
     </w:tbl>
     <w:p>
       <w:pPr>
@@ -1251,6 +2913,8 @@
           <w:rFonts w:ascii="Times New Roman" w:hAnsi="Times New Roman" w:cs="Times New Roman"/>
         </w:rPr>
       </w:pPr>
+      <w:bookmarkStart w:id="0" w:name="_GoBack"/>
+      <w:bookmarkEnd w:id="0"/>
     </w:p>
     <w:sectPr>
       <w:pgSz w:w="12240" w:h="15840"/>
@@ -1265,6 +2929,436 @@
 <file path=word/numbering.xml><?xml version="1.0" encoding="utf-8"?>
 <w:numbering xmlns:wpc="http://schemas.microsoft.com/office/word/2010/wordprocessingCanvas" xmlns:cx="http://schemas.microsoft.com/office/drawing/2014/chartex" xmlns:cx1="http://schemas.microsoft.com/office/drawing/2015/9/8/chartex" xmlns:cx2="http://schemas.microsoft.com/office/drawing/2015/10/21/chartex" xmlns:cx3="http://schemas.microsoft.com/office/drawing/2016/5/9/chartex" xmlns:cx4="http://schemas.microsoft.com/office/drawing/2016/5/10/chartex" xmlns:cx5="http://schemas.microsoft.com/office/drawing/2016/5/11/chartex" xmlns:cx6="http://schemas.microsoft.com/office/drawing/2016/5/12/chartex" xmlns:cx7="http://schemas.microsoft.com/office/drawing/2016/5/13/chartex" xmlns:cx8="http://schemas.microsoft.com/office/drawing/2016/5/14/chartex" xmlns:mc="http://schemas.openxmlformats.org/markup-compatibility/2006" xmlns:aink="http://schemas.microsoft.com/office/drawing/2016/ink" xmlns:am3d="http://schemas.microsoft.com/office/drawing/2017/model3d" xmlns:o="urn:schemas-microsoft-com:office:office" xmlns:r="http://schemas.openxmlformats.org/officeDocument/2006/relationships" xmlns:m="http://schemas.openxmlformats.org/officeDocument/2006/math" xmlns:v="urn:schemas-microsoft-com:vml" xmlns:wp14="http://schemas.microsoft.com/office/word/2010/wordprocessingDrawing" xmlns:wp="http://schemas.openxmlformats.org/drawingml/2006/wordprocessingDrawing" xmlns:w10="urn:schemas-microsoft-com:office:word" xmlns:w="http://schemas.openxmlformats.org/wordprocessingml/2006/main" xmlns:w14="http://schemas.microsoft.com/office/word/2010/wordml" xmlns:w15="http://schemas.microsoft.com/office/word/2012/wordml" xmlns:w16cid="http://schemas.microsoft.com/office/word/2016/wordml/cid" xmlns:w16se="http://schemas.microsoft.com/office/word/2015/wordml/symex" xmlns:wpg="http://schemas.microsoft.com/office/word/2010/wordprocessingGroup" xmlns:wpi="http://schemas.microsoft.com/office/word/2010/wordprocessingInk" xmlns:wne="http://schemas.microsoft.com/office/word/2006/wordml" xmlns:wps="http://schemas.microsoft.com/office/word/2010/wordprocessingShape" mc:Ignorable="w14 w15 w16se w16cid wp14">
   <w:abstractNum w:abstractNumId="0" w15:restartNumberingAfterBreak="0">
+    <w:nsid w:val="0BE175B7"/>
+    <w:multiLevelType w:val="hybridMultilevel"/>
+    <w:tmpl w:val="A75AA3A8"/>
+    <w:lvl w:ilvl="0" w:tplc="240A000F">
+      <w:start w:val="1"/>
+      <w:numFmt w:val="decimal"/>
+      <w:lvlText w:val="%1."/>
+      <w:lvlJc w:val="left"/>
+      <w:pPr>
+        <w:ind w:left="720" w:hanging="360"/>
+      </w:pPr>
+    </w:lvl>
+    <w:lvl w:ilvl="1" w:tplc="240A0019" w:tentative="1">
+      <w:start w:val="1"/>
+      <w:numFmt w:val="lowerLetter"/>
+      <w:lvlText w:val="%2."/>
+      <w:lvlJc w:val="left"/>
+      <w:pPr>
+        <w:ind w:left="1440" w:hanging="360"/>
+      </w:pPr>
+    </w:lvl>
+    <w:lvl w:ilvl="2" w:tplc="240A001B" w:tentative="1">
+      <w:start w:val="1"/>
+      <w:numFmt w:val="lowerRoman"/>
+      <w:lvlText w:val="%3."/>
+      <w:lvlJc w:val="right"/>
+      <w:pPr>
+        <w:ind w:left="2160" w:hanging="180"/>
+      </w:pPr>
+    </w:lvl>
+    <w:lvl w:ilvl="3" w:tplc="240A000F" w:tentative="1">
+      <w:start w:val="1"/>
+      <w:numFmt w:val="decimal"/>
+      <w:lvlText w:val="%4."/>
+      <w:lvlJc w:val="left"/>
+      <w:pPr>
+        <w:ind w:left="2880" w:hanging="360"/>
+      </w:pPr>
+    </w:lvl>
+    <w:lvl w:ilvl="4" w:tplc="240A0019" w:tentative="1">
+      <w:start w:val="1"/>
+      <w:numFmt w:val="lowerLetter"/>
+      <w:lvlText w:val="%5."/>
+      <w:lvlJc w:val="left"/>
+      <w:pPr>
+        <w:ind w:left="3600" w:hanging="360"/>
+      </w:pPr>
+    </w:lvl>
+    <w:lvl w:ilvl="5" w:tplc="240A001B" w:tentative="1">
+      <w:start w:val="1"/>
+      <w:numFmt w:val="lowerRoman"/>
+      <w:lvlText w:val="%6."/>
+      <w:lvlJc w:val="right"/>
+      <w:pPr>
+        <w:ind w:left="4320" w:hanging="180"/>
+      </w:pPr>
+    </w:lvl>
+    <w:lvl w:ilvl="6" w:tplc="240A000F" w:tentative="1">
+      <w:start w:val="1"/>
+      <w:numFmt w:val="decimal"/>
+      <w:lvlText w:val="%7."/>
+      <w:lvlJc w:val="left"/>
+      <w:pPr>
+        <w:ind w:left="5040" w:hanging="360"/>
+      </w:pPr>
+    </w:lvl>
+    <w:lvl w:ilvl="7" w:tplc="240A0019" w:tentative="1">
+      <w:start w:val="1"/>
+      <w:numFmt w:val="lowerLetter"/>
+      <w:lvlText w:val="%8."/>
+      <w:lvlJc w:val="left"/>
+      <w:pPr>
+        <w:ind w:left="5760" w:hanging="360"/>
+      </w:pPr>
+    </w:lvl>
+    <w:lvl w:ilvl="8" w:tplc="240A001B" w:tentative="1">
+      <w:start w:val="1"/>
+      <w:numFmt w:val="lowerRoman"/>
+      <w:lvlText w:val="%9."/>
+      <w:lvlJc w:val="right"/>
+      <w:pPr>
+        <w:ind w:left="6480" w:hanging="180"/>
+      </w:pPr>
+    </w:lvl>
+  </w:abstractNum>
+  <w:abstractNum w:abstractNumId="1" w15:restartNumberingAfterBreak="0">
+    <w:nsid w:val="156D34DF"/>
+    <w:multiLevelType w:val="hybridMultilevel"/>
+    <w:tmpl w:val="B5A4C87E"/>
+    <w:lvl w:ilvl="0" w:tplc="240A000F">
+      <w:start w:val="1"/>
+      <w:numFmt w:val="decimal"/>
+      <w:lvlText w:val="%1."/>
+      <w:lvlJc w:val="left"/>
+      <w:pPr>
+        <w:ind w:left="720" w:hanging="360"/>
+      </w:pPr>
+    </w:lvl>
+    <w:lvl w:ilvl="1" w:tplc="240A0019" w:tentative="1">
+      <w:start w:val="1"/>
+      <w:numFmt w:val="lowerLetter"/>
+      <w:lvlText w:val="%2."/>
+      <w:lvlJc w:val="left"/>
+      <w:pPr>
+        <w:ind w:left="1440" w:hanging="360"/>
+      </w:pPr>
+    </w:lvl>
+    <w:lvl w:ilvl="2" w:tplc="240A001B" w:tentative="1">
+      <w:start w:val="1"/>
+      <w:numFmt w:val="lowerRoman"/>
+      <w:lvlText w:val="%3."/>
+      <w:lvlJc w:val="right"/>
+      <w:pPr>
+        <w:ind w:left="2160" w:hanging="180"/>
+      </w:pPr>
+    </w:lvl>
+    <w:lvl w:ilvl="3" w:tplc="240A000F" w:tentative="1">
+      <w:start w:val="1"/>
+      <w:numFmt w:val="decimal"/>
+      <w:lvlText w:val="%4."/>
+      <w:lvlJc w:val="left"/>
+      <w:pPr>
+        <w:ind w:left="2880" w:hanging="360"/>
+      </w:pPr>
+    </w:lvl>
+    <w:lvl w:ilvl="4" w:tplc="240A0019" w:tentative="1">
+      <w:start w:val="1"/>
+      <w:numFmt w:val="lowerLetter"/>
+      <w:lvlText w:val="%5."/>
+      <w:lvlJc w:val="left"/>
+      <w:pPr>
+        <w:ind w:left="3600" w:hanging="360"/>
+      </w:pPr>
+    </w:lvl>
+    <w:lvl w:ilvl="5" w:tplc="240A001B" w:tentative="1">
+      <w:start w:val="1"/>
+      <w:numFmt w:val="lowerRoman"/>
+      <w:lvlText w:val="%6."/>
+      <w:lvlJc w:val="right"/>
+      <w:pPr>
+        <w:ind w:left="4320" w:hanging="180"/>
+      </w:pPr>
+    </w:lvl>
+    <w:lvl w:ilvl="6" w:tplc="240A000F" w:tentative="1">
+      <w:start w:val="1"/>
+      <w:numFmt w:val="decimal"/>
+      <w:lvlText w:val="%7."/>
+      <w:lvlJc w:val="left"/>
+      <w:pPr>
+        <w:ind w:left="5040" w:hanging="360"/>
+      </w:pPr>
+    </w:lvl>
+    <w:lvl w:ilvl="7" w:tplc="240A0019" w:tentative="1">
+      <w:start w:val="1"/>
+      <w:numFmt w:val="lowerLetter"/>
+      <w:lvlText w:val="%8."/>
+      <w:lvlJc w:val="left"/>
+      <w:pPr>
+        <w:ind w:left="5760" w:hanging="360"/>
+      </w:pPr>
+    </w:lvl>
+    <w:lvl w:ilvl="8" w:tplc="240A001B" w:tentative="1">
+      <w:start w:val="1"/>
+      <w:numFmt w:val="lowerRoman"/>
+      <w:lvlText w:val="%9."/>
+      <w:lvlJc w:val="right"/>
+      <w:pPr>
+        <w:ind w:left="6480" w:hanging="180"/>
+      </w:pPr>
+    </w:lvl>
+  </w:abstractNum>
+  <w:abstractNum w:abstractNumId="2" w15:restartNumberingAfterBreak="0">
+    <w:nsid w:val="170C5674"/>
+    <w:multiLevelType w:val="hybridMultilevel"/>
+    <w:tmpl w:val="BC886622"/>
+    <w:lvl w:ilvl="0" w:tplc="240A000F">
+      <w:start w:val="1"/>
+      <w:numFmt w:val="decimal"/>
+      <w:lvlText w:val="%1."/>
+      <w:lvlJc w:val="left"/>
+      <w:pPr>
+        <w:ind w:left="720" w:hanging="360"/>
+      </w:pPr>
+    </w:lvl>
+    <w:lvl w:ilvl="1" w:tplc="240A0019" w:tentative="1">
+      <w:start w:val="1"/>
+      <w:numFmt w:val="lowerLetter"/>
+      <w:lvlText w:val="%2."/>
+      <w:lvlJc w:val="left"/>
+      <w:pPr>
+        <w:ind w:left="1440" w:hanging="360"/>
+      </w:pPr>
+    </w:lvl>
+    <w:lvl w:ilvl="2" w:tplc="240A001B" w:tentative="1">
+      <w:start w:val="1"/>
+      <w:numFmt w:val="lowerRoman"/>
+      <w:lvlText w:val="%3."/>
+      <w:lvlJc w:val="right"/>
+      <w:pPr>
+        <w:ind w:left="2160" w:hanging="180"/>
+      </w:pPr>
+    </w:lvl>
+    <w:lvl w:ilvl="3" w:tplc="240A000F" w:tentative="1">
+      <w:start w:val="1"/>
+      <w:numFmt w:val="decimal"/>
+      <w:lvlText w:val="%4."/>
+      <w:lvlJc w:val="left"/>
+      <w:pPr>
+        <w:ind w:left="2880" w:hanging="360"/>
+      </w:pPr>
+    </w:lvl>
+    <w:lvl w:ilvl="4" w:tplc="240A0019" w:tentative="1">
+      <w:start w:val="1"/>
+      <w:numFmt w:val="lowerLetter"/>
+      <w:lvlText w:val="%5."/>
+      <w:lvlJc w:val="left"/>
+      <w:pPr>
+        <w:ind w:left="3600" w:hanging="360"/>
+      </w:pPr>
+    </w:lvl>
+    <w:lvl w:ilvl="5" w:tplc="240A001B" w:tentative="1">
+      <w:start w:val="1"/>
+      <w:numFmt w:val="lowerRoman"/>
+      <w:lvlText w:val="%6."/>
+      <w:lvlJc w:val="right"/>
+      <w:pPr>
+        <w:ind w:left="4320" w:hanging="180"/>
+      </w:pPr>
+    </w:lvl>
+    <w:lvl w:ilvl="6" w:tplc="240A000F" w:tentative="1">
+      <w:start w:val="1"/>
+      <w:numFmt w:val="decimal"/>
+      <w:lvlText w:val="%7."/>
+      <w:lvlJc w:val="left"/>
+      <w:pPr>
+        <w:ind w:left="5040" w:hanging="360"/>
+      </w:pPr>
+    </w:lvl>
+    <w:lvl w:ilvl="7" w:tplc="240A0019" w:tentative="1">
+      <w:start w:val="1"/>
+      <w:numFmt w:val="lowerLetter"/>
+      <w:lvlText w:val="%8."/>
+      <w:lvlJc w:val="left"/>
+      <w:pPr>
+        <w:ind w:left="5760" w:hanging="360"/>
+      </w:pPr>
+    </w:lvl>
+    <w:lvl w:ilvl="8" w:tplc="240A001B" w:tentative="1">
+      <w:start w:val="1"/>
+      <w:numFmt w:val="lowerRoman"/>
+      <w:lvlText w:val="%9."/>
+      <w:lvlJc w:val="right"/>
+      <w:pPr>
+        <w:ind w:left="6480" w:hanging="180"/>
+      </w:pPr>
+    </w:lvl>
+  </w:abstractNum>
+  <w:abstractNum w:abstractNumId="3" w15:restartNumberingAfterBreak="0">
+    <w:nsid w:val="1A810813"/>
+    <w:multiLevelType w:val="hybridMultilevel"/>
+    <w:tmpl w:val="DBCEEB6E"/>
+    <w:lvl w:ilvl="0" w:tplc="240A000F">
+      <w:start w:val="1"/>
+      <w:numFmt w:val="decimal"/>
+      <w:lvlText w:val="%1."/>
+      <w:lvlJc w:val="left"/>
+      <w:pPr>
+        <w:ind w:left="720" w:hanging="360"/>
+      </w:pPr>
+    </w:lvl>
+    <w:lvl w:ilvl="1" w:tplc="240A0019" w:tentative="1">
+      <w:start w:val="1"/>
+      <w:numFmt w:val="lowerLetter"/>
+      <w:lvlText w:val="%2."/>
+      <w:lvlJc w:val="left"/>
+      <w:pPr>
+        <w:ind w:left="1440" w:hanging="360"/>
+      </w:pPr>
+    </w:lvl>
+    <w:lvl w:ilvl="2" w:tplc="240A001B" w:tentative="1">
+      <w:start w:val="1"/>
+      <w:numFmt w:val="lowerRoman"/>
+      <w:lvlText w:val="%3."/>
+      <w:lvlJc w:val="right"/>
+      <w:pPr>
+        <w:ind w:left="2160" w:hanging="180"/>
+      </w:pPr>
+    </w:lvl>
+    <w:lvl w:ilvl="3" w:tplc="240A000F" w:tentative="1">
+      <w:start w:val="1"/>
+      <w:numFmt w:val="decimal"/>
+      <w:lvlText w:val="%4."/>
+      <w:lvlJc w:val="left"/>
+      <w:pPr>
+        <w:ind w:left="2880" w:hanging="360"/>
+      </w:pPr>
+    </w:lvl>
+    <w:lvl w:ilvl="4" w:tplc="240A0019" w:tentative="1">
+      <w:start w:val="1"/>
+      <w:numFmt w:val="lowerLetter"/>
+      <w:lvlText w:val="%5."/>
+      <w:lvlJc w:val="left"/>
+      <w:pPr>
+        <w:ind w:left="3600" w:hanging="360"/>
+      </w:pPr>
+    </w:lvl>
+    <w:lvl w:ilvl="5" w:tplc="240A001B" w:tentative="1">
+      <w:start w:val="1"/>
+      <w:numFmt w:val="lowerRoman"/>
+      <w:lvlText w:val="%6."/>
+      <w:lvlJc w:val="right"/>
+      <w:pPr>
+        <w:ind w:left="4320" w:hanging="180"/>
+      </w:pPr>
+    </w:lvl>
+    <w:lvl w:ilvl="6" w:tplc="240A000F" w:tentative="1">
+      <w:start w:val="1"/>
+      <w:numFmt w:val="decimal"/>
+      <w:lvlText w:val="%7."/>
+      <w:lvlJc w:val="left"/>
+      <w:pPr>
+        <w:ind w:left="5040" w:hanging="360"/>
+      </w:pPr>
+    </w:lvl>
+    <w:lvl w:ilvl="7" w:tplc="240A0019" w:tentative="1">
+      <w:start w:val="1"/>
+      <w:numFmt w:val="lowerLetter"/>
+      <w:lvlText w:val="%8."/>
+      <w:lvlJc w:val="left"/>
+      <w:pPr>
+        <w:ind w:left="5760" w:hanging="360"/>
+      </w:pPr>
+    </w:lvl>
+    <w:lvl w:ilvl="8" w:tplc="240A001B" w:tentative="1">
+      <w:start w:val="1"/>
+      <w:numFmt w:val="lowerRoman"/>
+      <w:lvlText w:val="%9."/>
+      <w:lvlJc w:val="right"/>
+      <w:pPr>
+        <w:ind w:left="6480" w:hanging="180"/>
+      </w:pPr>
+    </w:lvl>
+  </w:abstractNum>
+  <w:abstractNum w:abstractNumId="4" w15:restartNumberingAfterBreak="0">
+    <w:nsid w:val="21DD4CE1"/>
+    <w:multiLevelType w:val="hybridMultilevel"/>
+    <w:tmpl w:val="1A6E72B0"/>
+    <w:lvl w:ilvl="0" w:tplc="240A000F">
+      <w:start w:val="1"/>
+      <w:numFmt w:val="decimal"/>
+      <w:lvlText w:val="%1."/>
+      <w:lvlJc w:val="left"/>
+      <w:pPr>
+        <w:ind w:left="1440" w:hanging="360"/>
+      </w:pPr>
+    </w:lvl>
+    <w:lvl w:ilvl="1" w:tplc="240A0019" w:tentative="1">
+      <w:start w:val="1"/>
+      <w:numFmt w:val="lowerLetter"/>
+      <w:lvlText w:val="%2."/>
+      <w:lvlJc w:val="left"/>
+      <w:pPr>
+        <w:ind w:left="2160" w:hanging="360"/>
+      </w:pPr>
+    </w:lvl>
+    <w:lvl w:ilvl="2" w:tplc="240A001B" w:tentative="1">
+      <w:start w:val="1"/>
+      <w:numFmt w:val="lowerRoman"/>
+      <w:lvlText w:val="%3."/>
+      <w:lvlJc w:val="right"/>
+      <w:pPr>
+        <w:ind w:left="2880" w:hanging="180"/>
+      </w:pPr>
+    </w:lvl>
+    <w:lvl w:ilvl="3" w:tplc="240A000F" w:tentative="1">
+      <w:start w:val="1"/>
+      <w:numFmt w:val="decimal"/>
+      <w:lvlText w:val="%4."/>
+      <w:lvlJc w:val="left"/>
+      <w:pPr>
+        <w:ind w:left="3600" w:hanging="360"/>
+      </w:pPr>
+    </w:lvl>
+    <w:lvl w:ilvl="4" w:tplc="240A0019" w:tentative="1">
+      <w:start w:val="1"/>
+      <w:numFmt w:val="lowerLetter"/>
+      <w:lvlText w:val="%5."/>
+      <w:lvlJc w:val="left"/>
+      <w:pPr>
+        <w:ind w:left="4320" w:hanging="360"/>
+      </w:pPr>
+    </w:lvl>
+    <w:lvl w:ilvl="5" w:tplc="240A001B" w:tentative="1">
+      <w:start w:val="1"/>
+      <w:numFmt w:val="lowerRoman"/>
+      <w:lvlText w:val="%6."/>
+      <w:lvlJc w:val="right"/>
+      <w:pPr>
+        <w:ind w:left="5040" w:hanging="180"/>
+      </w:pPr>
+    </w:lvl>
+    <w:lvl w:ilvl="6" w:tplc="240A000F" w:tentative="1">
+      <w:start w:val="1"/>
+      <w:numFmt w:val="decimal"/>
+      <w:lvlText w:val="%7."/>
+      <w:lvlJc w:val="left"/>
+      <w:pPr>
+        <w:ind w:left="5760" w:hanging="360"/>
+      </w:pPr>
+    </w:lvl>
+    <w:lvl w:ilvl="7" w:tplc="240A0019" w:tentative="1">
+      <w:start w:val="1"/>
+      <w:numFmt w:val="lowerLetter"/>
+      <w:lvlText w:val="%8."/>
+      <w:lvlJc w:val="left"/>
+      <w:pPr>
+        <w:ind w:left="6480" w:hanging="360"/>
+      </w:pPr>
+    </w:lvl>
+    <w:lvl w:ilvl="8" w:tplc="240A001B" w:tentative="1">
+      <w:start w:val="1"/>
+      <w:numFmt w:val="lowerRoman"/>
+      <w:lvlText w:val="%9."/>
+      <w:lvlJc w:val="right"/>
+      <w:pPr>
+        <w:ind w:left="7200" w:hanging="180"/>
+      </w:pPr>
+    </w:lvl>
+  </w:abstractNum>
+  <w:abstractNum w:abstractNumId="5" w15:restartNumberingAfterBreak="0">
     <w:nsid w:val="23522CDB"/>
     <w:multiLevelType w:val="hybridMultilevel"/>
     <w:tmpl w:val="B5A4C87E"/>
@@ -1350,7 +3444,93 @@
       </w:pPr>
     </w:lvl>
   </w:abstractNum>
-  <w:abstractNum w:abstractNumId="1" w15:restartNumberingAfterBreak="0">
+  <w:abstractNum w:abstractNumId="6" w15:restartNumberingAfterBreak="0">
+    <w:nsid w:val="26582E53"/>
+    <w:multiLevelType w:val="hybridMultilevel"/>
+    <w:tmpl w:val="E06E8886"/>
+    <w:lvl w:ilvl="0" w:tplc="240A000F">
+      <w:start w:val="1"/>
+      <w:numFmt w:val="decimal"/>
+      <w:lvlText w:val="%1."/>
+      <w:lvlJc w:val="left"/>
+      <w:pPr>
+        <w:ind w:left="720" w:hanging="360"/>
+      </w:pPr>
+    </w:lvl>
+    <w:lvl w:ilvl="1" w:tplc="240A0019" w:tentative="1">
+      <w:start w:val="1"/>
+      <w:numFmt w:val="lowerLetter"/>
+      <w:lvlText w:val="%2."/>
+      <w:lvlJc w:val="left"/>
+      <w:pPr>
+        <w:ind w:left="1440" w:hanging="360"/>
+      </w:pPr>
+    </w:lvl>
+    <w:lvl w:ilvl="2" w:tplc="240A001B" w:tentative="1">
+      <w:start w:val="1"/>
+      <w:numFmt w:val="lowerRoman"/>
+      <w:lvlText w:val="%3."/>
+      <w:lvlJc w:val="right"/>
+      <w:pPr>
+        <w:ind w:left="2160" w:hanging="180"/>
+      </w:pPr>
+    </w:lvl>
+    <w:lvl w:ilvl="3" w:tplc="240A000F" w:tentative="1">
+      <w:start w:val="1"/>
+      <w:numFmt w:val="decimal"/>
+      <w:lvlText w:val="%4."/>
+      <w:lvlJc w:val="left"/>
+      <w:pPr>
+        <w:ind w:left="2880" w:hanging="360"/>
+      </w:pPr>
+    </w:lvl>
+    <w:lvl w:ilvl="4" w:tplc="240A0019" w:tentative="1">
+      <w:start w:val="1"/>
+      <w:numFmt w:val="lowerLetter"/>
+      <w:lvlText w:val="%5."/>
+      <w:lvlJc w:val="left"/>
+      <w:pPr>
+        <w:ind w:left="3600" w:hanging="360"/>
+      </w:pPr>
+    </w:lvl>
+    <w:lvl w:ilvl="5" w:tplc="240A001B" w:tentative="1">
+      <w:start w:val="1"/>
+      <w:numFmt w:val="lowerRoman"/>
+      <w:lvlText w:val="%6."/>
+      <w:lvlJc w:val="right"/>
+      <w:pPr>
+        <w:ind w:left="4320" w:hanging="180"/>
+      </w:pPr>
+    </w:lvl>
+    <w:lvl w:ilvl="6" w:tplc="240A000F" w:tentative="1">
+      <w:start w:val="1"/>
+      <w:numFmt w:val="decimal"/>
+      <w:lvlText w:val="%7."/>
+      <w:lvlJc w:val="left"/>
+      <w:pPr>
+        <w:ind w:left="5040" w:hanging="360"/>
+      </w:pPr>
+    </w:lvl>
+    <w:lvl w:ilvl="7" w:tplc="240A0019" w:tentative="1">
+      <w:start w:val="1"/>
+      <w:numFmt w:val="lowerLetter"/>
+      <w:lvlText w:val="%8."/>
+      <w:lvlJc w:val="left"/>
+      <w:pPr>
+        <w:ind w:left="5760" w:hanging="360"/>
+      </w:pPr>
+    </w:lvl>
+    <w:lvl w:ilvl="8" w:tplc="240A001B" w:tentative="1">
+      <w:start w:val="1"/>
+      <w:numFmt w:val="lowerRoman"/>
+      <w:lvlText w:val="%9."/>
+      <w:lvlJc w:val="right"/>
+      <w:pPr>
+        <w:ind w:left="6480" w:hanging="180"/>
+      </w:pPr>
+    </w:lvl>
+  </w:abstractNum>
+  <w:abstractNum w:abstractNumId="7" w15:restartNumberingAfterBreak="0">
     <w:nsid w:val="2EFA5BA3"/>
     <w:multiLevelType w:val="hybridMultilevel"/>
     <w:tmpl w:val="A6C2CFE0"/>
@@ -1463,7 +3643,7 @@
       </w:rPr>
     </w:lvl>
   </w:abstractNum>
-  <w:abstractNum w:abstractNumId="2" w15:restartNumberingAfterBreak="0">
+  <w:abstractNum w:abstractNumId="8" w15:restartNumberingAfterBreak="0">
     <w:nsid w:val="36C44E22"/>
     <w:multiLevelType w:val="hybridMultilevel"/>
     <w:tmpl w:val="820CAC3A"/>
@@ -1549,7 +3729,695 @@
       </w:pPr>
     </w:lvl>
   </w:abstractNum>
-  <w:abstractNum w:abstractNumId="3" w15:restartNumberingAfterBreak="0">
+  <w:abstractNum w:abstractNumId="9" w15:restartNumberingAfterBreak="0">
+    <w:nsid w:val="39326135"/>
+    <w:multiLevelType w:val="hybridMultilevel"/>
+    <w:tmpl w:val="4C829E92"/>
+    <w:lvl w:ilvl="0" w:tplc="240A000F">
+      <w:start w:val="1"/>
+      <w:numFmt w:val="decimal"/>
+      <w:lvlText w:val="%1."/>
+      <w:lvlJc w:val="left"/>
+      <w:pPr>
+        <w:ind w:left="720" w:hanging="360"/>
+      </w:pPr>
+    </w:lvl>
+    <w:lvl w:ilvl="1" w:tplc="240A0019" w:tentative="1">
+      <w:start w:val="1"/>
+      <w:numFmt w:val="lowerLetter"/>
+      <w:lvlText w:val="%2."/>
+      <w:lvlJc w:val="left"/>
+      <w:pPr>
+        <w:ind w:left="1440" w:hanging="360"/>
+      </w:pPr>
+    </w:lvl>
+    <w:lvl w:ilvl="2" w:tplc="240A001B" w:tentative="1">
+      <w:start w:val="1"/>
+      <w:numFmt w:val="lowerRoman"/>
+      <w:lvlText w:val="%3."/>
+      <w:lvlJc w:val="right"/>
+      <w:pPr>
+        <w:ind w:left="2160" w:hanging="180"/>
+      </w:pPr>
+    </w:lvl>
+    <w:lvl w:ilvl="3" w:tplc="240A000F" w:tentative="1">
+      <w:start w:val="1"/>
+      <w:numFmt w:val="decimal"/>
+      <w:lvlText w:val="%4."/>
+      <w:lvlJc w:val="left"/>
+      <w:pPr>
+        <w:ind w:left="2880" w:hanging="360"/>
+      </w:pPr>
+    </w:lvl>
+    <w:lvl w:ilvl="4" w:tplc="240A0019" w:tentative="1">
+      <w:start w:val="1"/>
+      <w:numFmt w:val="lowerLetter"/>
+      <w:lvlText w:val="%5."/>
+      <w:lvlJc w:val="left"/>
+      <w:pPr>
+        <w:ind w:left="3600" w:hanging="360"/>
+      </w:pPr>
+    </w:lvl>
+    <w:lvl w:ilvl="5" w:tplc="240A001B" w:tentative="1">
+      <w:start w:val="1"/>
+      <w:numFmt w:val="lowerRoman"/>
+      <w:lvlText w:val="%6."/>
+      <w:lvlJc w:val="right"/>
+      <w:pPr>
+        <w:ind w:left="4320" w:hanging="180"/>
+      </w:pPr>
+    </w:lvl>
+    <w:lvl w:ilvl="6" w:tplc="240A000F" w:tentative="1">
+      <w:start w:val="1"/>
+      <w:numFmt w:val="decimal"/>
+      <w:lvlText w:val="%7."/>
+      <w:lvlJc w:val="left"/>
+      <w:pPr>
+        <w:ind w:left="5040" w:hanging="360"/>
+      </w:pPr>
+    </w:lvl>
+    <w:lvl w:ilvl="7" w:tplc="240A0019" w:tentative="1">
+      <w:start w:val="1"/>
+      <w:numFmt w:val="lowerLetter"/>
+      <w:lvlText w:val="%8."/>
+      <w:lvlJc w:val="left"/>
+      <w:pPr>
+        <w:ind w:left="5760" w:hanging="360"/>
+      </w:pPr>
+    </w:lvl>
+    <w:lvl w:ilvl="8" w:tplc="240A001B" w:tentative="1">
+      <w:start w:val="1"/>
+      <w:numFmt w:val="lowerRoman"/>
+      <w:lvlText w:val="%9."/>
+      <w:lvlJc w:val="right"/>
+      <w:pPr>
+        <w:ind w:left="6480" w:hanging="180"/>
+      </w:pPr>
+    </w:lvl>
+  </w:abstractNum>
+  <w:abstractNum w:abstractNumId="10" w15:restartNumberingAfterBreak="0">
+    <w:nsid w:val="3B3C2827"/>
+    <w:multiLevelType w:val="hybridMultilevel"/>
+    <w:tmpl w:val="240AF580"/>
+    <w:lvl w:ilvl="0" w:tplc="240A000F">
+      <w:start w:val="1"/>
+      <w:numFmt w:val="decimal"/>
+      <w:lvlText w:val="%1."/>
+      <w:lvlJc w:val="left"/>
+      <w:pPr>
+        <w:ind w:left="720" w:hanging="360"/>
+      </w:pPr>
+    </w:lvl>
+    <w:lvl w:ilvl="1" w:tplc="240A0019" w:tentative="1">
+      <w:start w:val="1"/>
+      <w:numFmt w:val="lowerLetter"/>
+      <w:lvlText w:val="%2."/>
+      <w:lvlJc w:val="left"/>
+      <w:pPr>
+        <w:ind w:left="1440" w:hanging="360"/>
+      </w:pPr>
+    </w:lvl>
+    <w:lvl w:ilvl="2" w:tplc="240A001B" w:tentative="1">
+      <w:start w:val="1"/>
+      <w:numFmt w:val="lowerRoman"/>
+      <w:lvlText w:val="%3."/>
+      <w:lvlJc w:val="right"/>
+      <w:pPr>
+        <w:ind w:left="2160" w:hanging="180"/>
+      </w:pPr>
+    </w:lvl>
+    <w:lvl w:ilvl="3" w:tplc="240A000F" w:tentative="1">
+      <w:start w:val="1"/>
+      <w:numFmt w:val="decimal"/>
+      <w:lvlText w:val="%4."/>
+      <w:lvlJc w:val="left"/>
+      <w:pPr>
+        <w:ind w:left="2880" w:hanging="360"/>
+      </w:pPr>
+    </w:lvl>
+    <w:lvl w:ilvl="4" w:tplc="240A0019" w:tentative="1">
+      <w:start w:val="1"/>
+      <w:numFmt w:val="lowerLetter"/>
+      <w:lvlText w:val="%5."/>
+      <w:lvlJc w:val="left"/>
+      <w:pPr>
+        <w:ind w:left="3600" w:hanging="360"/>
+      </w:pPr>
+    </w:lvl>
+    <w:lvl w:ilvl="5" w:tplc="240A001B" w:tentative="1">
+      <w:start w:val="1"/>
+      <w:numFmt w:val="lowerRoman"/>
+      <w:lvlText w:val="%6."/>
+      <w:lvlJc w:val="right"/>
+      <w:pPr>
+        <w:ind w:left="4320" w:hanging="180"/>
+      </w:pPr>
+    </w:lvl>
+    <w:lvl w:ilvl="6" w:tplc="240A000F" w:tentative="1">
+      <w:start w:val="1"/>
+      <w:numFmt w:val="decimal"/>
+      <w:lvlText w:val="%7."/>
+      <w:lvlJc w:val="left"/>
+      <w:pPr>
+        <w:ind w:left="5040" w:hanging="360"/>
+      </w:pPr>
+    </w:lvl>
+    <w:lvl w:ilvl="7" w:tplc="240A0019" w:tentative="1">
+      <w:start w:val="1"/>
+      <w:numFmt w:val="lowerLetter"/>
+      <w:lvlText w:val="%8."/>
+      <w:lvlJc w:val="left"/>
+      <w:pPr>
+        <w:ind w:left="5760" w:hanging="360"/>
+      </w:pPr>
+    </w:lvl>
+    <w:lvl w:ilvl="8" w:tplc="240A001B" w:tentative="1">
+      <w:start w:val="1"/>
+      <w:numFmt w:val="lowerRoman"/>
+      <w:lvlText w:val="%9."/>
+      <w:lvlJc w:val="right"/>
+      <w:pPr>
+        <w:ind w:left="6480" w:hanging="180"/>
+      </w:pPr>
+    </w:lvl>
+  </w:abstractNum>
+  <w:abstractNum w:abstractNumId="11" w15:restartNumberingAfterBreak="0">
+    <w:nsid w:val="40E71A79"/>
+    <w:multiLevelType w:val="hybridMultilevel"/>
+    <w:tmpl w:val="5B74C520"/>
+    <w:lvl w:ilvl="0" w:tplc="240A000F">
+      <w:start w:val="1"/>
+      <w:numFmt w:val="decimal"/>
+      <w:lvlText w:val="%1."/>
+      <w:lvlJc w:val="left"/>
+      <w:pPr>
+        <w:ind w:left="720" w:hanging="360"/>
+      </w:pPr>
+    </w:lvl>
+    <w:lvl w:ilvl="1" w:tplc="240A0019" w:tentative="1">
+      <w:start w:val="1"/>
+      <w:numFmt w:val="lowerLetter"/>
+      <w:lvlText w:val="%2."/>
+      <w:lvlJc w:val="left"/>
+      <w:pPr>
+        <w:ind w:left="1440" w:hanging="360"/>
+      </w:pPr>
+    </w:lvl>
+    <w:lvl w:ilvl="2" w:tplc="240A001B" w:tentative="1">
+      <w:start w:val="1"/>
+      <w:numFmt w:val="lowerRoman"/>
+      <w:lvlText w:val="%3."/>
+      <w:lvlJc w:val="right"/>
+      <w:pPr>
+        <w:ind w:left="2160" w:hanging="180"/>
+      </w:pPr>
+    </w:lvl>
+    <w:lvl w:ilvl="3" w:tplc="240A000F" w:tentative="1">
+      <w:start w:val="1"/>
+      <w:numFmt w:val="decimal"/>
+      <w:lvlText w:val="%4."/>
+      <w:lvlJc w:val="left"/>
+      <w:pPr>
+        <w:ind w:left="2880" w:hanging="360"/>
+      </w:pPr>
+    </w:lvl>
+    <w:lvl w:ilvl="4" w:tplc="240A0019" w:tentative="1">
+      <w:start w:val="1"/>
+      <w:numFmt w:val="lowerLetter"/>
+      <w:lvlText w:val="%5."/>
+      <w:lvlJc w:val="left"/>
+      <w:pPr>
+        <w:ind w:left="3600" w:hanging="360"/>
+      </w:pPr>
+    </w:lvl>
+    <w:lvl w:ilvl="5" w:tplc="240A001B" w:tentative="1">
+      <w:start w:val="1"/>
+      <w:numFmt w:val="lowerRoman"/>
+      <w:lvlText w:val="%6."/>
+      <w:lvlJc w:val="right"/>
+      <w:pPr>
+        <w:ind w:left="4320" w:hanging="180"/>
+      </w:pPr>
+    </w:lvl>
+    <w:lvl w:ilvl="6" w:tplc="240A000F" w:tentative="1">
+      <w:start w:val="1"/>
+      <w:numFmt w:val="decimal"/>
+      <w:lvlText w:val="%7."/>
+      <w:lvlJc w:val="left"/>
+      <w:pPr>
+        <w:ind w:left="5040" w:hanging="360"/>
+      </w:pPr>
+    </w:lvl>
+    <w:lvl w:ilvl="7" w:tplc="240A0019" w:tentative="1">
+      <w:start w:val="1"/>
+      <w:numFmt w:val="lowerLetter"/>
+      <w:lvlText w:val="%8."/>
+      <w:lvlJc w:val="left"/>
+      <w:pPr>
+        <w:ind w:left="5760" w:hanging="360"/>
+      </w:pPr>
+    </w:lvl>
+    <w:lvl w:ilvl="8" w:tplc="240A001B" w:tentative="1">
+      <w:start w:val="1"/>
+      <w:numFmt w:val="lowerRoman"/>
+      <w:lvlText w:val="%9."/>
+      <w:lvlJc w:val="right"/>
+      <w:pPr>
+        <w:ind w:left="6480" w:hanging="180"/>
+      </w:pPr>
+    </w:lvl>
+  </w:abstractNum>
+  <w:abstractNum w:abstractNumId="12" w15:restartNumberingAfterBreak="0">
+    <w:nsid w:val="4CB751AB"/>
+    <w:multiLevelType w:val="hybridMultilevel"/>
+    <w:tmpl w:val="B7749202"/>
+    <w:lvl w:ilvl="0" w:tplc="240A000F">
+      <w:start w:val="1"/>
+      <w:numFmt w:val="decimal"/>
+      <w:lvlText w:val="%1."/>
+      <w:lvlJc w:val="left"/>
+      <w:pPr>
+        <w:ind w:left="720" w:hanging="360"/>
+      </w:pPr>
+    </w:lvl>
+    <w:lvl w:ilvl="1" w:tplc="240A0019" w:tentative="1">
+      <w:start w:val="1"/>
+      <w:numFmt w:val="lowerLetter"/>
+      <w:lvlText w:val="%2."/>
+      <w:lvlJc w:val="left"/>
+      <w:pPr>
+        <w:ind w:left="1440" w:hanging="360"/>
+      </w:pPr>
+    </w:lvl>
+    <w:lvl w:ilvl="2" w:tplc="240A001B" w:tentative="1">
+      <w:start w:val="1"/>
+      <w:numFmt w:val="lowerRoman"/>
+      <w:lvlText w:val="%3."/>
+      <w:lvlJc w:val="right"/>
+      <w:pPr>
+        <w:ind w:left="2160" w:hanging="180"/>
+      </w:pPr>
+    </w:lvl>
+    <w:lvl w:ilvl="3" w:tplc="240A000F" w:tentative="1">
+      <w:start w:val="1"/>
+      <w:numFmt w:val="decimal"/>
+      <w:lvlText w:val="%4."/>
+      <w:lvlJc w:val="left"/>
+      <w:pPr>
+        <w:ind w:left="2880" w:hanging="360"/>
+      </w:pPr>
+    </w:lvl>
+    <w:lvl w:ilvl="4" w:tplc="240A0019" w:tentative="1">
+      <w:start w:val="1"/>
+      <w:numFmt w:val="lowerLetter"/>
+      <w:lvlText w:val="%5."/>
+      <w:lvlJc w:val="left"/>
+      <w:pPr>
+        <w:ind w:left="3600" w:hanging="360"/>
+      </w:pPr>
+    </w:lvl>
+    <w:lvl w:ilvl="5" w:tplc="240A001B" w:tentative="1">
+      <w:start w:val="1"/>
+      <w:numFmt w:val="lowerRoman"/>
+      <w:lvlText w:val="%6."/>
+      <w:lvlJc w:val="right"/>
+      <w:pPr>
+        <w:ind w:left="4320" w:hanging="180"/>
+      </w:pPr>
+    </w:lvl>
+    <w:lvl w:ilvl="6" w:tplc="240A000F" w:tentative="1">
+      <w:start w:val="1"/>
+      <w:numFmt w:val="decimal"/>
+      <w:lvlText w:val="%7."/>
+      <w:lvlJc w:val="left"/>
+      <w:pPr>
+        <w:ind w:left="5040" w:hanging="360"/>
+      </w:pPr>
+    </w:lvl>
+    <w:lvl w:ilvl="7" w:tplc="240A0019" w:tentative="1">
+      <w:start w:val="1"/>
+      <w:numFmt w:val="lowerLetter"/>
+      <w:lvlText w:val="%8."/>
+      <w:lvlJc w:val="left"/>
+      <w:pPr>
+        <w:ind w:left="5760" w:hanging="360"/>
+      </w:pPr>
+    </w:lvl>
+    <w:lvl w:ilvl="8" w:tplc="240A001B" w:tentative="1">
+      <w:start w:val="1"/>
+      <w:numFmt w:val="lowerRoman"/>
+      <w:lvlText w:val="%9."/>
+      <w:lvlJc w:val="right"/>
+      <w:pPr>
+        <w:ind w:left="6480" w:hanging="180"/>
+      </w:pPr>
+    </w:lvl>
+  </w:abstractNum>
+  <w:abstractNum w:abstractNumId="13" w15:restartNumberingAfterBreak="0">
+    <w:nsid w:val="4DFA23A6"/>
+    <w:multiLevelType w:val="hybridMultilevel"/>
+    <w:tmpl w:val="7BFCE9EC"/>
+    <w:lvl w:ilvl="0" w:tplc="240A000F">
+      <w:start w:val="1"/>
+      <w:numFmt w:val="decimal"/>
+      <w:lvlText w:val="%1."/>
+      <w:lvlJc w:val="left"/>
+      <w:pPr>
+        <w:ind w:left="720" w:hanging="360"/>
+      </w:pPr>
+    </w:lvl>
+    <w:lvl w:ilvl="1" w:tplc="240A0019" w:tentative="1">
+      <w:start w:val="1"/>
+      <w:numFmt w:val="lowerLetter"/>
+      <w:lvlText w:val="%2."/>
+      <w:lvlJc w:val="left"/>
+      <w:pPr>
+        <w:ind w:left="1440" w:hanging="360"/>
+      </w:pPr>
+    </w:lvl>
+    <w:lvl w:ilvl="2" w:tplc="240A001B" w:tentative="1">
+      <w:start w:val="1"/>
+      <w:numFmt w:val="lowerRoman"/>
+      <w:lvlText w:val="%3."/>
+      <w:lvlJc w:val="right"/>
+      <w:pPr>
+        <w:ind w:left="2160" w:hanging="180"/>
+      </w:pPr>
+    </w:lvl>
+    <w:lvl w:ilvl="3" w:tplc="240A000F" w:tentative="1">
+      <w:start w:val="1"/>
+      <w:numFmt w:val="decimal"/>
+      <w:lvlText w:val="%4."/>
+      <w:lvlJc w:val="left"/>
+      <w:pPr>
+        <w:ind w:left="2880" w:hanging="360"/>
+      </w:pPr>
+    </w:lvl>
+    <w:lvl w:ilvl="4" w:tplc="240A0019" w:tentative="1">
+      <w:start w:val="1"/>
+      <w:numFmt w:val="lowerLetter"/>
+      <w:lvlText w:val="%5."/>
+      <w:lvlJc w:val="left"/>
+      <w:pPr>
+        <w:ind w:left="3600" w:hanging="360"/>
+      </w:pPr>
+    </w:lvl>
+    <w:lvl w:ilvl="5" w:tplc="240A001B" w:tentative="1">
+      <w:start w:val="1"/>
+      <w:numFmt w:val="lowerRoman"/>
+      <w:lvlText w:val="%6."/>
+      <w:lvlJc w:val="right"/>
+      <w:pPr>
+        <w:ind w:left="4320" w:hanging="180"/>
+      </w:pPr>
+    </w:lvl>
+    <w:lvl w:ilvl="6" w:tplc="240A000F" w:tentative="1">
+      <w:start w:val="1"/>
+      <w:numFmt w:val="decimal"/>
+      <w:lvlText w:val="%7."/>
+      <w:lvlJc w:val="left"/>
+      <w:pPr>
+        <w:ind w:left="5040" w:hanging="360"/>
+      </w:pPr>
+    </w:lvl>
+    <w:lvl w:ilvl="7" w:tplc="240A0019" w:tentative="1">
+      <w:start w:val="1"/>
+      <w:numFmt w:val="lowerLetter"/>
+      <w:lvlText w:val="%8."/>
+      <w:lvlJc w:val="left"/>
+      <w:pPr>
+        <w:ind w:left="5760" w:hanging="360"/>
+      </w:pPr>
+    </w:lvl>
+    <w:lvl w:ilvl="8" w:tplc="240A001B" w:tentative="1">
+      <w:start w:val="1"/>
+      <w:numFmt w:val="lowerRoman"/>
+      <w:lvlText w:val="%9."/>
+      <w:lvlJc w:val="right"/>
+      <w:pPr>
+        <w:ind w:left="6480" w:hanging="180"/>
+      </w:pPr>
+    </w:lvl>
+  </w:abstractNum>
+  <w:abstractNum w:abstractNumId="14" w15:restartNumberingAfterBreak="0">
+    <w:nsid w:val="4E166F12"/>
+    <w:multiLevelType w:val="hybridMultilevel"/>
+    <w:tmpl w:val="AA227E24"/>
+    <w:lvl w:ilvl="0" w:tplc="240A000F">
+      <w:start w:val="1"/>
+      <w:numFmt w:val="decimal"/>
+      <w:lvlText w:val="%1."/>
+      <w:lvlJc w:val="left"/>
+      <w:pPr>
+        <w:ind w:left="720" w:hanging="360"/>
+      </w:pPr>
+    </w:lvl>
+    <w:lvl w:ilvl="1" w:tplc="240A0019" w:tentative="1">
+      <w:start w:val="1"/>
+      <w:numFmt w:val="lowerLetter"/>
+      <w:lvlText w:val="%2."/>
+      <w:lvlJc w:val="left"/>
+      <w:pPr>
+        <w:ind w:left="1440" w:hanging="360"/>
+      </w:pPr>
+    </w:lvl>
+    <w:lvl w:ilvl="2" w:tplc="240A001B" w:tentative="1">
+      <w:start w:val="1"/>
+      <w:numFmt w:val="lowerRoman"/>
+      <w:lvlText w:val="%3."/>
+      <w:lvlJc w:val="right"/>
+      <w:pPr>
+        <w:ind w:left="2160" w:hanging="180"/>
+      </w:pPr>
+    </w:lvl>
+    <w:lvl w:ilvl="3" w:tplc="240A000F" w:tentative="1">
+      <w:start w:val="1"/>
+      <w:numFmt w:val="decimal"/>
+      <w:lvlText w:val="%4."/>
+      <w:lvlJc w:val="left"/>
+      <w:pPr>
+        <w:ind w:left="2880" w:hanging="360"/>
+      </w:pPr>
+    </w:lvl>
+    <w:lvl w:ilvl="4" w:tplc="240A0019" w:tentative="1">
+      <w:start w:val="1"/>
+      <w:numFmt w:val="lowerLetter"/>
+      <w:lvlText w:val="%5."/>
+      <w:lvlJc w:val="left"/>
+      <w:pPr>
+        <w:ind w:left="3600" w:hanging="360"/>
+      </w:pPr>
+    </w:lvl>
+    <w:lvl w:ilvl="5" w:tplc="240A001B" w:tentative="1">
+      <w:start w:val="1"/>
+      <w:numFmt w:val="lowerRoman"/>
+      <w:lvlText w:val="%6."/>
+      <w:lvlJc w:val="right"/>
+      <w:pPr>
+        <w:ind w:left="4320" w:hanging="180"/>
+      </w:pPr>
+    </w:lvl>
+    <w:lvl w:ilvl="6" w:tplc="240A000F" w:tentative="1">
+      <w:start w:val="1"/>
+      <w:numFmt w:val="decimal"/>
+      <w:lvlText w:val="%7."/>
+      <w:lvlJc w:val="left"/>
+      <w:pPr>
+        <w:ind w:left="5040" w:hanging="360"/>
+      </w:pPr>
+    </w:lvl>
+    <w:lvl w:ilvl="7" w:tplc="240A0019" w:tentative="1">
+      <w:start w:val="1"/>
+      <w:numFmt w:val="lowerLetter"/>
+      <w:lvlText w:val="%8."/>
+      <w:lvlJc w:val="left"/>
+      <w:pPr>
+        <w:ind w:left="5760" w:hanging="360"/>
+      </w:pPr>
+    </w:lvl>
+    <w:lvl w:ilvl="8" w:tplc="240A001B" w:tentative="1">
+      <w:start w:val="1"/>
+      <w:numFmt w:val="lowerRoman"/>
+      <w:lvlText w:val="%9."/>
+      <w:lvlJc w:val="right"/>
+      <w:pPr>
+        <w:ind w:left="6480" w:hanging="180"/>
+      </w:pPr>
+    </w:lvl>
+  </w:abstractNum>
+  <w:abstractNum w:abstractNumId="15" w15:restartNumberingAfterBreak="0">
+    <w:nsid w:val="4FAC2C9B"/>
+    <w:multiLevelType w:val="hybridMultilevel"/>
+    <w:tmpl w:val="5B74C520"/>
+    <w:lvl w:ilvl="0" w:tplc="240A000F">
+      <w:start w:val="1"/>
+      <w:numFmt w:val="decimal"/>
+      <w:lvlText w:val="%1."/>
+      <w:lvlJc w:val="left"/>
+      <w:pPr>
+        <w:ind w:left="720" w:hanging="360"/>
+      </w:pPr>
+    </w:lvl>
+    <w:lvl w:ilvl="1" w:tplc="240A0019" w:tentative="1">
+      <w:start w:val="1"/>
+      <w:numFmt w:val="lowerLetter"/>
+      <w:lvlText w:val="%2."/>
+      <w:lvlJc w:val="left"/>
+      <w:pPr>
+        <w:ind w:left="1440" w:hanging="360"/>
+      </w:pPr>
+    </w:lvl>
+    <w:lvl w:ilvl="2" w:tplc="240A001B" w:tentative="1">
+      <w:start w:val="1"/>
+      <w:numFmt w:val="lowerRoman"/>
+      <w:lvlText w:val="%3."/>
+      <w:lvlJc w:val="right"/>
+      <w:pPr>
+        <w:ind w:left="2160" w:hanging="180"/>
+      </w:pPr>
+    </w:lvl>
+    <w:lvl w:ilvl="3" w:tplc="240A000F" w:tentative="1">
+      <w:start w:val="1"/>
+      <w:numFmt w:val="decimal"/>
+      <w:lvlText w:val="%4."/>
+      <w:lvlJc w:val="left"/>
+      <w:pPr>
+        <w:ind w:left="2880" w:hanging="360"/>
+      </w:pPr>
+    </w:lvl>
+    <w:lvl w:ilvl="4" w:tplc="240A0019" w:tentative="1">
+      <w:start w:val="1"/>
+      <w:numFmt w:val="lowerLetter"/>
+      <w:lvlText w:val="%5."/>
+      <w:lvlJc w:val="left"/>
+      <w:pPr>
+        <w:ind w:left="3600" w:hanging="360"/>
+      </w:pPr>
+    </w:lvl>
+    <w:lvl w:ilvl="5" w:tplc="240A001B" w:tentative="1">
+      <w:start w:val="1"/>
+      <w:numFmt w:val="lowerRoman"/>
+      <w:lvlText w:val="%6."/>
+      <w:lvlJc w:val="right"/>
+      <w:pPr>
+        <w:ind w:left="4320" w:hanging="180"/>
+      </w:pPr>
+    </w:lvl>
+    <w:lvl w:ilvl="6" w:tplc="240A000F" w:tentative="1">
+      <w:start w:val="1"/>
+      <w:numFmt w:val="decimal"/>
+      <w:lvlText w:val="%7."/>
+      <w:lvlJc w:val="left"/>
+      <w:pPr>
+        <w:ind w:left="5040" w:hanging="360"/>
+      </w:pPr>
+    </w:lvl>
+    <w:lvl w:ilvl="7" w:tplc="240A0019" w:tentative="1">
+      <w:start w:val="1"/>
+      <w:numFmt w:val="lowerLetter"/>
+      <w:lvlText w:val="%8."/>
+      <w:lvlJc w:val="left"/>
+      <w:pPr>
+        <w:ind w:left="5760" w:hanging="360"/>
+      </w:pPr>
+    </w:lvl>
+    <w:lvl w:ilvl="8" w:tplc="240A001B" w:tentative="1">
+      <w:start w:val="1"/>
+      <w:numFmt w:val="lowerRoman"/>
+      <w:lvlText w:val="%9."/>
+      <w:lvlJc w:val="right"/>
+      <w:pPr>
+        <w:ind w:left="6480" w:hanging="180"/>
+      </w:pPr>
+    </w:lvl>
+  </w:abstractNum>
+  <w:abstractNum w:abstractNumId="16" w15:restartNumberingAfterBreak="0">
+    <w:nsid w:val="56136E77"/>
+    <w:multiLevelType w:val="hybridMultilevel"/>
+    <w:tmpl w:val="54DC1416"/>
+    <w:lvl w:ilvl="0" w:tplc="240A000F">
+      <w:start w:val="1"/>
+      <w:numFmt w:val="decimal"/>
+      <w:lvlText w:val="%1."/>
+      <w:lvlJc w:val="left"/>
+      <w:pPr>
+        <w:ind w:left="720" w:hanging="360"/>
+      </w:pPr>
+    </w:lvl>
+    <w:lvl w:ilvl="1" w:tplc="240A0019" w:tentative="1">
+      <w:start w:val="1"/>
+      <w:numFmt w:val="lowerLetter"/>
+      <w:lvlText w:val="%2."/>
+      <w:lvlJc w:val="left"/>
+      <w:pPr>
+        <w:ind w:left="1440" w:hanging="360"/>
+      </w:pPr>
+    </w:lvl>
+    <w:lvl w:ilvl="2" w:tplc="240A001B" w:tentative="1">
+      <w:start w:val="1"/>
+      <w:numFmt w:val="lowerRoman"/>
+      <w:lvlText w:val="%3."/>
+      <w:lvlJc w:val="right"/>
+      <w:pPr>
+        <w:ind w:left="2160" w:hanging="180"/>
+      </w:pPr>
+    </w:lvl>
+    <w:lvl w:ilvl="3" w:tplc="240A000F" w:tentative="1">
+      <w:start w:val="1"/>
+      <w:numFmt w:val="decimal"/>
+      <w:lvlText w:val="%4."/>
+      <w:lvlJc w:val="left"/>
+      <w:pPr>
+        <w:ind w:left="2880" w:hanging="360"/>
+      </w:pPr>
+    </w:lvl>
+    <w:lvl w:ilvl="4" w:tplc="240A0019" w:tentative="1">
+      <w:start w:val="1"/>
+      <w:numFmt w:val="lowerLetter"/>
+      <w:lvlText w:val="%5."/>
+      <w:lvlJc w:val="left"/>
+      <w:pPr>
+        <w:ind w:left="3600" w:hanging="360"/>
+      </w:pPr>
+    </w:lvl>
+    <w:lvl w:ilvl="5" w:tplc="240A001B" w:tentative="1">
+      <w:start w:val="1"/>
+      <w:numFmt w:val="lowerRoman"/>
+      <w:lvlText w:val="%6."/>
+      <w:lvlJc w:val="right"/>
+      <w:pPr>
+        <w:ind w:left="4320" w:hanging="180"/>
+      </w:pPr>
+    </w:lvl>
+    <w:lvl w:ilvl="6" w:tplc="240A000F" w:tentative="1">
+      <w:start w:val="1"/>
+      <w:numFmt w:val="decimal"/>
+      <w:lvlText w:val="%7."/>
+      <w:lvlJc w:val="left"/>
+      <w:pPr>
+        <w:ind w:left="5040" w:hanging="360"/>
+      </w:pPr>
+    </w:lvl>
+    <w:lvl w:ilvl="7" w:tplc="240A0019" w:tentative="1">
+      <w:start w:val="1"/>
+      <w:numFmt w:val="lowerLetter"/>
+      <w:lvlText w:val="%8."/>
+      <w:lvlJc w:val="left"/>
+      <w:pPr>
+        <w:ind w:left="5760" w:hanging="360"/>
+      </w:pPr>
+    </w:lvl>
+    <w:lvl w:ilvl="8" w:tplc="240A001B" w:tentative="1">
+      <w:start w:val="1"/>
+      <w:numFmt w:val="lowerRoman"/>
+      <w:lvlText w:val="%9."/>
+      <w:lvlJc w:val="right"/>
+      <w:pPr>
+        <w:ind w:left="6480" w:hanging="180"/>
+      </w:pPr>
+    </w:lvl>
+  </w:abstractNum>
+  <w:abstractNum w:abstractNumId="17" w15:restartNumberingAfterBreak="0">
     <w:nsid w:val="5B7C00DC"/>
     <w:multiLevelType w:val="hybridMultilevel"/>
     <w:tmpl w:val="50F67142"/>
@@ -1635,7 +4503,7 @@
       </w:pPr>
     </w:lvl>
   </w:abstractNum>
-  <w:abstractNum w:abstractNumId="4" w15:restartNumberingAfterBreak="0">
+  <w:abstractNum w:abstractNumId="18" w15:restartNumberingAfterBreak="0">
     <w:nsid w:val="5F854D45"/>
     <w:multiLevelType w:val="hybridMultilevel"/>
     <w:tmpl w:val="110A2FAA"/>
@@ -1721,7 +4589,7 @@
       </w:pPr>
     </w:lvl>
   </w:abstractNum>
-  <w:abstractNum w:abstractNumId="5" w15:restartNumberingAfterBreak="0">
+  <w:abstractNum w:abstractNumId="19" w15:restartNumberingAfterBreak="0">
     <w:nsid w:val="6DA81F99"/>
     <w:multiLevelType w:val="hybridMultilevel"/>
     <w:tmpl w:val="B5A4C87E"/>
@@ -1807,23 +4675,510 @@
       </w:pPr>
     </w:lvl>
   </w:abstractNum>
+  <w:abstractNum w:abstractNumId="20" w15:restartNumberingAfterBreak="0">
+    <w:nsid w:val="6DEF2AF4"/>
+    <w:multiLevelType w:val="hybridMultilevel"/>
+    <w:tmpl w:val="A75AA3A8"/>
+    <w:lvl w:ilvl="0" w:tplc="240A000F">
+      <w:start w:val="1"/>
+      <w:numFmt w:val="decimal"/>
+      <w:lvlText w:val="%1."/>
+      <w:lvlJc w:val="left"/>
+      <w:pPr>
+        <w:ind w:left="720" w:hanging="360"/>
+      </w:pPr>
+    </w:lvl>
+    <w:lvl w:ilvl="1" w:tplc="240A0019" w:tentative="1">
+      <w:start w:val="1"/>
+      <w:numFmt w:val="lowerLetter"/>
+      <w:lvlText w:val="%2."/>
+      <w:lvlJc w:val="left"/>
+      <w:pPr>
+        <w:ind w:left="1440" w:hanging="360"/>
+      </w:pPr>
+    </w:lvl>
+    <w:lvl w:ilvl="2" w:tplc="240A001B" w:tentative="1">
+      <w:start w:val="1"/>
+      <w:numFmt w:val="lowerRoman"/>
+      <w:lvlText w:val="%3."/>
+      <w:lvlJc w:val="right"/>
+      <w:pPr>
+        <w:ind w:left="2160" w:hanging="180"/>
+      </w:pPr>
+    </w:lvl>
+    <w:lvl w:ilvl="3" w:tplc="240A000F" w:tentative="1">
+      <w:start w:val="1"/>
+      <w:numFmt w:val="decimal"/>
+      <w:lvlText w:val="%4."/>
+      <w:lvlJc w:val="left"/>
+      <w:pPr>
+        <w:ind w:left="2880" w:hanging="360"/>
+      </w:pPr>
+    </w:lvl>
+    <w:lvl w:ilvl="4" w:tplc="240A0019" w:tentative="1">
+      <w:start w:val="1"/>
+      <w:numFmt w:val="lowerLetter"/>
+      <w:lvlText w:val="%5."/>
+      <w:lvlJc w:val="left"/>
+      <w:pPr>
+        <w:ind w:left="3600" w:hanging="360"/>
+      </w:pPr>
+    </w:lvl>
+    <w:lvl w:ilvl="5" w:tplc="240A001B" w:tentative="1">
+      <w:start w:val="1"/>
+      <w:numFmt w:val="lowerRoman"/>
+      <w:lvlText w:val="%6."/>
+      <w:lvlJc w:val="right"/>
+      <w:pPr>
+        <w:ind w:left="4320" w:hanging="180"/>
+      </w:pPr>
+    </w:lvl>
+    <w:lvl w:ilvl="6" w:tplc="240A000F" w:tentative="1">
+      <w:start w:val="1"/>
+      <w:numFmt w:val="decimal"/>
+      <w:lvlText w:val="%7."/>
+      <w:lvlJc w:val="left"/>
+      <w:pPr>
+        <w:ind w:left="5040" w:hanging="360"/>
+      </w:pPr>
+    </w:lvl>
+    <w:lvl w:ilvl="7" w:tplc="240A0019" w:tentative="1">
+      <w:start w:val="1"/>
+      <w:numFmt w:val="lowerLetter"/>
+      <w:lvlText w:val="%8."/>
+      <w:lvlJc w:val="left"/>
+      <w:pPr>
+        <w:ind w:left="5760" w:hanging="360"/>
+      </w:pPr>
+    </w:lvl>
+    <w:lvl w:ilvl="8" w:tplc="240A001B" w:tentative="1">
+      <w:start w:val="1"/>
+      <w:numFmt w:val="lowerRoman"/>
+      <w:lvlText w:val="%9."/>
+      <w:lvlJc w:val="right"/>
+      <w:pPr>
+        <w:ind w:left="6480" w:hanging="180"/>
+      </w:pPr>
+    </w:lvl>
+  </w:abstractNum>
+  <w:abstractNum w:abstractNumId="21" w15:restartNumberingAfterBreak="0">
+    <w:nsid w:val="6FD04FC7"/>
+    <w:multiLevelType w:val="hybridMultilevel"/>
+    <w:tmpl w:val="7D021A40"/>
+    <w:lvl w:ilvl="0" w:tplc="240A000F">
+      <w:start w:val="1"/>
+      <w:numFmt w:val="decimal"/>
+      <w:lvlText w:val="%1."/>
+      <w:lvlJc w:val="left"/>
+      <w:pPr>
+        <w:ind w:left="720" w:hanging="360"/>
+      </w:pPr>
+    </w:lvl>
+    <w:lvl w:ilvl="1" w:tplc="240A0019" w:tentative="1">
+      <w:start w:val="1"/>
+      <w:numFmt w:val="lowerLetter"/>
+      <w:lvlText w:val="%2."/>
+      <w:lvlJc w:val="left"/>
+      <w:pPr>
+        <w:ind w:left="1440" w:hanging="360"/>
+      </w:pPr>
+    </w:lvl>
+    <w:lvl w:ilvl="2" w:tplc="240A001B" w:tentative="1">
+      <w:start w:val="1"/>
+      <w:numFmt w:val="lowerRoman"/>
+      <w:lvlText w:val="%3."/>
+      <w:lvlJc w:val="right"/>
+      <w:pPr>
+        <w:ind w:left="2160" w:hanging="180"/>
+      </w:pPr>
+    </w:lvl>
+    <w:lvl w:ilvl="3" w:tplc="240A000F" w:tentative="1">
+      <w:start w:val="1"/>
+      <w:numFmt w:val="decimal"/>
+      <w:lvlText w:val="%4."/>
+      <w:lvlJc w:val="left"/>
+      <w:pPr>
+        <w:ind w:left="2880" w:hanging="360"/>
+      </w:pPr>
+    </w:lvl>
+    <w:lvl w:ilvl="4" w:tplc="240A0019" w:tentative="1">
+      <w:start w:val="1"/>
+      <w:numFmt w:val="lowerLetter"/>
+      <w:lvlText w:val="%5."/>
+      <w:lvlJc w:val="left"/>
+      <w:pPr>
+        <w:ind w:left="3600" w:hanging="360"/>
+      </w:pPr>
+    </w:lvl>
+    <w:lvl w:ilvl="5" w:tplc="240A001B" w:tentative="1">
+      <w:start w:val="1"/>
+      <w:numFmt w:val="lowerRoman"/>
+      <w:lvlText w:val="%6."/>
+      <w:lvlJc w:val="right"/>
+      <w:pPr>
+        <w:ind w:left="4320" w:hanging="180"/>
+      </w:pPr>
+    </w:lvl>
+    <w:lvl w:ilvl="6" w:tplc="240A000F" w:tentative="1">
+      <w:start w:val="1"/>
+      <w:numFmt w:val="decimal"/>
+      <w:lvlText w:val="%7."/>
+      <w:lvlJc w:val="left"/>
+      <w:pPr>
+        <w:ind w:left="5040" w:hanging="360"/>
+      </w:pPr>
+    </w:lvl>
+    <w:lvl w:ilvl="7" w:tplc="240A0019" w:tentative="1">
+      <w:start w:val="1"/>
+      <w:numFmt w:val="lowerLetter"/>
+      <w:lvlText w:val="%8."/>
+      <w:lvlJc w:val="left"/>
+      <w:pPr>
+        <w:ind w:left="5760" w:hanging="360"/>
+      </w:pPr>
+    </w:lvl>
+    <w:lvl w:ilvl="8" w:tplc="240A001B" w:tentative="1">
+      <w:start w:val="1"/>
+      <w:numFmt w:val="lowerRoman"/>
+      <w:lvlText w:val="%9."/>
+      <w:lvlJc w:val="right"/>
+      <w:pPr>
+        <w:ind w:left="6480" w:hanging="180"/>
+      </w:pPr>
+    </w:lvl>
+  </w:abstractNum>
+  <w:abstractNum w:abstractNumId="22" w15:restartNumberingAfterBreak="0">
+    <w:nsid w:val="77E262B4"/>
+    <w:multiLevelType w:val="hybridMultilevel"/>
+    <w:tmpl w:val="B146629C"/>
+    <w:lvl w:ilvl="0" w:tplc="240A000F">
+      <w:start w:val="1"/>
+      <w:numFmt w:val="decimal"/>
+      <w:lvlText w:val="%1."/>
+      <w:lvlJc w:val="left"/>
+      <w:pPr>
+        <w:ind w:left="720" w:hanging="360"/>
+      </w:pPr>
+    </w:lvl>
+    <w:lvl w:ilvl="1" w:tplc="240A0019" w:tentative="1">
+      <w:start w:val="1"/>
+      <w:numFmt w:val="lowerLetter"/>
+      <w:lvlText w:val="%2."/>
+      <w:lvlJc w:val="left"/>
+      <w:pPr>
+        <w:ind w:left="1440" w:hanging="360"/>
+      </w:pPr>
+    </w:lvl>
+    <w:lvl w:ilvl="2" w:tplc="240A001B" w:tentative="1">
+      <w:start w:val="1"/>
+      <w:numFmt w:val="lowerRoman"/>
+      <w:lvlText w:val="%3."/>
+      <w:lvlJc w:val="right"/>
+      <w:pPr>
+        <w:ind w:left="2160" w:hanging="180"/>
+      </w:pPr>
+    </w:lvl>
+    <w:lvl w:ilvl="3" w:tplc="240A000F" w:tentative="1">
+      <w:start w:val="1"/>
+      <w:numFmt w:val="decimal"/>
+      <w:lvlText w:val="%4."/>
+      <w:lvlJc w:val="left"/>
+      <w:pPr>
+        <w:ind w:left="2880" w:hanging="360"/>
+      </w:pPr>
+    </w:lvl>
+    <w:lvl w:ilvl="4" w:tplc="240A0019" w:tentative="1">
+      <w:start w:val="1"/>
+      <w:numFmt w:val="lowerLetter"/>
+      <w:lvlText w:val="%5."/>
+      <w:lvlJc w:val="left"/>
+      <w:pPr>
+        <w:ind w:left="3600" w:hanging="360"/>
+      </w:pPr>
+    </w:lvl>
+    <w:lvl w:ilvl="5" w:tplc="240A001B" w:tentative="1">
+      <w:start w:val="1"/>
+      <w:numFmt w:val="lowerRoman"/>
+      <w:lvlText w:val="%6."/>
+      <w:lvlJc w:val="right"/>
+      <w:pPr>
+        <w:ind w:left="4320" w:hanging="180"/>
+      </w:pPr>
+    </w:lvl>
+    <w:lvl w:ilvl="6" w:tplc="240A000F" w:tentative="1">
+      <w:start w:val="1"/>
+      <w:numFmt w:val="decimal"/>
+      <w:lvlText w:val="%7."/>
+      <w:lvlJc w:val="left"/>
+      <w:pPr>
+        <w:ind w:left="5040" w:hanging="360"/>
+      </w:pPr>
+    </w:lvl>
+    <w:lvl w:ilvl="7" w:tplc="240A0019" w:tentative="1">
+      <w:start w:val="1"/>
+      <w:numFmt w:val="lowerLetter"/>
+      <w:lvlText w:val="%8."/>
+      <w:lvlJc w:val="left"/>
+      <w:pPr>
+        <w:ind w:left="5760" w:hanging="360"/>
+      </w:pPr>
+    </w:lvl>
+    <w:lvl w:ilvl="8" w:tplc="240A001B" w:tentative="1">
+      <w:start w:val="1"/>
+      <w:numFmt w:val="lowerRoman"/>
+      <w:lvlText w:val="%9."/>
+      <w:lvlJc w:val="right"/>
+      <w:pPr>
+        <w:ind w:left="6480" w:hanging="180"/>
+      </w:pPr>
+    </w:lvl>
+  </w:abstractNum>
+  <w:abstractNum w:abstractNumId="23" w15:restartNumberingAfterBreak="0">
+    <w:nsid w:val="78D9784B"/>
+    <w:multiLevelType w:val="hybridMultilevel"/>
+    <w:tmpl w:val="D3C24BEA"/>
+    <w:lvl w:ilvl="0" w:tplc="240A000F">
+      <w:start w:val="1"/>
+      <w:numFmt w:val="decimal"/>
+      <w:lvlText w:val="%1."/>
+      <w:lvlJc w:val="left"/>
+      <w:pPr>
+        <w:ind w:left="720" w:hanging="360"/>
+      </w:pPr>
+    </w:lvl>
+    <w:lvl w:ilvl="1" w:tplc="240A0019" w:tentative="1">
+      <w:start w:val="1"/>
+      <w:numFmt w:val="lowerLetter"/>
+      <w:lvlText w:val="%2."/>
+      <w:lvlJc w:val="left"/>
+      <w:pPr>
+        <w:ind w:left="1440" w:hanging="360"/>
+      </w:pPr>
+    </w:lvl>
+    <w:lvl w:ilvl="2" w:tplc="240A001B" w:tentative="1">
+      <w:start w:val="1"/>
+      <w:numFmt w:val="lowerRoman"/>
+      <w:lvlText w:val="%3."/>
+      <w:lvlJc w:val="right"/>
+      <w:pPr>
+        <w:ind w:left="2160" w:hanging="180"/>
+      </w:pPr>
+    </w:lvl>
+    <w:lvl w:ilvl="3" w:tplc="240A000F" w:tentative="1">
+      <w:start w:val="1"/>
+      <w:numFmt w:val="decimal"/>
+      <w:lvlText w:val="%4."/>
+      <w:lvlJc w:val="left"/>
+      <w:pPr>
+        <w:ind w:left="2880" w:hanging="360"/>
+      </w:pPr>
+    </w:lvl>
+    <w:lvl w:ilvl="4" w:tplc="240A0019" w:tentative="1">
+      <w:start w:val="1"/>
+      <w:numFmt w:val="lowerLetter"/>
+      <w:lvlText w:val="%5."/>
+      <w:lvlJc w:val="left"/>
+      <w:pPr>
+        <w:ind w:left="3600" w:hanging="360"/>
+      </w:pPr>
+    </w:lvl>
+    <w:lvl w:ilvl="5" w:tplc="240A001B" w:tentative="1">
+      <w:start w:val="1"/>
+      <w:numFmt w:val="lowerRoman"/>
+      <w:lvlText w:val="%6."/>
+      <w:lvlJc w:val="right"/>
+      <w:pPr>
+        <w:ind w:left="4320" w:hanging="180"/>
+      </w:pPr>
+    </w:lvl>
+    <w:lvl w:ilvl="6" w:tplc="240A000F" w:tentative="1">
+      <w:start w:val="1"/>
+      <w:numFmt w:val="decimal"/>
+      <w:lvlText w:val="%7."/>
+      <w:lvlJc w:val="left"/>
+      <w:pPr>
+        <w:ind w:left="5040" w:hanging="360"/>
+      </w:pPr>
+    </w:lvl>
+    <w:lvl w:ilvl="7" w:tplc="240A0019" w:tentative="1">
+      <w:start w:val="1"/>
+      <w:numFmt w:val="lowerLetter"/>
+      <w:lvlText w:val="%8."/>
+      <w:lvlJc w:val="left"/>
+      <w:pPr>
+        <w:ind w:left="5760" w:hanging="360"/>
+      </w:pPr>
+    </w:lvl>
+    <w:lvl w:ilvl="8" w:tplc="240A001B" w:tentative="1">
+      <w:start w:val="1"/>
+      <w:numFmt w:val="lowerRoman"/>
+      <w:lvlText w:val="%9."/>
+      <w:lvlJc w:val="right"/>
+      <w:pPr>
+        <w:ind w:left="6480" w:hanging="180"/>
+      </w:pPr>
+    </w:lvl>
+  </w:abstractNum>
+  <w:abstractNum w:abstractNumId="24" w15:restartNumberingAfterBreak="0">
+    <w:nsid w:val="7F204E8A"/>
+    <w:multiLevelType w:val="hybridMultilevel"/>
+    <w:tmpl w:val="B5A4C87E"/>
+    <w:lvl w:ilvl="0" w:tplc="240A000F">
+      <w:start w:val="1"/>
+      <w:numFmt w:val="decimal"/>
+      <w:lvlText w:val="%1."/>
+      <w:lvlJc w:val="left"/>
+      <w:pPr>
+        <w:ind w:left="720" w:hanging="360"/>
+      </w:pPr>
+    </w:lvl>
+    <w:lvl w:ilvl="1" w:tplc="240A0019" w:tentative="1">
+      <w:start w:val="1"/>
+      <w:numFmt w:val="lowerLetter"/>
+      <w:lvlText w:val="%2."/>
+      <w:lvlJc w:val="left"/>
+      <w:pPr>
+        <w:ind w:left="1440" w:hanging="360"/>
+      </w:pPr>
+    </w:lvl>
+    <w:lvl w:ilvl="2" w:tplc="240A001B" w:tentative="1">
+      <w:start w:val="1"/>
+      <w:numFmt w:val="lowerRoman"/>
+      <w:lvlText w:val="%3."/>
+      <w:lvlJc w:val="right"/>
+      <w:pPr>
+        <w:ind w:left="2160" w:hanging="180"/>
+      </w:pPr>
+    </w:lvl>
+    <w:lvl w:ilvl="3" w:tplc="240A000F" w:tentative="1">
+      <w:start w:val="1"/>
+      <w:numFmt w:val="decimal"/>
+      <w:lvlText w:val="%4."/>
+      <w:lvlJc w:val="left"/>
+      <w:pPr>
+        <w:ind w:left="2880" w:hanging="360"/>
+      </w:pPr>
+    </w:lvl>
+    <w:lvl w:ilvl="4" w:tplc="240A0019" w:tentative="1">
+      <w:start w:val="1"/>
+      <w:numFmt w:val="lowerLetter"/>
+      <w:lvlText w:val="%5."/>
+      <w:lvlJc w:val="left"/>
+      <w:pPr>
+        <w:ind w:left="3600" w:hanging="360"/>
+      </w:pPr>
+    </w:lvl>
+    <w:lvl w:ilvl="5" w:tplc="240A001B" w:tentative="1">
+      <w:start w:val="1"/>
+      <w:numFmt w:val="lowerRoman"/>
+      <w:lvlText w:val="%6."/>
+      <w:lvlJc w:val="right"/>
+      <w:pPr>
+        <w:ind w:left="4320" w:hanging="180"/>
+      </w:pPr>
+    </w:lvl>
+    <w:lvl w:ilvl="6" w:tplc="240A000F" w:tentative="1">
+      <w:start w:val="1"/>
+      <w:numFmt w:val="decimal"/>
+      <w:lvlText w:val="%7."/>
+      <w:lvlJc w:val="left"/>
+      <w:pPr>
+        <w:ind w:left="5040" w:hanging="360"/>
+      </w:pPr>
+    </w:lvl>
+    <w:lvl w:ilvl="7" w:tplc="240A0019" w:tentative="1">
+      <w:start w:val="1"/>
+      <w:numFmt w:val="lowerLetter"/>
+      <w:lvlText w:val="%8."/>
+      <w:lvlJc w:val="left"/>
+      <w:pPr>
+        <w:ind w:left="5760" w:hanging="360"/>
+      </w:pPr>
+    </w:lvl>
+    <w:lvl w:ilvl="8" w:tplc="240A001B" w:tentative="1">
+      <w:start w:val="1"/>
+      <w:numFmt w:val="lowerRoman"/>
+      <w:lvlText w:val="%9."/>
+      <w:lvlJc w:val="right"/>
+      <w:pPr>
+        <w:ind w:left="6480" w:hanging="180"/>
+      </w:pPr>
+    </w:lvl>
+  </w:abstractNum>
   <w:num w:numId="1">
+    <w:abstractNumId w:val="19"/>
+  </w:num>
+  <w:num w:numId="2">
+    <w:abstractNumId w:val="7"/>
+  </w:num>
+  <w:num w:numId="3">
+    <w:abstractNumId w:val="17"/>
+  </w:num>
+  <w:num w:numId="4">
+    <w:abstractNumId w:val="8"/>
+  </w:num>
+  <w:num w:numId="5">
     <w:abstractNumId w:val="5"/>
   </w:num>
-  <w:num w:numId="2">
+  <w:num w:numId="6">
+    <w:abstractNumId w:val="18"/>
+  </w:num>
+  <w:num w:numId="7">
+    <w:abstractNumId w:val="16"/>
+  </w:num>
+  <w:num w:numId="8">
+    <w:abstractNumId w:val="2"/>
+  </w:num>
+  <w:num w:numId="9">
+    <w:abstractNumId w:val="10"/>
+  </w:num>
+  <w:num w:numId="10">
+    <w:abstractNumId w:val="9"/>
+  </w:num>
+  <w:num w:numId="11">
+    <w:abstractNumId w:val="20"/>
+  </w:num>
+  <w:num w:numId="12">
+    <w:abstractNumId w:val="23"/>
+  </w:num>
+  <w:num w:numId="13">
+    <w:abstractNumId w:val="0"/>
+  </w:num>
+  <w:num w:numId="14">
+    <w:abstractNumId w:val="11"/>
+  </w:num>
+  <w:num w:numId="15">
+    <w:abstractNumId w:val="6"/>
+  </w:num>
+  <w:num w:numId="16">
+    <w:abstractNumId w:val="13"/>
+  </w:num>
+  <w:num w:numId="17">
+    <w:abstractNumId w:val="4"/>
+  </w:num>
+  <w:num w:numId="18">
+    <w:abstractNumId w:val="21"/>
+  </w:num>
+  <w:num w:numId="19">
+    <w:abstractNumId w:val="12"/>
+  </w:num>
+  <w:num w:numId="20">
+    <w:abstractNumId w:val="14"/>
+  </w:num>
+  <w:num w:numId="21">
+    <w:abstractNumId w:val="15"/>
+  </w:num>
+  <w:num w:numId="22">
+    <w:abstractNumId w:val="24"/>
+  </w:num>
+  <w:num w:numId="23">
+    <w:abstractNumId w:val="3"/>
+  </w:num>
+  <w:num w:numId="24">
     <w:abstractNumId w:val="1"/>
   </w:num>
-  <w:num w:numId="3">
-    <w:abstractNumId w:val="3"/>
-  </w:num>
-  <w:num w:numId="4">
-    <w:abstractNumId w:val="2"/>
-  </w:num>
-  <w:num w:numId="5">
-    <w:abstractNumId w:val="0"/>
-  </w:num>
-  <w:num w:numId="6">
-    <w:abstractNumId w:val="4"/>
+  <w:num w:numId="25">
+    <w:abstractNumId w:val="22"/>
   </w:num>
 </w:numbering>
 </file>

</xml_diff>

<commit_message>
Design of unit tests of the HashTable added
</commit_message>
<xml_diff>
--- a/documents/Diseño De Pruebas Unitarias/PruebasUnitarias.docx
+++ b/documents/Diseño De Pruebas Unitarias/PruebasUnitarias.docx
@@ -1,25 +1,25 @@
 
 <file path=word/document.xml><?xml version="1.0" encoding="utf-8"?>
-<w:document xmlns:wpc="http://schemas.microsoft.com/office/word/2010/wordprocessingCanvas" xmlns:cx="http://schemas.microsoft.com/office/drawing/2014/chartex" xmlns:cx1="http://schemas.microsoft.com/office/drawing/2015/9/8/chartex" xmlns:cx2="http://schemas.microsoft.com/office/drawing/2015/10/21/chartex" xmlns:cx3="http://schemas.microsoft.com/office/drawing/2016/5/9/chartex" xmlns:cx4="http://schemas.microsoft.com/office/drawing/2016/5/10/chartex" xmlns:cx5="http://schemas.microsoft.com/office/drawing/2016/5/11/chartex" xmlns:cx6="http://schemas.microsoft.com/office/drawing/2016/5/12/chartex" xmlns:cx7="http://schemas.microsoft.com/office/drawing/2016/5/13/chartex" xmlns:cx8="http://schemas.microsoft.com/office/drawing/2016/5/14/chartex" xmlns:mc="http://schemas.openxmlformats.org/markup-compatibility/2006" xmlns:aink="http://schemas.microsoft.com/office/drawing/2016/ink" xmlns:am3d="http://schemas.microsoft.com/office/drawing/2017/model3d" xmlns:o="urn:schemas-microsoft-com:office:office" xmlns:r="http://schemas.openxmlformats.org/officeDocument/2006/relationships" xmlns:m="http://schemas.openxmlformats.org/officeDocument/2006/math" xmlns:v="urn:schemas-microsoft-com:vml" xmlns:wp14="http://schemas.microsoft.com/office/word/2010/wordprocessingDrawing" xmlns:wp="http://schemas.openxmlformats.org/drawingml/2006/wordprocessingDrawing" xmlns:w10="urn:schemas-microsoft-com:office:word" xmlns:w="http://schemas.openxmlformats.org/wordprocessingml/2006/main" xmlns:w14="http://schemas.microsoft.com/office/word/2010/wordml" xmlns:w15="http://schemas.microsoft.com/office/word/2012/wordml" xmlns:w16cid="http://schemas.microsoft.com/office/word/2016/wordml/cid" xmlns:w16se="http://schemas.microsoft.com/office/word/2015/wordml/symex" xmlns:wpg="http://schemas.microsoft.com/office/word/2010/wordprocessingGroup" xmlns:wpi="http://schemas.microsoft.com/office/word/2010/wordprocessingInk" xmlns:wne="http://schemas.microsoft.com/office/word/2006/wordml" xmlns:wps="http://schemas.microsoft.com/office/word/2010/wordprocessingShape" mc:Ignorable="w14 w15 w16se w16cid wp14">
+<w:document xmlns:wpc="http://schemas.microsoft.com/office/word/2010/wordprocessingCanvas" xmlns:cx="http://schemas.microsoft.com/office/drawing/2014/chartex" xmlns:mc="http://schemas.openxmlformats.org/markup-compatibility/2006" xmlns:o="urn:schemas-microsoft-com:office:office" xmlns:r="http://schemas.openxmlformats.org/officeDocument/2006/relationships" xmlns:m="http://schemas.openxmlformats.org/officeDocument/2006/math" xmlns:v="urn:schemas-microsoft-com:vml" xmlns:wp14="http://schemas.microsoft.com/office/word/2010/wordprocessingDrawing" xmlns:wp="http://schemas.openxmlformats.org/drawingml/2006/wordprocessingDrawing" xmlns:w10="urn:schemas-microsoft-com:office:word" xmlns:w="http://schemas.openxmlformats.org/wordprocessingml/2006/main" xmlns:w14="http://schemas.microsoft.com/office/word/2010/wordml" xmlns:w15="http://schemas.microsoft.com/office/word/2012/wordml" xmlns:w16se="http://schemas.microsoft.com/office/word/2015/wordml/symex" xmlns:wpg="http://schemas.microsoft.com/office/word/2010/wordprocessingGroup" xmlns:wpi="http://schemas.microsoft.com/office/word/2010/wordprocessingInk" xmlns:wne="http://schemas.microsoft.com/office/word/2006/wordml" xmlns:wps="http://schemas.microsoft.com/office/word/2010/wordprocessingShape" mc:Ignorable="w14 w15 w16se wp14">
   <w:body>
     <w:tbl>
       <w:tblPr>
         <w:tblStyle w:val="Tablaconcuadrcula"/>
-        <w:tblW w:w="11199" w:type="dxa"/>
+        <w:tblW w:w="11316" w:type="dxa"/>
         <w:tblInd w:w="-1139" w:type="dxa"/>
         <w:tblLook w:val="04A0" w:firstRow="1" w:lastRow="0" w:firstColumn="1" w:lastColumn="0" w:noHBand="0" w:noVBand="1"/>
       </w:tblPr>
       <w:tblGrid>
-        <w:gridCol w:w="2231"/>
-        <w:gridCol w:w="2592"/>
-        <w:gridCol w:w="2171"/>
-        <w:gridCol w:w="2004"/>
-        <w:gridCol w:w="2201"/>
+        <w:gridCol w:w="788"/>
+        <w:gridCol w:w="2587"/>
+        <w:gridCol w:w="4754"/>
+        <w:gridCol w:w="1276"/>
+        <w:gridCol w:w="2058"/>
       </w:tblGrid>
       <w:tr>
         <w:tc>
           <w:tcPr>
-            <w:tcW w:w="2231" w:type="dxa"/>
+            <w:tcW w:w="788" w:type="dxa"/>
             <w:shd w:val="clear" w:color="auto" w:fill="C9C9C9" w:themeFill="accent3" w:themeFillTint="99"/>
           </w:tcPr>
           <w:p>
@@ -46,7 +46,7 @@
         </w:tc>
         <w:tc>
           <w:tcPr>
-            <w:tcW w:w="2592" w:type="dxa"/>
+            <w:tcW w:w="2587" w:type="dxa"/>
             <w:shd w:val="clear" w:color="auto" w:fill="C9C9C9" w:themeFill="accent3" w:themeFillTint="99"/>
           </w:tcPr>
           <w:p>
@@ -71,7 +71,7 @@
         </w:tc>
         <w:tc>
           <w:tcPr>
-            <w:tcW w:w="2171" w:type="dxa"/>
+            <w:tcW w:w="4754" w:type="dxa"/>
             <w:shd w:val="clear" w:color="auto" w:fill="C9C9C9" w:themeFill="accent3" w:themeFillTint="99"/>
           </w:tcPr>
           <w:p>
@@ -96,7 +96,7 @@
         </w:tc>
         <w:tc>
           <w:tcPr>
-            <w:tcW w:w="2004" w:type="dxa"/>
+            <w:tcW w:w="1276" w:type="dxa"/>
             <w:shd w:val="clear" w:color="auto" w:fill="C9C9C9" w:themeFill="accent3" w:themeFillTint="99"/>
           </w:tcPr>
           <w:p>
@@ -121,7 +121,7 @@
         </w:tc>
         <w:tc>
           <w:tcPr>
-            <w:tcW w:w="2201" w:type="dxa"/>
+            <w:tcW w:w="1911" w:type="dxa"/>
             <w:shd w:val="clear" w:color="auto" w:fill="C9C9C9" w:themeFill="accent3" w:themeFillTint="99"/>
           </w:tcPr>
           <w:p>
@@ -148,7 +148,7 @@
       <w:tr>
         <w:tc>
           <w:tcPr>
-            <w:tcW w:w="2231" w:type="dxa"/>
+            <w:tcW w:w="788" w:type="dxa"/>
           </w:tcPr>
           <w:p>
             <w:pPr>
@@ -168,33 +168,31 @@
         </w:tc>
         <w:tc>
           <w:tcPr>
-            <w:tcW w:w="2592" w:type="dxa"/>
-          </w:tcPr>
-          <w:p>
-            <w:pPr>
-              <w:rPr>
-                <w:rFonts w:ascii="Times New Roman" w:hAnsi="Times New Roman" w:cs="Times New Roman"/>
-              </w:rPr>
-            </w:pPr>
-            <w:proofErr w:type="gramStart"/>
-            <w:r>
-              <w:rPr>
-                <w:rFonts w:ascii="Times New Roman" w:hAnsi="Times New Roman" w:cs="Times New Roman"/>
-              </w:rPr>
-              <w:t>Pop(</w:t>
-            </w:r>
-            <w:proofErr w:type="gramEnd"/>
-            <w:r>
-              <w:rPr>
-                <w:rFonts w:ascii="Times New Roman" w:hAnsi="Times New Roman" w:cs="Times New Roman"/>
-              </w:rPr>
-              <w:t>):T</w:t>
-            </w:r>
-          </w:p>
-        </w:tc>
-        <w:tc>
-          <w:tcPr>
-            <w:tcW w:w="2171" w:type="dxa"/>
+            <w:tcW w:w="2587" w:type="dxa"/>
+          </w:tcPr>
+          <w:p>
+            <w:pPr>
+              <w:rPr>
+                <w:rFonts w:ascii="Times New Roman" w:hAnsi="Times New Roman" w:cs="Times New Roman"/>
+              </w:rPr>
+            </w:pPr>
+            <w:r>
+              <w:rPr>
+                <w:rFonts w:ascii="Times New Roman" w:hAnsi="Times New Roman" w:cs="Times New Roman"/>
+              </w:rPr>
+              <w:t>p</w:t>
+            </w:r>
+            <w:r>
+              <w:rPr>
+                <w:rFonts w:ascii="Times New Roman" w:hAnsi="Times New Roman" w:cs="Times New Roman"/>
+              </w:rPr>
+              <w:t>op():T</w:t>
+            </w:r>
+          </w:p>
+        </w:tc>
+        <w:tc>
+          <w:tcPr>
+            <w:tcW w:w="4754" w:type="dxa"/>
           </w:tcPr>
           <w:p>
             <w:pPr>
@@ -212,25 +210,31 @@
         </w:tc>
         <w:tc>
           <w:tcPr>
-            <w:tcW w:w="2004" w:type="dxa"/>
-          </w:tcPr>
-          <w:p>
-            <w:pPr>
-              <w:rPr>
-                <w:rFonts w:ascii="Times New Roman" w:hAnsi="Times New Roman" w:cs="Times New Roman"/>
-              </w:rPr>
-            </w:pPr>
-            <w:r>
-              <w:rPr>
-                <w:rFonts w:ascii="Times New Roman" w:hAnsi="Times New Roman" w:cs="Times New Roman"/>
-              </w:rPr>
-              <w:t>Este Método no Tiene Entradas</w:t>
-            </w:r>
-          </w:p>
-        </w:tc>
-        <w:tc>
-          <w:tcPr>
-            <w:tcW w:w="2201" w:type="dxa"/>
+            <w:tcW w:w="1276" w:type="dxa"/>
+          </w:tcPr>
+          <w:p>
+            <w:pPr>
+              <w:rPr>
+                <w:rFonts w:ascii="Times New Roman" w:hAnsi="Times New Roman" w:cs="Times New Roman"/>
+              </w:rPr>
+            </w:pPr>
+            <w:r>
+              <w:rPr>
+                <w:rFonts w:ascii="Times New Roman" w:hAnsi="Times New Roman" w:cs="Times New Roman"/>
+              </w:rPr>
+              <w:t>Este Método no t</w:t>
+            </w:r>
+            <w:r>
+              <w:rPr>
+                <w:rFonts w:ascii="Times New Roman" w:hAnsi="Times New Roman" w:cs="Times New Roman"/>
+              </w:rPr>
+              <w:t>iene Entradas</w:t>
+            </w:r>
+          </w:p>
+        </w:tc>
+        <w:tc>
+          <w:tcPr>
+            <w:tcW w:w="1911" w:type="dxa"/>
           </w:tcPr>
           <w:p>
             <w:pPr>
@@ -290,7 +294,7 @@
       <w:tr>
         <w:tc>
           <w:tcPr>
-            <w:tcW w:w="2231" w:type="dxa"/>
+            <w:tcW w:w="788" w:type="dxa"/>
           </w:tcPr>
           <w:p>
             <w:pPr>
@@ -317,7 +321,7 @@
         </w:tc>
         <w:tc>
           <w:tcPr>
-            <w:tcW w:w="2592" w:type="dxa"/>
+            <w:tcW w:w="2587" w:type="dxa"/>
           </w:tcPr>
           <w:p>
             <w:pPr>
@@ -328,38 +332,36 @@
               </w:rPr>
             </w:pPr>
             <w:proofErr w:type="spellStart"/>
-            <w:proofErr w:type="gramStart"/>
             <w:r>
               <w:rPr>
                 <w:rFonts w:ascii="Times New Roman" w:hAnsi="Times New Roman" w:cs="Times New Roman"/>
                 <w:sz w:val="24"/>
                 <w:szCs w:val="24"/>
               </w:rPr>
-              <w:t>Last</w:t>
-            </w:r>
-            <w:proofErr w:type="spellEnd"/>
+              <w:t>l</w:t>
+            </w:r>
             <w:r>
               <w:rPr>
                 <w:rFonts w:ascii="Times New Roman" w:hAnsi="Times New Roman" w:cs="Times New Roman"/>
                 <w:sz w:val="24"/>
                 <w:szCs w:val="24"/>
               </w:rPr>
-              <w:t>(</w:t>
-            </w:r>
-            <w:proofErr w:type="gramEnd"/>
+              <w:t>ast</w:t>
+            </w:r>
+            <w:proofErr w:type="spellEnd"/>
             <w:r>
               <w:rPr>
                 <w:rFonts w:ascii="Times New Roman" w:hAnsi="Times New Roman" w:cs="Times New Roman"/>
                 <w:sz w:val="24"/>
                 <w:szCs w:val="24"/>
               </w:rPr>
-              <w:t>):T</w:t>
-            </w:r>
-          </w:p>
-        </w:tc>
-        <w:tc>
-          <w:tcPr>
-            <w:tcW w:w="2171" w:type="dxa"/>
+              <w:t>():T</w:t>
+            </w:r>
+          </w:p>
+        </w:tc>
+        <w:tc>
+          <w:tcPr>
+            <w:tcW w:w="4754" w:type="dxa"/>
           </w:tcPr>
           <w:p>
             <w:pPr>
@@ -389,7 +391,7 @@
         </w:tc>
         <w:tc>
           <w:tcPr>
-            <w:tcW w:w="2004" w:type="dxa"/>
+            <w:tcW w:w="1276" w:type="dxa"/>
           </w:tcPr>
           <w:p>
             <w:pPr>
@@ -407,7 +409,7 @@
         </w:tc>
         <w:tc>
           <w:tcPr>
-            <w:tcW w:w="2201" w:type="dxa"/>
+            <w:tcW w:w="1911" w:type="dxa"/>
           </w:tcPr>
           <w:p>
             <w:pPr>
@@ -440,7 +442,7 @@
       <w:tr>
         <w:tc>
           <w:tcPr>
-            <w:tcW w:w="2231" w:type="dxa"/>
+            <w:tcW w:w="788" w:type="dxa"/>
           </w:tcPr>
           <w:p>
             <w:pPr>
@@ -488,7 +490,7 @@
         </w:tc>
         <w:tc>
           <w:tcPr>
-            <w:tcW w:w="2592" w:type="dxa"/>
+            <w:tcW w:w="2587" w:type="dxa"/>
           </w:tcPr>
           <w:p>
             <w:pPr>
@@ -497,7 +499,6 @@
               </w:rPr>
             </w:pPr>
             <w:proofErr w:type="spellStart"/>
-            <w:proofErr w:type="gramStart"/>
             <w:r>
               <w:rPr>
                 <w:rFonts w:ascii="Times New Roman" w:hAnsi="Times New Roman" w:cs="Times New Roman"/>
@@ -509,14 +510,7 @@
               <w:rPr>
                 <w:rFonts w:ascii="Times New Roman" w:hAnsi="Times New Roman" w:cs="Times New Roman"/>
               </w:rPr>
-              <w:t>(</w:t>
-            </w:r>
-            <w:proofErr w:type="gramEnd"/>
-            <w:r>
-              <w:rPr>
-                <w:rFonts w:ascii="Times New Roman" w:hAnsi="Times New Roman" w:cs="Times New Roman"/>
-              </w:rPr>
-              <w:t>):</w:t>
+              <w:t>():</w:t>
             </w:r>
             <w:proofErr w:type="spellStart"/>
             <w:r>
@@ -530,7 +524,7 @@
         </w:tc>
         <w:tc>
           <w:tcPr>
-            <w:tcW w:w="2171" w:type="dxa"/>
+            <w:tcW w:w="4754" w:type="dxa"/>
           </w:tcPr>
           <w:p>
             <w:pPr>
@@ -560,7 +554,7 @@
         </w:tc>
         <w:tc>
           <w:tcPr>
-            <w:tcW w:w="2004" w:type="dxa"/>
+            <w:tcW w:w="1276" w:type="dxa"/>
           </w:tcPr>
           <w:p>
             <w:pPr>
@@ -578,7 +572,7 @@
         </w:tc>
         <w:tc>
           <w:tcPr>
-            <w:tcW w:w="2201" w:type="dxa"/>
+            <w:tcW w:w="1911" w:type="dxa"/>
           </w:tcPr>
           <w:p>
             <w:pPr>
@@ -623,7 +617,7 @@
       <w:tr>
         <w:tc>
           <w:tcPr>
-            <w:tcW w:w="2231" w:type="dxa"/>
+            <w:tcW w:w="788" w:type="dxa"/>
           </w:tcPr>
           <w:p>
             <w:pPr>
@@ -671,7 +665,7 @@
         </w:tc>
         <w:tc>
           <w:tcPr>
-            <w:tcW w:w="2592" w:type="dxa"/>
+            <w:tcW w:w="2587" w:type="dxa"/>
           </w:tcPr>
           <w:p>
             <w:pPr>
@@ -680,12 +674,17 @@
               </w:rPr>
             </w:pPr>
             <w:proofErr w:type="spellStart"/>
-            <w:proofErr w:type="gramStart"/>
-            <w:r>
-              <w:rPr>
-                <w:rFonts w:ascii="Times New Roman" w:hAnsi="Times New Roman" w:cs="Times New Roman"/>
-              </w:rPr>
-              <w:t>Push</w:t>
+            <w:r>
+              <w:rPr>
+                <w:rFonts w:ascii="Times New Roman" w:hAnsi="Times New Roman" w:cs="Times New Roman"/>
+              </w:rPr>
+              <w:t>p</w:t>
+            </w:r>
+            <w:r>
+              <w:rPr>
+                <w:rFonts w:ascii="Times New Roman" w:hAnsi="Times New Roman" w:cs="Times New Roman"/>
+              </w:rPr>
+              <w:t>ush</w:t>
             </w:r>
             <w:proofErr w:type="spellEnd"/>
             <w:r>
@@ -694,7 +693,6 @@
               </w:rPr>
               <w:t>(</w:t>
             </w:r>
-            <w:proofErr w:type="gramEnd"/>
             <w:r>
               <w:rPr>
                 <w:rFonts w:ascii="Times New Roman" w:hAnsi="Times New Roman" w:cs="Times New Roman"/>
@@ -727,7 +725,7 @@
         </w:tc>
         <w:tc>
           <w:tcPr>
-            <w:tcW w:w="2171" w:type="dxa"/>
+            <w:tcW w:w="4754" w:type="dxa"/>
           </w:tcPr>
           <w:p>
             <w:pPr>
@@ -751,7 +749,7 @@
         </w:tc>
         <w:tc>
           <w:tcPr>
-            <w:tcW w:w="2004" w:type="dxa"/>
+            <w:tcW w:w="1276" w:type="dxa"/>
           </w:tcPr>
           <w:p>
             <w:pPr>
@@ -769,7 +767,7 @@
         </w:tc>
         <w:tc>
           <w:tcPr>
-            <w:tcW w:w="2201" w:type="dxa"/>
+            <w:tcW w:w="1911" w:type="dxa"/>
           </w:tcPr>
           <w:p>
             <w:pPr>
@@ -814,7 +812,7 @@
       <w:tr>
         <w:tc>
           <w:tcPr>
-            <w:tcW w:w="2231" w:type="dxa"/>
+            <w:tcW w:w="788" w:type="dxa"/>
           </w:tcPr>
           <w:p>
             <w:pPr>
@@ -855,7 +853,7 @@
         </w:tc>
         <w:tc>
           <w:tcPr>
-            <w:tcW w:w="2592" w:type="dxa"/>
+            <w:tcW w:w="2587" w:type="dxa"/>
           </w:tcPr>
           <w:p>
             <w:pPr>
@@ -864,26 +862,24 @@
               </w:rPr>
             </w:pPr>
             <w:proofErr w:type="spellStart"/>
-            <w:proofErr w:type="gramStart"/>
-            <w:r>
-              <w:rPr>
-                <w:rFonts w:ascii="Times New Roman" w:hAnsi="Times New Roman" w:cs="Times New Roman"/>
-              </w:rPr>
-              <w:t>IsEmpty</w:t>
+            <w:r>
+              <w:rPr>
+                <w:rFonts w:ascii="Times New Roman" w:hAnsi="Times New Roman" w:cs="Times New Roman"/>
+              </w:rPr>
+              <w:t>i</w:t>
+            </w:r>
+            <w:r>
+              <w:rPr>
+                <w:rFonts w:ascii="Times New Roman" w:hAnsi="Times New Roman" w:cs="Times New Roman"/>
+              </w:rPr>
+              <w:t>sEmpty</w:t>
             </w:r>
             <w:proofErr w:type="spellEnd"/>
             <w:r>
               <w:rPr>
                 <w:rFonts w:ascii="Times New Roman" w:hAnsi="Times New Roman" w:cs="Times New Roman"/>
               </w:rPr>
-              <w:t>(</w:t>
-            </w:r>
-            <w:proofErr w:type="gramEnd"/>
-            <w:r>
-              <w:rPr>
-                <w:rFonts w:ascii="Times New Roman" w:hAnsi="Times New Roman" w:cs="Times New Roman"/>
-              </w:rPr>
-              <w:t>):</w:t>
+              <w:t>():</w:t>
             </w:r>
             <w:proofErr w:type="spellStart"/>
             <w:r>
@@ -897,7 +893,7 @@
         </w:tc>
         <w:tc>
           <w:tcPr>
-            <w:tcW w:w="2171" w:type="dxa"/>
+            <w:tcW w:w="4754" w:type="dxa"/>
           </w:tcPr>
           <w:p>
             <w:pPr>
@@ -938,7 +934,7 @@
         </w:tc>
         <w:tc>
           <w:tcPr>
-            <w:tcW w:w="2004" w:type="dxa"/>
+            <w:tcW w:w="1276" w:type="dxa"/>
           </w:tcPr>
           <w:p>
             <w:pPr>
@@ -956,7 +952,7 @@
         </w:tc>
         <w:tc>
           <w:tcPr>
-            <w:tcW w:w="2201" w:type="dxa"/>
+            <w:tcW w:w="1911" w:type="dxa"/>
           </w:tcPr>
           <w:p>
             <w:pPr>
@@ -1016,7 +1012,7 @@
         </w:trPr>
         <w:tc>
           <w:tcPr>
-            <w:tcW w:w="2231" w:type="dxa"/>
+            <w:tcW w:w="788" w:type="dxa"/>
             <w:tcBorders>
               <w:left w:val="single" w:sz="4" w:space="0" w:color="auto"/>
               <w:bottom w:val="single" w:sz="4" w:space="0" w:color="auto"/>
@@ -1055,7 +1051,7 @@
         </w:tc>
         <w:tc>
           <w:tcPr>
-            <w:tcW w:w="2592" w:type="dxa"/>
+            <w:tcW w:w="2587" w:type="dxa"/>
             <w:tcBorders>
               <w:left w:val="single" w:sz="4" w:space="0" w:color="auto"/>
               <w:bottom w:val="single" w:sz="4" w:space="0" w:color="auto"/>
@@ -1074,7 +1070,13 @@
               <w:rPr>
                 <w:rFonts w:ascii="Times New Roman" w:hAnsi="Times New Roman" w:cs="Times New Roman"/>
               </w:rPr>
-              <w:t>Size</w:t>
+              <w:t>s</w:t>
+            </w:r>
+            <w:r>
+              <w:rPr>
+                <w:rFonts w:ascii="Times New Roman" w:hAnsi="Times New Roman" w:cs="Times New Roman"/>
+              </w:rPr>
+              <w:t>ize</w:t>
             </w:r>
             <w:proofErr w:type="spellEnd"/>
             <w:r>
@@ -1109,7 +1111,7 @@
         </w:tc>
         <w:tc>
           <w:tcPr>
-            <w:tcW w:w="2171" w:type="dxa"/>
+            <w:tcW w:w="4754" w:type="dxa"/>
             <w:tcBorders>
               <w:left w:val="single" w:sz="4" w:space="0" w:color="auto"/>
               <w:bottom w:val="single" w:sz="4" w:space="0" w:color="auto"/>
@@ -1155,7 +1157,7 @@
         </w:tc>
         <w:tc>
           <w:tcPr>
-            <w:tcW w:w="2004" w:type="dxa"/>
+            <w:tcW w:w="1276" w:type="dxa"/>
             <w:tcBorders>
               <w:left w:val="single" w:sz="4" w:space="0" w:color="auto"/>
               <w:bottom w:val="single" w:sz="4" w:space="0" w:color="auto"/>
@@ -1178,7 +1180,7 @@
         </w:tc>
         <w:tc>
           <w:tcPr>
-            <w:tcW w:w="2201" w:type="dxa"/>
+            <w:tcW w:w="1911" w:type="dxa"/>
             <w:tcBorders>
               <w:left w:val="single" w:sz="4" w:space="0" w:color="auto"/>
               <w:bottom w:val="single" w:sz="4" w:space="0" w:color="auto"/>
@@ -1250,7 +1252,7 @@
         </w:trPr>
         <w:tc>
           <w:tcPr>
-            <w:tcW w:w="2231" w:type="dxa"/>
+            <w:tcW w:w="788" w:type="dxa"/>
             <w:tcBorders>
               <w:top w:val="single" w:sz="4" w:space="0" w:color="auto"/>
               <w:left w:val="single" w:sz="4" w:space="0" w:color="auto"/>
@@ -1282,7 +1284,7 @@
         </w:tc>
         <w:tc>
           <w:tcPr>
-            <w:tcW w:w="2592" w:type="dxa"/>
+            <w:tcW w:w="2587" w:type="dxa"/>
             <w:tcBorders>
               <w:top w:val="single" w:sz="4" w:space="0" w:color="auto"/>
               <w:left w:val="single" w:sz="4" w:space="0" w:color="auto"/>
@@ -1297,26 +1299,24 @@
               </w:rPr>
             </w:pPr>
             <w:proofErr w:type="spellStart"/>
-            <w:proofErr w:type="gramStart"/>
-            <w:r>
-              <w:rPr>
-                <w:rFonts w:ascii="Times New Roman" w:hAnsi="Times New Roman" w:cs="Times New Roman"/>
-              </w:rPr>
-              <w:t>Offer</w:t>
+            <w:r>
+              <w:rPr>
+                <w:rFonts w:ascii="Times New Roman" w:hAnsi="Times New Roman" w:cs="Times New Roman"/>
+              </w:rPr>
+              <w:t>o</w:t>
+            </w:r>
+            <w:r>
+              <w:rPr>
+                <w:rFonts w:ascii="Times New Roman" w:hAnsi="Times New Roman" w:cs="Times New Roman"/>
+              </w:rPr>
+              <w:t>ffer</w:t>
             </w:r>
             <w:proofErr w:type="spellEnd"/>
             <w:r>
               <w:rPr>
                 <w:rFonts w:ascii="Times New Roman" w:hAnsi="Times New Roman" w:cs="Times New Roman"/>
               </w:rPr>
-              <w:t>(</w:t>
-            </w:r>
-            <w:proofErr w:type="gramEnd"/>
-            <w:r>
-              <w:rPr>
-                <w:rFonts w:ascii="Times New Roman" w:hAnsi="Times New Roman" w:cs="Times New Roman"/>
-              </w:rPr>
-              <w:t>T</w:t>
+              <w:t>(T</w:t>
             </w:r>
             <w:r>
               <w:rPr>
@@ -1348,7 +1348,7 @@
         </w:tc>
         <w:tc>
           <w:tcPr>
-            <w:tcW w:w="2171" w:type="dxa"/>
+            <w:tcW w:w="4754" w:type="dxa"/>
             <w:tcBorders>
               <w:top w:val="single" w:sz="4" w:space="0" w:color="auto"/>
               <w:left w:val="single" w:sz="4" w:space="0" w:color="auto"/>
@@ -1456,7 +1456,7 @@
         </w:tc>
         <w:tc>
           <w:tcPr>
-            <w:tcW w:w="2004" w:type="dxa"/>
+            <w:tcW w:w="1276" w:type="dxa"/>
             <w:tcBorders>
               <w:top w:val="single" w:sz="4" w:space="0" w:color="auto"/>
               <w:left w:val="single" w:sz="4" w:space="0" w:color="auto"/>
@@ -1505,7 +1505,7 @@
         </w:tc>
         <w:tc>
           <w:tcPr>
-            <w:tcW w:w="2201" w:type="dxa"/>
+            <w:tcW w:w="1911" w:type="dxa"/>
             <w:tcBorders>
               <w:top w:val="single" w:sz="4" w:space="0" w:color="auto"/>
               <w:left w:val="single" w:sz="4" w:space="0" w:color="auto"/>
@@ -1540,13 +1540,7 @@
               <w:rPr>
                 <w:rFonts w:ascii="Times New Roman" w:hAnsi="Times New Roman" w:cs="Times New Roman"/>
               </w:rPr>
-              <w:t xml:space="preserve"> </w:t>
-            </w:r>
-            <w:r>
-              <w:rPr>
-                <w:rFonts w:ascii="Times New Roman" w:hAnsi="Times New Roman" w:cs="Times New Roman"/>
-              </w:rPr>
-              <w:t>[</w:t>
+              <w:t xml:space="preserve"> [</w:t>
             </w:r>
             <w:r>
               <w:rPr>
@@ -1588,13 +1582,14 @@
               <w:rPr>
                 <w:rFonts w:ascii="Times New Roman" w:hAnsi="Times New Roman" w:cs="Times New Roman"/>
               </w:rPr>
-              <w:t xml:space="preserve">En la segunda entrada queda de la siguiente manera: </w:t>
-            </w:r>
-            <w:r>
-              <w:rPr>
-                <w:rFonts w:ascii="Times New Roman" w:hAnsi="Times New Roman" w:cs="Times New Roman"/>
-              </w:rPr>
-              <w:t>[</w:t>
+              <w:t xml:space="preserve">En la segunda </w:t>
+            </w:r>
+            <w:r>
+              <w:rPr>
+                <w:rFonts w:ascii="Times New Roman" w:hAnsi="Times New Roman" w:cs="Times New Roman"/>
+              </w:rPr>
+              <w:lastRenderedPageBreak/>
+              <w:t>entrada queda de la siguiente manera: [</w:t>
             </w:r>
             <w:proofErr w:type="spellStart"/>
             <w:r>
@@ -1683,7 +1678,7 @@
         </w:trPr>
         <w:tc>
           <w:tcPr>
-            <w:tcW w:w="2231" w:type="dxa"/>
+            <w:tcW w:w="788" w:type="dxa"/>
             <w:tcBorders>
               <w:top w:val="single" w:sz="4" w:space="0" w:color="auto"/>
               <w:left w:val="single" w:sz="4" w:space="0" w:color="auto"/>
@@ -1716,7 +1711,7 @@
         </w:tc>
         <w:tc>
           <w:tcPr>
-            <w:tcW w:w="2592" w:type="dxa"/>
+            <w:tcW w:w="2587" w:type="dxa"/>
             <w:tcBorders>
               <w:top w:val="single" w:sz="4" w:space="0" w:color="auto"/>
               <w:left w:val="single" w:sz="4" w:space="0" w:color="auto"/>
@@ -1731,7 +1726,6 @@
               </w:rPr>
             </w:pPr>
             <w:proofErr w:type="spellStart"/>
-            <w:proofErr w:type="gramStart"/>
             <w:r>
               <w:rPr>
                 <w:rFonts w:ascii="Times New Roman" w:hAnsi="Times New Roman" w:cs="Times New Roman"/>
@@ -1743,14 +1737,7 @@
               <w:rPr>
                 <w:rFonts w:ascii="Times New Roman" w:hAnsi="Times New Roman" w:cs="Times New Roman"/>
               </w:rPr>
-              <w:t>(</w:t>
-            </w:r>
-            <w:proofErr w:type="gramEnd"/>
-            <w:r>
-              <w:rPr>
-                <w:rFonts w:ascii="Times New Roman" w:hAnsi="Times New Roman" w:cs="Times New Roman"/>
-              </w:rPr>
-              <w:t>):</w:t>
+              <w:t>():</w:t>
             </w:r>
             <w:proofErr w:type="spellStart"/>
             <w:r>
@@ -1764,7 +1751,7 @@
         </w:tc>
         <w:tc>
           <w:tcPr>
-            <w:tcW w:w="2171" w:type="dxa"/>
+            <w:tcW w:w="4754" w:type="dxa"/>
             <w:tcBorders>
               <w:top w:val="single" w:sz="4" w:space="0" w:color="auto"/>
               <w:left w:val="single" w:sz="4" w:space="0" w:color="auto"/>
@@ -1867,7 +1854,7 @@
         </w:tc>
         <w:tc>
           <w:tcPr>
-            <w:tcW w:w="2004" w:type="dxa"/>
+            <w:tcW w:w="1276" w:type="dxa"/>
             <w:tcBorders>
               <w:top w:val="single" w:sz="4" w:space="0" w:color="auto"/>
               <w:left w:val="single" w:sz="4" w:space="0" w:color="auto"/>
@@ -1891,7 +1878,7 @@
         </w:tc>
         <w:tc>
           <w:tcPr>
-            <w:tcW w:w="2201" w:type="dxa"/>
+            <w:tcW w:w="1911" w:type="dxa"/>
             <w:tcBorders>
               <w:top w:val="single" w:sz="4" w:space="0" w:color="auto"/>
               <w:left w:val="single" w:sz="4" w:space="0" w:color="auto"/>
@@ -1914,13 +1901,7 @@
               <w:rPr>
                 <w:rFonts w:ascii="Times New Roman" w:hAnsi="Times New Roman" w:cs="Times New Roman"/>
               </w:rPr>
-              <w:t>Se elimina el “Hola” de la lista, queda de la siguiente manera: [</w:t>
-            </w:r>
-            <w:r>
-              <w:rPr>
-                <w:rFonts w:ascii="Times New Roman" w:hAnsi="Times New Roman" w:cs="Times New Roman"/>
-              </w:rPr>
-              <w:t>Joe, 10, 10.22]</w:t>
+              <w:t>Se elimina el “Hola” de la lista, queda de la siguiente manera: [Joe, 10, 10.22]</w:t>
             </w:r>
           </w:p>
           <w:p>
@@ -1952,13 +1933,7 @@
               <w:rPr>
                 <w:rFonts w:ascii="Times New Roman" w:hAnsi="Times New Roman" w:cs="Times New Roman"/>
               </w:rPr>
-              <w:t xml:space="preserve">” de la lista, queda de la siguiente manera </w:t>
-            </w:r>
-            <w:r>
-              <w:rPr>
-                <w:rFonts w:ascii="Times New Roman" w:hAnsi="Times New Roman" w:cs="Times New Roman"/>
-              </w:rPr>
-              <w:t>[</w:t>
+              <w:t>” de la lista, queda de la siguiente manera [</w:t>
             </w:r>
             <w:proofErr w:type="spellStart"/>
             <w:r>
@@ -1986,13 +1961,7 @@
               <w:rPr>
                 <w:rFonts w:ascii="Times New Roman" w:hAnsi="Times New Roman" w:cs="Times New Roman"/>
               </w:rPr>
-              <w:t>]</w:t>
-            </w:r>
-            <w:r>
-              <w:rPr>
-                <w:rFonts w:ascii="Times New Roman" w:hAnsi="Times New Roman" w:cs="Times New Roman"/>
-              </w:rPr>
-              <w:t xml:space="preserve"> </w:t>
+              <w:t xml:space="preserve">] </w:t>
             </w:r>
           </w:p>
         </w:tc>
@@ -2017,7 +1986,7 @@
         </w:trPr>
         <w:tc>
           <w:tcPr>
-            <w:tcW w:w="2231" w:type="dxa"/>
+            <w:tcW w:w="788" w:type="dxa"/>
             <w:tcBorders>
               <w:top w:val="single" w:sz="4" w:space="0" w:color="auto"/>
               <w:left w:val="single" w:sz="4" w:space="0" w:color="auto"/>
@@ -2043,7 +2012,7 @@
         </w:tc>
         <w:tc>
           <w:tcPr>
-            <w:tcW w:w="2592" w:type="dxa"/>
+            <w:tcW w:w="2587" w:type="dxa"/>
             <w:tcBorders>
               <w:top w:val="single" w:sz="4" w:space="0" w:color="auto"/>
               <w:left w:val="single" w:sz="4" w:space="0" w:color="auto"/>
@@ -2058,32 +2027,30 @@
               </w:rPr>
             </w:pPr>
             <w:proofErr w:type="spellStart"/>
-            <w:proofErr w:type="gramStart"/>
-            <w:r>
-              <w:rPr>
-                <w:rFonts w:ascii="Times New Roman" w:hAnsi="Times New Roman" w:cs="Times New Roman"/>
-              </w:rPr>
-              <w:t>Poll</w:t>
+            <w:r>
+              <w:rPr>
+                <w:rFonts w:ascii="Times New Roman" w:hAnsi="Times New Roman" w:cs="Times New Roman"/>
+              </w:rPr>
+              <w:t>p</w:t>
+            </w:r>
+            <w:r>
+              <w:rPr>
+                <w:rFonts w:ascii="Times New Roman" w:hAnsi="Times New Roman" w:cs="Times New Roman"/>
+              </w:rPr>
+              <w:t>oll</w:t>
             </w:r>
             <w:proofErr w:type="spellEnd"/>
             <w:r>
               <w:rPr>
                 <w:rFonts w:ascii="Times New Roman" w:hAnsi="Times New Roman" w:cs="Times New Roman"/>
               </w:rPr>
-              <w:t>(</w:t>
-            </w:r>
-            <w:proofErr w:type="gramEnd"/>
-            <w:r>
-              <w:rPr>
-                <w:rFonts w:ascii="Times New Roman" w:hAnsi="Times New Roman" w:cs="Times New Roman"/>
-              </w:rPr>
-              <w:t>):T</w:t>
-            </w:r>
-          </w:p>
-        </w:tc>
-        <w:tc>
-          <w:tcPr>
-            <w:tcW w:w="2171" w:type="dxa"/>
+              <w:t>():T</w:t>
+            </w:r>
+          </w:p>
+        </w:tc>
+        <w:tc>
+          <w:tcPr>
+            <w:tcW w:w="4754" w:type="dxa"/>
             <w:tcBorders>
               <w:top w:val="single" w:sz="4" w:space="0" w:color="auto"/>
               <w:left w:val="single" w:sz="4" w:space="0" w:color="auto"/>
@@ -2149,7 +2116,7 @@
         </w:tc>
         <w:tc>
           <w:tcPr>
-            <w:tcW w:w="2004" w:type="dxa"/>
+            <w:tcW w:w="1276" w:type="dxa"/>
             <w:tcBorders>
               <w:top w:val="single" w:sz="4" w:space="0" w:color="auto"/>
               <w:left w:val="single" w:sz="4" w:space="0" w:color="auto"/>
@@ -2173,7 +2140,7 @@
         </w:tc>
         <w:tc>
           <w:tcPr>
-            <w:tcW w:w="2201" w:type="dxa"/>
+            <w:tcW w:w="1911" w:type="dxa"/>
             <w:tcBorders>
               <w:top w:val="single" w:sz="4" w:space="0" w:color="auto"/>
               <w:left w:val="single" w:sz="4" w:space="0" w:color="auto"/>
@@ -2285,7 +2252,7 @@
         </w:trPr>
         <w:tc>
           <w:tcPr>
-            <w:tcW w:w="2231" w:type="dxa"/>
+            <w:tcW w:w="788" w:type="dxa"/>
             <w:tcBorders>
               <w:top w:val="single" w:sz="4" w:space="0" w:color="auto"/>
               <w:left w:val="single" w:sz="4" w:space="0" w:color="auto"/>
@@ -2311,7 +2278,7 @@
         </w:tc>
         <w:tc>
           <w:tcPr>
-            <w:tcW w:w="2592" w:type="dxa"/>
+            <w:tcW w:w="2587" w:type="dxa"/>
             <w:tcBorders>
               <w:top w:val="single" w:sz="4" w:space="0" w:color="auto"/>
               <w:left w:val="single" w:sz="4" w:space="0" w:color="auto"/>
@@ -2326,32 +2293,30 @@
               </w:rPr>
             </w:pPr>
             <w:proofErr w:type="spellStart"/>
-            <w:proofErr w:type="gramStart"/>
-            <w:r>
-              <w:rPr>
-                <w:rFonts w:ascii="Times New Roman" w:hAnsi="Times New Roman" w:cs="Times New Roman"/>
-              </w:rPr>
-              <w:t>Firts</w:t>
+            <w:r>
+              <w:rPr>
+                <w:rFonts w:ascii="Times New Roman" w:hAnsi="Times New Roman" w:cs="Times New Roman"/>
+              </w:rPr>
+              <w:t>f</w:t>
+            </w:r>
+            <w:r>
+              <w:rPr>
+                <w:rFonts w:ascii="Times New Roman" w:hAnsi="Times New Roman" w:cs="Times New Roman"/>
+              </w:rPr>
+              <w:t>irts</w:t>
             </w:r>
             <w:proofErr w:type="spellEnd"/>
             <w:r>
               <w:rPr>
                 <w:rFonts w:ascii="Times New Roman" w:hAnsi="Times New Roman" w:cs="Times New Roman"/>
               </w:rPr>
-              <w:t>(</w:t>
-            </w:r>
-            <w:proofErr w:type="gramEnd"/>
-            <w:r>
-              <w:rPr>
-                <w:rFonts w:ascii="Times New Roman" w:hAnsi="Times New Roman" w:cs="Times New Roman"/>
-              </w:rPr>
-              <w:t>):T</w:t>
-            </w:r>
-          </w:p>
-        </w:tc>
-        <w:tc>
-          <w:tcPr>
-            <w:tcW w:w="2171" w:type="dxa"/>
+              <w:t>():T</w:t>
+            </w:r>
+          </w:p>
+        </w:tc>
+        <w:tc>
+          <w:tcPr>
+            <w:tcW w:w="4754" w:type="dxa"/>
             <w:tcBorders>
               <w:top w:val="single" w:sz="4" w:space="0" w:color="auto"/>
               <w:left w:val="single" w:sz="4" w:space="0" w:color="auto"/>
@@ -2417,7 +2382,7 @@
         </w:tc>
         <w:tc>
           <w:tcPr>
-            <w:tcW w:w="2004" w:type="dxa"/>
+            <w:tcW w:w="1276" w:type="dxa"/>
             <w:tcBorders>
               <w:top w:val="single" w:sz="4" w:space="0" w:color="auto"/>
               <w:left w:val="single" w:sz="4" w:space="0" w:color="auto"/>
@@ -2441,7 +2406,7 @@
         </w:tc>
         <w:tc>
           <w:tcPr>
-            <w:tcW w:w="2201" w:type="dxa"/>
+            <w:tcW w:w="1911" w:type="dxa"/>
             <w:tcBorders>
               <w:top w:val="single" w:sz="4" w:space="0" w:color="auto"/>
               <w:left w:val="single" w:sz="4" w:space="0" w:color="auto"/>
@@ -2513,7 +2478,7 @@
         </w:trPr>
         <w:tc>
           <w:tcPr>
-            <w:tcW w:w="2231" w:type="dxa"/>
+            <w:tcW w:w="788" w:type="dxa"/>
             <w:tcBorders>
               <w:top w:val="single" w:sz="4" w:space="0" w:color="auto"/>
               <w:left w:val="single" w:sz="4" w:space="0" w:color="auto"/>
@@ -2539,7 +2504,7 @@
         </w:tc>
         <w:tc>
           <w:tcPr>
-            <w:tcW w:w="2592" w:type="dxa"/>
+            <w:tcW w:w="2587" w:type="dxa"/>
             <w:tcBorders>
               <w:top w:val="single" w:sz="4" w:space="0" w:color="auto"/>
               <w:left w:val="single" w:sz="4" w:space="0" w:color="auto"/>
@@ -2554,32 +2519,30 @@
               </w:rPr>
             </w:pPr>
             <w:proofErr w:type="spellStart"/>
-            <w:proofErr w:type="gramStart"/>
-            <w:r>
-              <w:rPr>
-                <w:rFonts w:ascii="Times New Roman" w:hAnsi="Times New Roman" w:cs="Times New Roman"/>
-              </w:rPr>
-              <w:t>Size</w:t>
+            <w:r>
+              <w:rPr>
+                <w:rFonts w:ascii="Times New Roman" w:hAnsi="Times New Roman" w:cs="Times New Roman"/>
+              </w:rPr>
+              <w:t>s</w:t>
+            </w:r>
+            <w:r>
+              <w:rPr>
+                <w:rFonts w:ascii="Times New Roman" w:hAnsi="Times New Roman" w:cs="Times New Roman"/>
+              </w:rPr>
+              <w:t>ize</w:t>
             </w:r>
             <w:proofErr w:type="spellEnd"/>
             <w:r>
               <w:rPr>
                 <w:rFonts w:ascii="Times New Roman" w:hAnsi="Times New Roman" w:cs="Times New Roman"/>
               </w:rPr>
-              <w:t>(</w:t>
-            </w:r>
-            <w:proofErr w:type="gramEnd"/>
-            <w:r>
-              <w:rPr>
-                <w:rFonts w:ascii="Times New Roman" w:hAnsi="Times New Roman" w:cs="Times New Roman"/>
-              </w:rPr>
-              <w:t>):T</w:t>
-            </w:r>
-          </w:p>
-        </w:tc>
-        <w:tc>
-          <w:tcPr>
-            <w:tcW w:w="2171" w:type="dxa"/>
+              <w:t>():T</w:t>
+            </w:r>
+          </w:p>
+        </w:tc>
+        <w:tc>
+          <w:tcPr>
+            <w:tcW w:w="4754" w:type="dxa"/>
             <w:tcBorders>
               <w:top w:val="single" w:sz="4" w:space="0" w:color="auto"/>
               <w:left w:val="single" w:sz="4" w:space="0" w:color="auto"/>
@@ -2626,7 +2589,7 @@
         </w:tc>
         <w:tc>
           <w:tcPr>
-            <w:tcW w:w="2004" w:type="dxa"/>
+            <w:tcW w:w="1276" w:type="dxa"/>
             <w:tcBorders>
               <w:top w:val="single" w:sz="4" w:space="0" w:color="auto"/>
               <w:left w:val="single" w:sz="4" w:space="0" w:color="auto"/>
@@ -2650,7 +2613,7 @@
         </w:tc>
         <w:tc>
           <w:tcPr>
-            <w:tcW w:w="2201" w:type="dxa"/>
+            <w:tcW w:w="1911" w:type="dxa"/>
             <w:tcBorders>
               <w:top w:val="single" w:sz="4" w:space="0" w:color="auto"/>
               <w:left w:val="single" w:sz="4" w:space="0" w:color="auto"/>
@@ -2698,7 +2661,7 @@
         </w:trPr>
         <w:tc>
           <w:tcPr>
-            <w:tcW w:w="2231" w:type="dxa"/>
+            <w:tcW w:w="788" w:type="dxa"/>
             <w:tcBorders>
               <w:top w:val="single" w:sz="4" w:space="0" w:color="auto"/>
               <w:left w:val="single" w:sz="4" w:space="0" w:color="auto"/>
@@ -2727,7 +2690,7 @@
         </w:tc>
         <w:tc>
           <w:tcPr>
-            <w:tcW w:w="2592" w:type="dxa"/>
+            <w:tcW w:w="2587" w:type="dxa"/>
             <w:tcBorders>
               <w:top w:val="single" w:sz="4" w:space="0" w:color="auto"/>
               <w:left w:val="single" w:sz="4" w:space="0" w:color="auto"/>
@@ -2742,7 +2705,6 @@
               </w:rPr>
             </w:pPr>
             <w:proofErr w:type="spellStart"/>
-            <w:proofErr w:type="gramStart"/>
             <w:r>
               <w:rPr>
                 <w:rFonts w:ascii="Times New Roman" w:hAnsi="Times New Roman" w:cs="Times New Roman"/>
@@ -2754,14 +2716,7 @@
               <w:rPr>
                 <w:rFonts w:ascii="Times New Roman" w:hAnsi="Times New Roman" w:cs="Times New Roman"/>
               </w:rPr>
-              <w:t>(</w:t>
-            </w:r>
-            <w:proofErr w:type="gramEnd"/>
-            <w:r>
-              <w:rPr>
-                <w:rFonts w:ascii="Times New Roman" w:hAnsi="Times New Roman" w:cs="Times New Roman"/>
-              </w:rPr>
-              <w:t>):</w:t>
+              <w:t>():</w:t>
             </w:r>
             <w:proofErr w:type="spellStart"/>
             <w:r>
@@ -2775,7 +2730,7 @@
         </w:tc>
         <w:tc>
           <w:tcPr>
-            <w:tcW w:w="2171" w:type="dxa"/>
+            <w:tcW w:w="4754" w:type="dxa"/>
             <w:tcBorders>
               <w:top w:val="single" w:sz="4" w:space="0" w:color="auto"/>
               <w:left w:val="single" w:sz="4" w:space="0" w:color="auto"/>
@@ -2824,7 +2779,7 @@
         </w:tc>
         <w:tc>
           <w:tcPr>
-            <w:tcW w:w="2004" w:type="dxa"/>
+            <w:tcW w:w="1276" w:type="dxa"/>
             <w:tcBorders>
               <w:top w:val="single" w:sz="4" w:space="0" w:color="auto"/>
               <w:left w:val="single" w:sz="4" w:space="0" w:color="auto"/>
@@ -2848,7 +2803,7 @@
         </w:tc>
         <w:tc>
           <w:tcPr>
-            <w:tcW w:w="2201" w:type="dxa"/>
+            <w:tcW w:w="1911" w:type="dxa"/>
             <w:tcBorders>
               <w:top w:val="single" w:sz="4" w:space="0" w:color="auto"/>
               <w:left w:val="single" w:sz="4" w:space="0" w:color="auto"/>
@@ -2904,6 +2859,1741 @@
               <w:t>o es igual a 0</w:t>
             </w:r>
           </w:p>
+          <w:p>
+            <w:pPr>
+              <w:rPr>
+                <w:rFonts w:ascii="Times New Roman" w:hAnsi="Times New Roman" w:cs="Times New Roman"/>
+              </w:rPr>
+            </w:pPr>
+          </w:p>
+          <w:p>
+            <w:pPr>
+              <w:rPr>
+                <w:rFonts w:ascii="Times New Roman" w:hAnsi="Times New Roman" w:cs="Times New Roman"/>
+              </w:rPr>
+            </w:pPr>
+          </w:p>
+          <w:p>
+            <w:pPr>
+              <w:rPr>
+                <w:rFonts w:ascii="Times New Roman" w:hAnsi="Times New Roman" w:cs="Times New Roman"/>
+              </w:rPr>
+            </w:pPr>
+          </w:p>
+        </w:tc>
+      </w:tr>
+      <w:tr>
+        <w:tblPrEx>
+          <w:tblBorders>
+            <w:left w:val="none" w:sz="0" w:space="0" w:color="auto"/>
+            <w:bottom w:val="none" w:sz="0" w:space="0" w:color="auto"/>
+            <w:right w:val="none" w:sz="0" w:space="0" w:color="auto"/>
+            <w:insideH w:val="none" w:sz="0" w:space="0" w:color="auto"/>
+            <w:insideV w:val="none" w:sz="0" w:space="0" w:color="auto"/>
+          </w:tblBorders>
+          <w:tblCellMar>
+            <w:left w:w="70" w:type="dxa"/>
+            <w:right w:w="70" w:type="dxa"/>
+          </w:tblCellMar>
+          <w:tblLook w:val="0000" w:firstRow="0" w:lastRow="0" w:firstColumn="0" w:lastColumn="0" w:noHBand="0" w:noVBand="0"/>
+        </w:tblPrEx>
+        <w:trPr>
+          <w:trHeight w:val="147"/>
+        </w:trPr>
+        <w:tc>
+          <w:tcPr>
+            <w:tcW w:w="788" w:type="dxa"/>
+            <w:tcBorders>
+              <w:top w:val="single" w:sz="4" w:space="0" w:color="auto"/>
+              <w:left w:val="single" w:sz="4" w:space="0" w:color="auto"/>
+              <w:bottom w:val="single" w:sz="4" w:space="0" w:color="auto"/>
+              <w:right w:val="single" w:sz="4" w:space="0" w:color="auto"/>
+            </w:tcBorders>
+          </w:tcPr>
+          <w:p>
+            <w:pPr>
+              <w:tabs>
+                <w:tab w:val="center" w:pos="1045"/>
+              </w:tabs>
+              <w:rPr>
+                <w:rFonts w:ascii="Times New Roman" w:hAnsi="Times New Roman" w:cs="Times New Roman"/>
+              </w:rPr>
+            </w:pPr>
+            <w:proofErr w:type="spellStart"/>
+            <w:r>
+              <w:rPr>
+                <w:rFonts w:ascii="Times New Roman" w:hAnsi="Times New Roman" w:cs="Times New Roman"/>
+              </w:rPr>
+              <w:t>ITable</w:t>
+            </w:r>
+            <w:proofErr w:type="spellEnd"/>
+          </w:p>
+        </w:tc>
+        <w:tc>
+          <w:tcPr>
+            <w:tcW w:w="2587" w:type="dxa"/>
+            <w:tcBorders>
+              <w:top w:val="single" w:sz="4" w:space="0" w:color="auto"/>
+              <w:left w:val="single" w:sz="4" w:space="0" w:color="auto"/>
+              <w:bottom w:val="single" w:sz="4" w:space="0" w:color="auto"/>
+              <w:right w:val="single" w:sz="4" w:space="0" w:color="auto"/>
+            </w:tcBorders>
+          </w:tcPr>
+          <w:p>
+            <w:pPr>
+              <w:rPr>
+                <w:rFonts w:ascii="Times New Roman" w:hAnsi="Times New Roman" w:cs="Times New Roman"/>
+              </w:rPr>
+            </w:pPr>
+            <w:proofErr w:type="spellStart"/>
+            <w:r>
+              <w:rPr>
+                <w:rFonts w:ascii="Times New Roman" w:hAnsi="Times New Roman" w:cs="Times New Roman"/>
+              </w:rPr>
+              <w:t>get</w:t>
+            </w:r>
+            <w:proofErr w:type="spellEnd"/>
+            <w:r>
+              <w:rPr>
+                <w:rFonts w:ascii="Times New Roman" w:hAnsi="Times New Roman" w:cs="Times New Roman"/>
+              </w:rPr>
+              <w:t>(</w:t>
+            </w:r>
+            <w:proofErr w:type="spellStart"/>
+            <w:r>
+              <w:rPr>
+                <w:rFonts w:ascii="Times New Roman" w:hAnsi="Times New Roman" w:cs="Times New Roman"/>
+              </w:rPr>
+              <w:t>Object</w:t>
+            </w:r>
+            <w:proofErr w:type="spellEnd"/>
+            <w:r>
+              <w:rPr>
+                <w:rFonts w:ascii="Times New Roman" w:hAnsi="Times New Roman" w:cs="Times New Roman"/>
+              </w:rPr>
+              <w:t xml:space="preserve"> </w:t>
+            </w:r>
+            <w:proofErr w:type="spellStart"/>
+            <w:r>
+              <w:rPr>
+                <w:rFonts w:ascii="Times New Roman" w:hAnsi="Times New Roman" w:cs="Times New Roman"/>
+              </w:rPr>
+              <w:t>key</w:t>
+            </w:r>
+            <w:proofErr w:type="spellEnd"/>
+            <w:r>
+              <w:rPr>
+                <w:rFonts w:ascii="Times New Roman" w:hAnsi="Times New Roman" w:cs="Times New Roman"/>
+              </w:rPr>
+              <w:t>):V</w:t>
+            </w:r>
+          </w:p>
+        </w:tc>
+        <w:tc>
+          <w:tcPr>
+            <w:tcW w:w="4754" w:type="dxa"/>
+            <w:tcBorders>
+              <w:top w:val="single" w:sz="4" w:space="0" w:color="auto"/>
+              <w:left w:val="single" w:sz="4" w:space="0" w:color="auto"/>
+              <w:bottom w:val="single" w:sz="4" w:space="0" w:color="auto"/>
+              <w:right w:val="single" w:sz="4" w:space="0" w:color="auto"/>
+            </w:tcBorders>
+          </w:tcPr>
+          <w:p>
+            <w:pPr>
+              <w:pStyle w:val="Prrafodelista"/>
+              <w:rPr>
+                <w:rFonts w:ascii="Times New Roman" w:hAnsi="Times New Roman" w:cs="Times New Roman"/>
+              </w:rPr>
+            </w:pPr>
+            <w:r>
+              <w:rPr>
+                <w:rFonts w:ascii="Times New Roman" w:hAnsi="Times New Roman" w:cs="Times New Roman"/>
+              </w:rPr>
+              <w:t>{[“Test1”,”1”],[“Test2”,”2”],[“Test3”,”3”]}</w:t>
+            </w:r>
+          </w:p>
+        </w:tc>
+        <w:tc>
+          <w:tcPr>
+            <w:tcW w:w="1276" w:type="dxa"/>
+            <w:tcBorders>
+              <w:top w:val="single" w:sz="4" w:space="0" w:color="auto"/>
+              <w:left w:val="single" w:sz="4" w:space="0" w:color="auto"/>
+              <w:bottom w:val="single" w:sz="4" w:space="0" w:color="auto"/>
+              <w:right w:val="single" w:sz="4" w:space="0" w:color="auto"/>
+            </w:tcBorders>
+          </w:tcPr>
+          <w:p>
+            <w:pPr>
+              <w:rPr>
+                <w:rFonts w:ascii="Times New Roman" w:hAnsi="Times New Roman" w:cs="Times New Roman"/>
+              </w:rPr>
+            </w:pPr>
+            <w:r>
+              <w:rPr>
+                <w:rFonts w:ascii="Times New Roman" w:hAnsi="Times New Roman" w:cs="Times New Roman"/>
+              </w:rPr>
+              <w:t>“Test2”</w:t>
+            </w:r>
+          </w:p>
+        </w:tc>
+        <w:tc>
+          <w:tcPr>
+            <w:tcW w:w="1911" w:type="dxa"/>
+            <w:tcBorders>
+              <w:top w:val="single" w:sz="4" w:space="0" w:color="auto"/>
+              <w:left w:val="single" w:sz="4" w:space="0" w:color="auto"/>
+              <w:bottom w:val="single" w:sz="4" w:space="0" w:color="auto"/>
+              <w:right w:val="single" w:sz="4" w:space="0" w:color="auto"/>
+            </w:tcBorders>
+          </w:tcPr>
+          <w:p>
+            <w:pPr>
+              <w:rPr>
+                <w:rFonts w:ascii="Times New Roman" w:hAnsi="Times New Roman" w:cs="Times New Roman"/>
+              </w:rPr>
+            </w:pPr>
+            <w:r>
+              <w:rPr>
+                <w:rFonts w:ascii="Times New Roman" w:hAnsi="Times New Roman" w:cs="Times New Roman"/>
+              </w:rPr>
+              <w:t>“2”</w:t>
+            </w:r>
+          </w:p>
+          <w:p>
+            <w:pPr>
+              <w:rPr>
+                <w:rFonts w:ascii="Times New Roman" w:hAnsi="Times New Roman" w:cs="Times New Roman"/>
+              </w:rPr>
+            </w:pPr>
+            <w:r>
+              <w:rPr>
+                <w:rFonts w:ascii="Times New Roman" w:hAnsi="Times New Roman" w:cs="Times New Roman"/>
+              </w:rPr>
+              <w:t>Devuelve el valor que almacena la llave “Test2”</w:t>
+            </w:r>
+            <w:r>
+              <w:rPr>
+                <w:rFonts w:ascii="Times New Roman" w:hAnsi="Times New Roman" w:cs="Times New Roman"/>
+              </w:rPr>
+              <w:t xml:space="preserve"> el cual es “2”</w:t>
+            </w:r>
+          </w:p>
+        </w:tc>
+      </w:tr>
+      <w:tr>
+        <w:tblPrEx>
+          <w:tblBorders>
+            <w:left w:val="none" w:sz="0" w:space="0" w:color="auto"/>
+            <w:bottom w:val="none" w:sz="0" w:space="0" w:color="auto"/>
+            <w:right w:val="none" w:sz="0" w:space="0" w:color="auto"/>
+            <w:insideH w:val="none" w:sz="0" w:space="0" w:color="auto"/>
+            <w:insideV w:val="none" w:sz="0" w:space="0" w:color="auto"/>
+          </w:tblBorders>
+          <w:tblCellMar>
+            <w:left w:w="70" w:type="dxa"/>
+            <w:right w:w="70" w:type="dxa"/>
+          </w:tblCellMar>
+          <w:tblLook w:val="0000" w:firstRow="0" w:lastRow="0" w:firstColumn="0" w:lastColumn="0" w:noHBand="0" w:noVBand="0"/>
+        </w:tblPrEx>
+        <w:trPr>
+          <w:trHeight w:val="147"/>
+        </w:trPr>
+        <w:tc>
+          <w:tcPr>
+            <w:tcW w:w="788" w:type="dxa"/>
+            <w:tcBorders>
+              <w:top w:val="single" w:sz="4" w:space="0" w:color="auto"/>
+              <w:left w:val="single" w:sz="4" w:space="0" w:color="auto"/>
+              <w:bottom w:val="single" w:sz="4" w:space="0" w:color="auto"/>
+              <w:right w:val="single" w:sz="4" w:space="0" w:color="auto"/>
+            </w:tcBorders>
+          </w:tcPr>
+          <w:p>
+            <w:pPr>
+              <w:tabs>
+                <w:tab w:val="center" w:pos="1045"/>
+              </w:tabs>
+              <w:rPr>
+                <w:rFonts w:ascii="Times New Roman" w:hAnsi="Times New Roman" w:cs="Times New Roman"/>
+              </w:rPr>
+            </w:pPr>
+            <w:proofErr w:type="spellStart"/>
+            <w:r>
+              <w:rPr>
+                <w:rFonts w:ascii="Times New Roman" w:hAnsi="Times New Roman" w:cs="Times New Roman"/>
+              </w:rPr>
+              <w:t>ITable</w:t>
+            </w:r>
+            <w:proofErr w:type="spellEnd"/>
+          </w:p>
+        </w:tc>
+        <w:tc>
+          <w:tcPr>
+            <w:tcW w:w="2587" w:type="dxa"/>
+            <w:tcBorders>
+              <w:top w:val="single" w:sz="4" w:space="0" w:color="auto"/>
+              <w:left w:val="single" w:sz="4" w:space="0" w:color="auto"/>
+              <w:bottom w:val="single" w:sz="4" w:space="0" w:color="auto"/>
+              <w:right w:val="single" w:sz="4" w:space="0" w:color="auto"/>
+            </w:tcBorders>
+          </w:tcPr>
+          <w:p>
+            <w:pPr>
+              <w:rPr>
+                <w:rFonts w:ascii="Times New Roman" w:hAnsi="Times New Roman" w:cs="Times New Roman"/>
+              </w:rPr>
+            </w:pPr>
+            <w:proofErr w:type="spellStart"/>
+            <w:r>
+              <w:rPr>
+                <w:rFonts w:ascii="Times New Roman" w:hAnsi="Times New Roman" w:cs="Times New Roman"/>
+              </w:rPr>
+              <w:t>hashCode</w:t>
+            </w:r>
+            <w:proofErr w:type="spellEnd"/>
+            <w:r>
+              <w:rPr>
+                <w:rFonts w:ascii="Times New Roman" w:hAnsi="Times New Roman" w:cs="Times New Roman"/>
+              </w:rPr>
+              <w:t xml:space="preserve">(K </w:t>
+            </w:r>
+            <w:proofErr w:type="spellStart"/>
+            <w:r>
+              <w:rPr>
+                <w:rFonts w:ascii="Times New Roman" w:hAnsi="Times New Roman" w:cs="Times New Roman"/>
+              </w:rPr>
+              <w:t>key</w:t>
+            </w:r>
+            <w:proofErr w:type="spellEnd"/>
+            <w:r>
+              <w:rPr>
+                <w:rFonts w:ascii="Times New Roman" w:hAnsi="Times New Roman" w:cs="Times New Roman"/>
+              </w:rPr>
+              <w:t xml:space="preserve">): </w:t>
+            </w:r>
+            <w:proofErr w:type="spellStart"/>
+            <w:r>
+              <w:rPr>
+                <w:rFonts w:ascii="Times New Roman" w:hAnsi="Times New Roman" w:cs="Times New Roman"/>
+              </w:rPr>
+              <w:t>int</w:t>
+            </w:r>
+            <w:proofErr w:type="spellEnd"/>
+          </w:p>
+        </w:tc>
+        <w:tc>
+          <w:tcPr>
+            <w:tcW w:w="4754" w:type="dxa"/>
+            <w:tcBorders>
+              <w:top w:val="single" w:sz="4" w:space="0" w:color="auto"/>
+              <w:left w:val="single" w:sz="4" w:space="0" w:color="auto"/>
+              <w:bottom w:val="single" w:sz="4" w:space="0" w:color="auto"/>
+              <w:right w:val="single" w:sz="4" w:space="0" w:color="auto"/>
+            </w:tcBorders>
+          </w:tcPr>
+          <w:p>
+            <w:pPr>
+              <w:pStyle w:val="Prrafodelista"/>
+              <w:rPr>
+                <w:rFonts w:ascii="Times New Roman" w:hAnsi="Times New Roman" w:cs="Times New Roman"/>
+              </w:rPr>
+            </w:pPr>
+            <w:r>
+              <w:rPr>
+                <w:rFonts w:ascii="Times New Roman" w:hAnsi="Times New Roman" w:cs="Times New Roman"/>
+              </w:rPr>
+              <w:t>{[</w:t>
+            </w:r>
+            <w:r>
+              <w:rPr>
+                <w:rFonts w:ascii="Times New Roman" w:hAnsi="Times New Roman" w:cs="Times New Roman"/>
+              </w:rPr>
+              <w:t>1</w:t>
+            </w:r>
+            <w:r>
+              <w:rPr>
+                <w:rFonts w:ascii="Times New Roman" w:hAnsi="Times New Roman" w:cs="Times New Roman"/>
+              </w:rPr>
+              <w:t>,”1”],[</w:t>
+            </w:r>
+            <w:r>
+              <w:rPr>
+                <w:rFonts w:ascii="Times New Roman" w:hAnsi="Times New Roman" w:cs="Times New Roman"/>
+              </w:rPr>
+              <w:t>2</w:t>
+            </w:r>
+            <w:r>
+              <w:rPr>
+                <w:rFonts w:ascii="Times New Roman" w:hAnsi="Times New Roman" w:cs="Times New Roman"/>
+              </w:rPr>
+              <w:t>,”2”],[</w:t>
+            </w:r>
+            <w:r>
+              <w:rPr>
+                <w:rFonts w:ascii="Times New Roman" w:hAnsi="Times New Roman" w:cs="Times New Roman"/>
+              </w:rPr>
+              <w:t>6</w:t>
+            </w:r>
+            <w:r>
+              <w:rPr>
+                <w:rFonts w:ascii="Times New Roman" w:hAnsi="Times New Roman" w:cs="Times New Roman"/>
+              </w:rPr>
+              <w:t>,</w:t>
+            </w:r>
+            <w:r>
+              <w:rPr>
+                <w:rFonts w:ascii="Times New Roman" w:hAnsi="Times New Roman" w:cs="Times New Roman"/>
+              </w:rPr>
+              <w:t>6</w:t>
+            </w:r>
+            <w:r>
+              <w:rPr>
+                <w:rFonts w:ascii="Times New Roman" w:hAnsi="Times New Roman" w:cs="Times New Roman"/>
+              </w:rPr>
+              <w:t>]}</w:t>
+            </w:r>
+          </w:p>
+        </w:tc>
+        <w:tc>
+          <w:tcPr>
+            <w:tcW w:w="1276" w:type="dxa"/>
+            <w:tcBorders>
+              <w:top w:val="single" w:sz="4" w:space="0" w:color="auto"/>
+              <w:left w:val="single" w:sz="4" w:space="0" w:color="auto"/>
+              <w:bottom w:val="single" w:sz="4" w:space="0" w:color="auto"/>
+              <w:right w:val="single" w:sz="4" w:space="0" w:color="auto"/>
+            </w:tcBorders>
+          </w:tcPr>
+          <w:p>
+            <w:pPr>
+              <w:rPr>
+                <w:rFonts w:ascii="Times New Roman" w:hAnsi="Times New Roman" w:cs="Times New Roman"/>
+              </w:rPr>
+            </w:pPr>
+            <w:r>
+              <w:rPr>
+                <w:rFonts w:ascii="Times New Roman" w:hAnsi="Times New Roman" w:cs="Times New Roman"/>
+              </w:rPr>
+              <w:t>4</w:t>
+            </w:r>
+          </w:p>
+        </w:tc>
+        <w:tc>
+          <w:tcPr>
+            <w:tcW w:w="1911" w:type="dxa"/>
+            <w:tcBorders>
+              <w:top w:val="single" w:sz="4" w:space="0" w:color="auto"/>
+              <w:left w:val="single" w:sz="4" w:space="0" w:color="auto"/>
+              <w:bottom w:val="single" w:sz="4" w:space="0" w:color="auto"/>
+              <w:right w:val="single" w:sz="4" w:space="0" w:color="auto"/>
+            </w:tcBorders>
+          </w:tcPr>
+          <w:p>
+            <w:pPr>
+              <w:rPr>
+                <w:rFonts w:ascii="Times New Roman" w:hAnsi="Times New Roman" w:cs="Times New Roman"/>
+              </w:rPr>
+            </w:pPr>
+            <w:r>
+              <w:rPr>
+                <w:rFonts w:ascii="Times New Roman" w:hAnsi="Times New Roman" w:cs="Times New Roman"/>
+              </w:rPr>
+              <w:t>4</w:t>
+            </w:r>
+          </w:p>
+          <w:p>
+            <w:pPr>
+              <w:rPr>
+                <w:rFonts w:ascii="Times New Roman" w:hAnsi="Times New Roman" w:cs="Times New Roman"/>
+              </w:rPr>
+            </w:pPr>
+            <w:r>
+              <w:rPr>
+                <w:rFonts w:ascii="Times New Roman" w:hAnsi="Times New Roman" w:cs="Times New Roman"/>
+              </w:rPr>
+              <w:t xml:space="preserve">Devuelve el código hash que se le asigna </w:t>
+            </w:r>
+            <w:r>
+              <w:rPr>
+                <w:rFonts w:ascii="Times New Roman" w:hAnsi="Times New Roman" w:cs="Times New Roman"/>
+              </w:rPr>
+              <w:lastRenderedPageBreak/>
+              <w:t>según la función  hash para clave igual a 4</w:t>
+            </w:r>
+            <w:r>
+              <w:rPr>
+                <w:rFonts w:ascii="Times New Roman" w:hAnsi="Times New Roman" w:cs="Times New Roman"/>
+              </w:rPr>
+              <w:t xml:space="preserve"> que es 4</w:t>
+            </w:r>
+          </w:p>
+        </w:tc>
+      </w:tr>
+      <w:tr>
+        <w:tblPrEx>
+          <w:tblBorders>
+            <w:left w:val="none" w:sz="0" w:space="0" w:color="auto"/>
+            <w:bottom w:val="none" w:sz="0" w:space="0" w:color="auto"/>
+            <w:right w:val="none" w:sz="0" w:space="0" w:color="auto"/>
+            <w:insideH w:val="none" w:sz="0" w:space="0" w:color="auto"/>
+            <w:insideV w:val="none" w:sz="0" w:space="0" w:color="auto"/>
+          </w:tblBorders>
+          <w:tblCellMar>
+            <w:left w:w="70" w:type="dxa"/>
+            <w:right w:w="70" w:type="dxa"/>
+          </w:tblCellMar>
+          <w:tblLook w:val="0000" w:firstRow="0" w:lastRow="0" w:firstColumn="0" w:lastColumn="0" w:noHBand="0" w:noVBand="0"/>
+        </w:tblPrEx>
+        <w:trPr>
+          <w:trHeight w:val="147"/>
+        </w:trPr>
+        <w:tc>
+          <w:tcPr>
+            <w:tcW w:w="788" w:type="dxa"/>
+            <w:tcBorders>
+              <w:top w:val="single" w:sz="4" w:space="0" w:color="auto"/>
+              <w:left w:val="single" w:sz="4" w:space="0" w:color="auto"/>
+              <w:bottom w:val="single" w:sz="4" w:space="0" w:color="auto"/>
+              <w:right w:val="single" w:sz="4" w:space="0" w:color="auto"/>
+            </w:tcBorders>
+          </w:tcPr>
+          <w:p>
+            <w:pPr>
+              <w:tabs>
+                <w:tab w:val="center" w:pos="1045"/>
+              </w:tabs>
+              <w:rPr>
+                <w:rFonts w:ascii="Times New Roman" w:hAnsi="Times New Roman" w:cs="Times New Roman"/>
+              </w:rPr>
+            </w:pPr>
+            <w:proofErr w:type="spellStart"/>
+            <w:r>
+              <w:rPr>
+                <w:rFonts w:ascii="Times New Roman" w:hAnsi="Times New Roman" w:cs="Times New Roman"/>
+              </w:rPr>
+              <w:lastRenderedPageBreak/>
+              <w:t>ITable</w:t>
+            </w:r>
+            <w:proofErr w:type="spellEnd"/>
+          </w:p>
+        </w:tc>
+        <w:tc>
+          <w:tcPr>
+            <w:tcW w:w="2587" w:type="dxa"/>
+            <w:tcBorders>
+              <w:top w:val="single" w:sz="4" w:space="0" w:color="auto"/>
+              <w:left w:val="single" w:sz="4" w:space="0" w:color="auto"/>
+              <w:bottom w:val="single" w:sz="4" w:space="0" w:color="auto"/>
+              <w:right w:val="single" w:sz="4" w:space="0" w:color="auto"/>
+            </w:tcBorders>
+          </w:tcPr>
+          <w:p>
+            <w:pPr>
+              <w:rPr>
+                <w:rFonts w:ascii="Times New Roman" w:hAnsi="Times New Roman" w:cs="Times New Roman"/>
+              </w:rPr>
+            </w:pPr>
+            <w:proofErr w:type="spellStart"/>
+            <w:r>
+              <w:rPr>
+                <w:rFonts w:ascii="Times New Roman" w:hAnsi="Times New Roman" w:cs="Times New Roman"/>
+              </w:rPr>
+              <w:t>isEmpty</w:t>
+            </w:r>
+            <w:proofErr w:type="spellEnd"/>
+            <w:r>
+              <w:rPr>
+                <w:rFonts w:ascii="Times New Roman" w:hAnsi="Times New Roman" w:cs="Times New Roman"/>
+              </w:rPr>
+              <w:t xml:space="preserve">(): </w:t>
+            </w:r>
+            <w:proofErr w:type="spellStart"/>
+            <w:r>
+              <w:rPr>
+                <w:rFonts w:ascii="Times New Roman" w:hAnsi="Times New Roman" w:cs="Times New Roman"/>
+              </w:rPr>
+              <w:t>boolean</w:t>
+            </w:r>
+            <w:proofErr w:type="spellEnd"/>
+          </w:p>
+        </w:tc>
+        <w:tc>
+          <w:tcPr>
+            <w:tcW w:w="4754" w:type="dxa"/>
+            <w:tcBorders>
+              <w:top w:val="single" w:sz="4" w:space="0" w:color="auto"/>
+              <w:left w:val="single" w:sz="4" w:space="0" w:color="auto"/>
+              <w:bottom w:val="single" w:sz="4" w:space="0" w:color="auto"/>
+              <w:right w:val="single" w:sz="4" w:space="0" w:color="auto"/>
+            </w:tcBorders>
+          </w:tcPr>
+          <w:p>
+            <w:pPr>
+              <w:pStyle w:val="Prrafodelista"/>
+              <w:numPr>
+                <w:ilvl w:val="0"/>
+                <w:numId w:val="26"/>
+              </w:numPr>
+              <w:rPr>
+                <w:rFonts w:ascii="Times New Roman" w:hAnsi="Times New Roman" w:cs="Times New Roman"/>
+              </w:rPr>
+            </w:pPr>
+            <w:r>
+              <w:rPr>
+                <w:rFonts w:ascii="Times New Roman" w:hAnsi="Times New Roman" w:cs="Times New Roman"/>
+              </w:rPr>
+              <w:t>{}</w:t>
+            </w:r>
+          </w:p>
+          <w:p>
+            <w:pPr>
+              <w:pStyle w:val="Prrafodelista"/>
+              <w:numPr>
+                <w:ilvl w:val="0"/>
+                <w:numId w:val="26"/>
+              </w:numPr>
+              <w:rPr>
+                <w:rFonts w:ascii="Times New Roman" w:hAnsi="Times New Roman" w:cs="Times New Roman"/>
+              </w:rPr>
+            </w:pPr>
+            <w:r>
+              <w:rPr>
+                <w:rFonts w:ascii="Times New Roman" w:hAnsi="Times New Roman" w:cs="Times New Roman"/>
+              </w:rPr>
+              <w:t>{[“Test1”,1]}</w:t>
+            </w:r>
+          </w:p>
+        </w:tc>
+        <w:tc>
+          <w:tcPr>
+            <w:tcW w:w="1276" w:type="dxa"/>
+            <w:tcBorders>
+              <w:top w:val="single" w:sz="4" w:space="0" w:color="auto"/>
+              <w:left w:val="single" w:sz="4" w:space="0" w:color="auto"/>
+              <w:bottom w:val="single" w:sz="4" w:space="0" w:color="auto"/>
+              <w:right w:val="single" w:sz="4" w:space="0" w:color="auto"/>
+            </w:tcBorders>
+          </w:tcPr>
+          <w:p>
+            <w:pPr>
+              <w:rPr>
+                <w:rFonts w:ascii="Times New Roman" w:hAnsi="Times New Roman" w:cs="Times New Roman"/>
+              </w:rPr>
+            </w:pPr>
+            <w:r>
+              <w:rPr>
+                <w:rFonts w:ascii="Times New Roman" w:hAnsi="Times New Roman" w:cs="Times New Roman"/>
+              </w:rPr>
+              <w:t>Este Método no tiene entradas.</w:t>
+            </w:r>
+          </w:p>
+        </w:tc>
+        <w:tc>
+          <w:tcPr>
+            <w:tcW w:w="1911" w:type="dxa"/>
+            <w:tcBorders>
+              <w:top w:val="single" w:sz="4" w:space="0" w:color="auto"/>
+              <w:left w:val="single" w:sz="4" w:space="0" w:color="auto"/>
+              <w:bottom w:val="single" w:sz="4" w:space="0" w:color="auto"/>
+              <w:right w:val="single" w:sz="4" w:space="0" w:color="auto"/>
+            </w:tcBorders>
+          </w:tcPr>
+          <w:p>
+            <w:pPr>
+              <w:rPr>
+                <w:rFonts w:ascii="Times New Roman" w:hAnsi="Times New Roman" w:cs="Times New Roman"/>
+              </w:rPr>
+            </w:pPr>
+          </w:p>
+          <w:p>
+            <w:pPr>
+              <w:pStyle w:val="Prrafodelista"/>
+              <w:numPr>
+                <w:ilvl w:val="0"/>
+                <w:numId w:val="27"/>
+              </w:numPr>
+              <w:rPr>
+                <w:rFonts w:ascii="Times New Roman" w:hAnsi="Times New Roman" w:cs="Times New Roman"/>
+              </w:rPr>
+            </w:pPr>
+            <w:r>
+              <w:rPr>
+                <w:rFonts w:ascii="Times New Roman" w:hAnsi="Times New Roman" w:cs="Times New Roman"/>
+              </w:rPr>
+              <w:t>Devuelve true porque la cantidad de elementos almacenados en la tabla es 0</w:t>
+            </w:r>
+          </w:p>
+          <w:p>
+            <w:pPr>
+              <w:pStyle w:val="Prrafodelista"/>
+              <w:numPr>
+                <w:ilvl w:val="0"/>
+                <w:numId w:val="27"/>
+              </w:numPr>
+              <w:rPr>
+                <w:rFonts w:ascii="Times New Roman" w:hAnsi="Times New Roman" w:cs="Times New Roman"/>
+              </w:rPr>
+            </w:pPr>
+            <w:r>
+              <w:rPr>
+                <w:rFonts w:ascii="Times New Roman" w:hAnsi="Times New Roman" w:cs="Times New Roman"/>
+              </w:rPr>
+              <w:t>Devuelve false porque la tabla no está vacía, hay un elemento.</w:t>
+            </w:r>
+          </w:p>
+        </w:tc>
+      </w:tr>
+      <w:tr>
+        <w:tblPrEx>
+          <w:tblBorders>
+            <w:left w:val="none" w:sz="0" w:space="0" w:color="auto"/>
+            <w:bottom w:val="none" w:sz="0" w:space="0" w:color="auto"/>
+            <w:right w:val="none" w:sz="0" w:space="0" w:color="auto"/>
+            <w:insideH w:val="none" w:sz="0" w:space="0" w:color="auto"/>
+            <w:insideV w:val="none" w:sz="0" w:space="0" w:color="auto"/>
+          </w:tblBorders>
+          <w:tblCellMar>
+            <w:left w:w="70" w:type="dxa"/>
+            <w:right w:w="70" w:type="dxa"/>
+          </w:tblCellMar>
+          <w:tblLook w:val="0000" w:firstRow="0" w:lastRow="0" w:firstColumn="0" w:lastColumn="0" w:noHBand="0" w:noVBand="0"/>
+        </w:tblPrEx>
+        <w:trPr>
+          <w:trHeight w:val="147"/>
+        </w:trPr>
+        <w:tc>
+          <w:tcPr>
+            <w:tcW w:w="788" w:type="dxa"/>
+            <w:tcBorders>
+              <w:top w:val="single" w:sz="4" w:space="0" w:color="auto"/>
+              <w:left w:val="single" w:sz="4" w:space="0" w:color="auto"/>
+              <w:bottom w:val="single" w:sz="4" w:space="0" w:color="auto"/>
+              <w:right w:val="single" w:sz="4" w:space="0" w:color="auto"/>
+            </w:tcBorders>
+          </w:tcPr>
+          <w:p>
+            <w:pPr>
+              <w:tabs>
+                <w:tab w:val="center" w:pos="1045"/>
+              </w:tabs>
+              <w:rPr>
+                <w:rFonts w:ascii="Times New Roman" w:hAnsi="Times New Roman" w:cs="Times New Roman"/>
+              </w:rPr>
+            </w:pPr>
+            <w:proofErr w:type="spellStart"/>
+            <w:r>
+              <w:rPr>
+                <w:rFonts w:ascii="Times New Roman" w:hAnsi="Times New Roman" w:cs="Times New Roman"/>
+              </w:rPr>
+              <w:t>ITable</w:t>
+            </w:r>
+            <w:proofErr w:type="spellEnd"/>
+          </w:p>
+        </w:tc>
+        <w:tc>
+          <w:tcPr>
+            <w:tcW w:w="2587" w:type="dxa"/>
+            <w:tcBorders>
+              <w:top w:val="single" w:sz="4" w:space="0" w:color="auto"/>
+              <w:left w:val="single" w:sz="4" w:space="0" w:color="auto"/>
+              <w:bottom w:val="single" w:sz="4" w:space="0" w:color="auto"/>
+              <w:right w:val="single" w:sz="4" w:space="0" w:color="auto"/>
+            </w:tcBorders>
+          </w:tcPr>
+          <w:p>
+            <w:pPr>
+              <w:rPr>
+                <w:rFonts w:ascii="Times New Roman" w:hAnsi="Times New Roman" w:cs="Times New Roman"/>
+                <w:lang w:val="en-US"/>
+              </w:rPr>
+            </w:pPr>
+            <w:r>
+              <w:rPr>
+                <w:rFonts w:ascii="Times New Roman" w:hAnsi="Times New Roman" w:cs="Times New Roman"/>
+                <w:lang w:val="en-US"/>
+              </w:rPr>
+              <w:t xml:space="preserve">put(K </w:t>
+            </w:r>
+            <w:proofErr w:type="spellStart"/>
+            <w:r>
+              <w:rPr>
+                <w:rFonts w:ascii="Times New Roman" w:hAnsi="Times New Roman" w:cs="Times New Roman"/>
+                <w:lang w:val="en-US"/>
+              </w:rPr>
+              <w:t>key,V</w:t>
+            </w:r>
+            <w:proofErr w:type="spellEnd"/>
+            <w:r>
+              <w:rPr>
+                <w:rFonts w:ascii="Times New Roman" w:hAnsi="Times New Roman" w:cs="Times New Roman"/>
+                <w:lang w:val="en-US"/>
+              </w:rPr>
+              <w:t xml:space="preserve"> value): </w:t>
+            </w:r>
+            <w:proofErr w:type="spellStart"/>
+            <w:r>
+              <w:rPr>
+                <w:rFonts w:ascii="Times New Roman" w:hAnsi="Times New Roman" w:cs="Times New Roman"/>
+                <w:lang w:val="en-US"/>
+              </w:rPr>
+              <w:t>boolean</w:t>
+            </w:r>
+            <w:proofErr w:type="spellEnd"/>
+          </w:p>
+        </w:tc>
+        <w:tc>
+          <w:tcPr>
+            <w:tcW w:w="4754" w:type="dxa"/>
+            <w:tcBorders>
+              <w:top w:val="single" w:sz="4" w:space="0" w:color="auto"/>
+              <w:left w:val="single" w:sz="4" w:space="0" w:color="auto"/>
+              <w:bottom w:val="single" w:sz="4" w:space="0" w:color="auto"/>
+              <w:right w:val="single" w:sz="4" w:space="0" w:color="auto"/>
+            </w:tcBorders>
+          </w:tcPr>
+          <w:p>
+            <w:pPr>
+              <w:pStyle w:val="Prrafodelista"/>
+              <w:rPr>
+                <w:rFonts w:ascii="Times New Roman" w:hAnsi="Times New Roman" w:cs="Times New Roman"/>
+                <w:lang w:val="en-US"/>
+              </w:rPr>
+            </w:pPr>
+            <w:r>
+              <w:rPr>
+                <w:rFonts w:ascii="Times New Roman" w:hAnsi="Times New Roman" w:cs="Times New Roman"/>
+                <w:lang w:val="en-US"/>
+              </w:rPr>
+              <w:t>{}</w:t>
+            </w:r>
+          </w:p>
+        </w:tc>
+        <w:tc>
+          <w:tcPr>
+            <w:tcW w:w="1276" w:type="dxa"/>
+            <w:tcBorders>
+              <w:top w:val="single" w:sz="4" w:space="0" w:color="auto"/>
+              <w:left w:val="single" w:sz="4" w:space="0" w:color="auto"/>
+              <w:bottom w:val="single" w:sz="4" w:space="0" w:color="auto"/>
+              <w:right w:val="single" w:sz="4" w:space="0" w:color="auto"/>
+            </w:tcBorders>
+          </w:tcPr>
+          <w:p>
+            <w:pPr>
+              <w:rPr>
+                <w:rFonts w:ascii="Times New Roman" w:hAnsi="Times New Roman" w:cs="Times New Roman"/>
+                <w:lang w:val="en-US"/>
+              </w:rPr>
+            </w:pPr>
+            <w:r>
+              <w:rPr>
+                <w:rFonts w:ascii="Times New Roman" w:hAnsi="Times New Roman" w:cs="Times New Roman"/>
+                <w:lang w:val="en-US"/>
+              </w:rPr>
+              <w:t>“Test1”,”1”</w:t>
+            </w:r>
+          </w:p>
+        </w:tc>
+        <w:tc>
+          <w:tcPr>
+            <w:tcW w:w="1911" w:type="dxa"/>
+            <w:tcBorders>
+              <w:top w:val="single" w:sz="4" w:space="0" w:color="auto"/>
+              <w:left w:val="single" w:sz="4" w:space="0" w:color="auto"/>
+              <w:bottom w:val="single" w:sz="4" w:space="0" w:color="auto"/>
+              <w:right w:val="single" w:sz="4" w:space="0" w:color="auto"/>
+            </w:tcBorders>
+          </w:tcPr>
+          <w:p>
+            <w:pPr>
+              <w:rPr>
+                <w:rFonts w:ascii="Times New Roman" w:hAnsi="Times New Roman" w:cs="Times New Roman"/>
+              </w:rPr>
+            </w:pPr>
+            <w:r>
+              <w:rPr>
+                <w:rFonts w:ascii="Times New Roman" w:hAnsi="Times New Roman" w:cs="Times New Roman"/>
+              </w:rPr>
+              <w:t>True</w:t>
+            </w:r>
+          </w:p>
+          <w:p>
+            <w:pPr>
+              <w:rPr>
+                <w:rFonts w:ascii="Times New Roman" w:hAnsi="Times New Roman" w:cs="Times New Roman"/>
+              </w:rPr>
+            </w:pPr>
+            <w:r>
+              <w:rPr>
+                <w:rFonts w:ascii="Times New Roman" w:hAnsi="Times New Roman" w:cs="Times New Roman"/>
+              </w:rPr>
+              <w:t>Devuelve</w:t>
+            </w:r>
+            <w:r>
+              <w:rPr>
+                <w:rFonts w:ascii="Times New Roman" w:hAnsi="Times New Roman" w:cs="Times New Roman"/>
+              </w:rPr>
+              <w:t xml:space="preserve"> true</w:t>
+            </w:r>
+            <w:r>
+              <w:rPr>
+                <w:rFonts w:ascii="Times New Roman" w:hAnsi="Times New Roman" w:cs="Times New Roman"/>
+              </w:rPr>
+              <w:t xml:space="preserve"> </w:t>
+            </w:r>
+            <w:r>
+              <w:rPr>
+                <w:rFonts w:ascii="Times New Roman" w:hAnsi="Times New Roman" w:cs="Times New Roman"/>
+              </w:rPr>
+              <w:t>porque</w:t>
+            </w:r>
+            <w:r>
+              <w:rPr>
+                <w:rFonts w:ascii="Times New Roman" w:hAnsi="Times New Roman" w:cs="Times New Roman"/>
+              </w:rPr>
+              <w:t xml:space="preserve"> fue posible insertar el elemento con clave valor de entrada en </w:t>
+            </w:r>
+            <w:r>
+              <w:rPr>
+                <w:rFonts w:ascii="Times New Roman" w:hAnsi="Times New Roman" w:cs="Times New Roman"/>
+              </w:rPr>
+              <w:t>la tabla. La tabla quedo con un elemento adicional.</w:t>
+            </w:r>
+          </w:p>
+        </w:tc>
+      </w:tr>
+      <w:tr>
+        <w:tblPrEx>
+          <w:tblBorders>
+            <w:left w:val="none" w:sz="0" w:space="0" w:color="auto"/>
+            <w:bottom w:val="none" w:sz="0" w:space="0" w:color="auto"/>
+            <w:right w:val="none" w:sz="0" w:space="0" w:color="auto"/>
+            <w:insideH w:val="none" w:sz="0" w:space="0" w:color="auto"/>
+            <w:insideV w:val="none" w:sz="0" w:space="0" w:color="auto"/>
+          </w:tblBorders>
+          <w:tblCellMar>
+            <w:left w:w="70" w:type="dxa"/>
+            <w:right w:w="70" w:type="dxa"/>
+          </w:tblCellMar>
+          <w:tblLook w:val="0000" w:firstRow="0" w:lastRow="0" w:firstColumn="0" w:lastColumn="0" w:noHBand="0" w:noVBand="0"/>
+        </w:tblPrEx>
+        <w:trPr>
+          <w:trHeight w:val="147"/>
+        </w:trPr>
+        <w:tc>
+          <w:tcPr>
+            <w:tcW w:w="788" w:type="dxa"/>
+            <w:tcBorders>
+              <w:top w:val="single" w:sz="4" w:space="0" w:color="auto"/>
+              <w:left w:val="single" w:sz="4" w:space="0" w:color="auto"/>
+              <w:bottom w:val="single" w:sz="4" w:space="0" w:color="auto"/>
+              <w:right w:val="single" w:sz="4" w:space="0" w:color="auto"/>
+            </w:tcBorders>
+          </w:tcPr>
+          <w:p>
+            <w:pPr>
+              <w:tabs>
+                <w:tab w:val="center" w:pos="1045"/>
+              </w:tabs>
+              <w:rPr>
+                <w:rFonts w:ascii="Times New Roman" w:hAnsi="Times New Roman" w:cs="Times New Roman"/>
+                <w:lang w:val="en-US"/>
+              </w:rPr>
+            </w:pPr>
+            <w:proofErr w:type="spellStart"/>
+            <w:r>
+              <w:rPr>
+                <w:rFonts w:ascii="Times New Roman" w:hAnsi="Times New Roman" w:cs="Times New Roman"/>
+              </w:rPr>
+              <w:t>ITable</w:t>
+            </w:r>
+            <w:proofErr w:type="spellEnd"/>
+          </w:p>
+        </w:tc>
+        <w:tc>
+          <w:tcPr>
+            <w:tcW w:w="2587" w:type="dxa"/>
+            <w:tcBorders>
+              <w:top w:val="single" w:sz="4" w:space="0" w:color="auto"/>
+              <w:left w:val="single" w:sz="4" w:space="0" w:color="auto"/>
+              <w:bottom w:val="single" w:sz="4" w:space="0" w:color="auto"/>
+              <w:right w:val="single" w:sz="4" w:space="0" w:color="auto"/>
+            </w:tcBorders>
+          </w:tcPr>
+          <w:p>
+            <w:pPr>
+              <w:rPr>
+                <w:rFonts w:ascii="Times New Roman" w:hAnsi="Times New Roman" w:cs="Times New Roman"/>
+                <w:lang w:val="en-US"/>
+              </w:rPr>
+            </w:pPr>
+            <w:r>
+              <w:rPr>
+                <w:rFonts w:ascii="Times New Roman" w:hAnsi="Times New Roman" w:cs="Times New Roman"/>
+                <w:lang w:val="en-US"/>
+              </w:rPr>
+              <w:t xml:space="preserve">remove(K key): </w:t>
+            </w:r>
+            <w:proofErr w:type="spellStart"/>
+            <w:r>
+              <w:rPr>
+                <w:rFonts w:ascii="Times New Roman" w:hAnsi="Times New Roman" w:cs="Times New Roman"/>
+                <w:lang w:val="en-US"/>
+              </w:rPr>
+              <w:t>boolean</w:t>
+            </w:r>
+            <w:proofErr w:type="spellEnd"/>
+          </w:p>
+        </w:tc>
+        <w:tc>
+          <w:tcPr>
+            <w:tcW w:w="4754" w:type="dxa"/>
+            <w:tcBorders>
+              <w:top w:val="single" w:sz="4" w:space="0" w:color="auto"/>
+              <w:left w:val="single" w:sz="4" w:space="0" w:color="auto"/>
+              <w:bottom w:val="single" w:sz="4" w:space="0" w:color="auto"/>
+              <w:right w:val="single" w:sz="4" w:space="0" w:color="auto"/>
+            </w:tcBorders>
+          </w:tcPr>
+          <w:p>
+            <w:pPr>
+              <w:pStyle w:val="Prrafodelista"/>
+              <w:numPr>
+                <w:ilvl w:val="0"/>
+                <w:numId w:val="28"/>
+              </w:numPr>
+              <w:rPr>
+                <w:rFonts w:ascii="Times New Roman" w:hAnsi="Times New Roman" w:cs="Times New Roman"/>
+                <w:lang w:val="en-US"/>
+              </w:rPr>
+            </w:pPr>
+            <w:r>
+              <w:rPr>
+                <w:rFonts w:ascii="Times New Roman" w:hAnsi="Times New Roman" w:cs="Times New Roman"/>
+                <w:lang w:val="en-US"/>
+              </w:rPr>
+              <w:t>{[“Test1”,”1”</w:t>
+            </w:r>
+            <w:r>
+              <w:rPr>
+                <w:rFonts w:ascii="Times New Roman" w:hAnsi="Times New Roman" w:cs="Times New Roman"/>
+                <w:lang w:val="en-US"/>
+              </w:rPr>
+              <w:t>], [</w:t>
+            </w:r>
+            <w:r>
+              <w:rPr>
+                <w:rFonts w:ascii="Times New Roman" w:hAnsi="Times New Roman" w:cs="Times New Roman"/>
+                <w:lang w:val="en-US"/>
+              </w:rPr>
+              <w:t>“Test2”,”2”]}</w:t>
+            </w:r>
+          </w:p>
+          <w:p>
+            <w:pPr>
+              <w:pStyle w:val="Prrafodelista"/>
+              <w:numPr>
+                <w:ilvl w:val="0"/>
+                <w:numId w:val="28"/>
+              </w:numPr>
+              <w:rPr>
+                <w:rFonts w:ascii="Times New Roman" w:hAnsi="Times New Roman" w:cs="Times New Roman"/>
+                <w:lang w:val="en-US"/>
+              </w:rPr>
+            </w:pPr>
+            <w:r>
+              <w:rPr>
+                <w:rFonts w:ascii="Times New Roman" w:hAnsi="Times New Roman" w:cs="Times New Roman"/>
+                <w:lang w:val="en-US"/>
+              </w:rPr>
+              <w:t>{[“Test1”,”1”],[“</w:t>
+            </w:r>
+            <w:r>
+              <w:rPr>
+                <w:rFonts w:ascii="Times New Roman" w:hAnsi="Times New Roman" w:cs="Times New Roman"/>
+                <w:lang w:val="en-US"/>
+              </w:rPr>
+              <w:t>Number</w:t>
+            </w:r>
+            <w:r>
+              <w:rPr>
+                <w:rFonts w:ascii="Times New Roman" w:hAnsi="Times New Roman" w:cs="Times New Roman"/>
+                <w:lang w:val="en-US"/>
+              </w:rPr>
+              <w:t>”,”2”]}</w:t>
+            </w:r>
+          </w:p>
+        </w:tc>
+        <w:tc>
+          <w:tcPr>
+            <w:tcW w:w="1276" w:type="dxa"/>
+            <w:tcBorders>
+              <w:top w:val="single" w:sz="4" w:space="0" w:color="auto"/>
+              <w:left w:val="single" w:sz="4" w:space="0" w:color="auto"/>
+              <w:bottom w:val="single" w:sz="4" w:space="0" w:color="auto"/>
+              <w:right w:val="single" w:sz="4" w:space="0" w:color="auto"/>
+            </w:tcBorders>
+          </w:tcPr>
+          <w:p>
+            <w:pPr>
+              <w:rPr>
+                <w:rFonts w:ascii="Times New Roman" w:hAnsi="Times New Roman" w:cs="Times New Roman"/>
+                <w:lang w:val="en-US"/>
+              </w:rPr>
+            </w:pPr>
+            <w:r>
+              <w:rPr>
+                <w:rFonts w:ascii="Times New Roman" w:hAnsi="Times New Roman" w:cs="Times New Roman"/>
+                <w:lang w:val="en-US"/>
+              </w:rPr>
+              <w:t>“Number”</w:t>
+            </w:r>
+          </w:p>
+        </w:tc>
+        <w:tc>
+          <w:tcPr>
+            <w:tcW w:w="1911" w:type="dxa"/>
+            <w:tcBorders>
+              <w:top w:val="single" w:sz="4" w:space="0" w:color="auto"/>
+              <w:left w:val="single" w:sz="4" w:space="0" w:color="auto"/>
+              <w:bottom w:val="single" w:sz="4" w:space="0" w:color="auto"/>
+              <w:right w:val="single" w:sz="4" w:space="0" w:color="auto"/>
+            </w:tcBorders>
+          </w:tcPr>
+          <w:p>
+            <w:pPr>
+              <w:pStyle w:val="Prrafodelista"/>
+              <w:numPr>
+                <w:ilvl w:val="0"/>
+                <w:numId w:val="29"/>
+              </w:numPr>
+              <w:rPr>
+                <w:rFonts w:ascii="Times New Roman" w:hAnsi="Times New Roman" w:cs="Times New Roman"/>
+              </w:rPr>
+            </w:pPr>
+            <w:r>
+              <w:rPr>
+                <w:rFonts w:ascii="Times New Roman" w:hAnsi="Times New Roman" w:cs="Times New Roman"/>
+              </w:rPr>
+              <w:t xml:space="preserve">Devuelve </w:t>
+            </w:r>
+            <w:r>
+              <w:rPr>
+                <w:rFonts w:ascii="Times New Roman" w:hAnsi="Times New Roman" w:cs="Times New Roman"/>
+              </w:rPr>
+              <w:t>false porque no encontró coincidencias con la llave</w:t>
+            </w:r>
+            <w:r>
+              <w:rPr>
+                <w:rFonts w:ascii="Times New Roman" w:hAnsi="Times New Roman" w:cs="Times New Roman"/>
+              </w:rPr>
+              <w:t>.</w:t>
+            </w:r>
+          </w:p>
+          <w:p>
+            <w:pPr>
+              <w:pStyle w:val="Prrafodelista"/>
+              <w:numPr>
+                <w:ilvl w:val="0"/>
+                <w:numId w:val="29"/>
+              </w:numPr>
+              <w:rPr>
+                <w:rFonts w:ascii="Times New Roman" w:hAnsi="Times New Roman" w:cs="Times New Roman"/>
+              </w:rPr>
+            </w:pPr>
+            <w:r>
+              <w:rPr>
+                <w:rFonts w:ascii="Times New Roman" w:hAnsi="Times New Roman" w:cs="Times New Roman"/>
+              </w:rPr>
+              <w:t>Devuelve true porque encontró la llave “</w:t>
+            </w:r>
+            <w:proofErr w:type="spellStart"/>
+            <w:r>
+              <w:rPr>
+                <w:rFonts w:ascii="Times New Roman" w:hAnsi="Times New Roman" w:cs="Times New Roman"/>
+              </w:rPr>
+              <w:t>Number</w:t>
+            </w:r>
+            <w:proofErr w:type="spellEnd"/>
+            <w:r>
+              <w:rPr>
+                <w:rFonts w:ascii="Times New Roman" w:hAnsi="Times New Roman" w:cs="Times New Roman"/>
+              </w:rPr>
+              <w:t>” y la elimino</w:t>
+            </w:r>
+          </w:p>
+        </w:tc>
+      </w:tr>
+      <w:tr>
+        <w:tblPrEx>
+          <w:tblBorders>
+            <w:left w:val="none" w:sz="0" w:space="0" w:color="auto"/>
+            <w:bottom w:val="none" w:sz="0" w:space="0" w:color="auto"/>
+            <w:right w:val="none" w:sz="0" w:space="0" w:color="auto"/>
+            <w:insideH w:val="none" w:sz="0" w:space="0" w:color="auto"/>
+            <w:insideV w:val="none" w:sz="0" w:space="0" w:color="auto"/>
+          </w:tblBorders>
+          <w:tblCellMar>
+            <w:left w:w="70" w:type="dxa"/>
+            <w:right w:w="70" w:type="dxa"/>
+          </w:tblCellMar>
+          <w:tblLook w:val="0000" w:firstRow="0" w:lastRow="0" w:firstColumn="0" w:lastColumn="0" w:noHBand="0" w:noVBand="0"/>
+        </w:tblPrEx>
+        <w:trPr>
+          <w:trHeight w:val="147"/>
+        </w:trPr>
+        <w:tc>
+          <w:tcPr>
+            <w:tcW w:w="788" w:type="dxa"/>
+            <w:tcBorders>
+              <w:top w:val="single" w:sz="4" w:space="0" w:color="auto"/>
+              <w:left w:val="single" w:sz="4" w:space="0" w:color="auto"/>
+              <w:bottom w:val="single" w:sz="4" w:space="0" w:color="auto"/>
+              <w:right w:val="single" w:sz="4" w:space="0" w:color="auto"/>
+            </w:tcBorders>
+          </w:tcPr>
+          <w:p>
+            <w:pPr>
+              <w:tabs>
+                <w:tab w:val="center" w:pos="1045"/>
+              </w:tabs>
+              <w:rPr>
+                <w:rFonts w:ascii="Times New Roman" w:hAnsi="Times New Roman" w:cs="Times New Roman"/>
+                <w:lang w:val="en-US"/>
+              </w:rPr>
+            </w:pPr>
+            <w:proofErr w:type="spellStart"/>
+            <w:r>
+              <w:rPr>
+                <w:rFonts w:ascii="Times New Roman" w:hAnsi="Times New Roman" w:cs="Times New Roman"/>
+              </w:rPr>
+              <w:t>ITable</w:t>
+            </w:r>
+            <w:proofErr w:type="spellEnd"/>
+          </w:p>
+        </w:tc>
+        <w:tc>
+          <w:tcPr>
+            <w:tcW w:w="2587" w:type="dxa"/>
+            <w:tcBorders>
+              <w:top w:val="single" w:sz="4" w:space="0" w:color="auto"/>
+              <w:left w:val="single" w:sz="4" w:space="0" w:color="auto"/>
+              <w:bottom w:val="single" w:sz="4" w:space="0" w:color="auto"/>
+              <w:right w:val="single" w:sz="4" w:space="0" w:color="auto"/>
+            </w:tcBorders>
+          </w:tcPr>
+          <w:p>
+            <w:pPr>
+              <w:rPr>
+                <w:rFonts w:ascii="Times New Roman" w:hAnsi="Times New Roman" w:cs="Times New Roman"/>
+                <w:lang w:val="en-US"/>
+              </w:rPr>
+            </w:pPr>
+            <w:r>
+              <w:rPr>
+                <w:rFonts w:ascii="Times New Roman" w:hAnsi="Times New Roman" w:cs="Times New Roman"/>
+                <w:lang w:val="en-US"/>
+              </w:rPr>
+              <w:t xml:space="preserve">size(): </w:t>
+            </w:r>
+            <w:proofErr w:type="spellStart"/>
+            <w:r>
+              <w:rPr>
+                <w:rFonts w:ascii="Times New Roman" w:hAnsi="Times New Roman" w:cs="Times New Roman"/>
+                <w:lang w:val="en-US"/>
+              </w:rPr>
+              <w:t>int</w:t>
+            </w:r>
+            <w:proofErr w:type="spellEnd"/>
+          </w:p>
+        </w:tc>
+        <w:tc>
+          <w:tcPr>
+            <w:tcW w:w="4754" w:type="dxa"/>
+            <w:tcBorders>
+              <w:top w:val="single" w:sz="4" w:space="0" w:color="auto"/>
+              <w:left w:val="single" w:sz="4" w:space="0" w:color="auto"/>
+              <w:bottom w:val="single" w:sz="4" w:space="0" w:color="auto"/>
+              <w:right w:val="single" w:sz="4" w:space="0" w:color="auto"/>
+            </w:tcBorders>
+          </w:tcPr>
+          <w:p>
+            <w:pPr>
+              <w:pStyle w:val="Prrafodelista"/>
+              <w:numPr>
+                <w:ilvl w:val="0"/>
+                <w:numId w:val="30"/>
+              </w:numPr>
+              <w:rPr>
+                <w:rFonts w:ascii="Times New Roman" w:hAnsi="Times New Roman" w:cs="Times New Roman"/>
+                <w:lang w:val="en-US"/>
+              </w:rPr>
+            </w:pPr>
+            <w:r>
+              <w:rPr>
+                <w:rFonts w:ascii="Times New Roman" w:hAnsi="Times New Roman" w:cs="Times New Roman"/>
+                <w:lang w:val="en-US"/>
+              </w:rPr>
+              <w:t>{[“Number”,”3”]}</w:t>
+            </w:r>
+          </w:p>
+          <w:p>
+            <w:pPr>
+              <w:pStyle w:val="Prrafodelista"/>
+              <w:numPr>
+                <w:ilvl w:val="0"/>
+                <w:numId w:val="30"/>
+              </w:numPr>
+              <w:rPr>
+                <w:rFonts w:ascii="Times New Roman" w:hAnsi="Times New Roman" w:cs="Times New Roman"/>
+                <w:lang w:val="en-US"/>
+              </w:rPr>
+            </w:pPr>
+            <w:r>
+              <w:rPr>
+                <w:rFonts w:ascii="Times New Roman" w:hAnsi="Times New Roman" w:cs="Times New Roman"/>
+                <w:lang w:val="en-US"/>
+              </w:rPr>
+              <w:t>{[</w:t>
+            </w:r>
+            <w:r>
+              <w:rPr>
+                <w:rFonts w:ascii="Times New Roman" w:hAnsi="Times New Roman" w:cs="Times New Roman"/>
+                <w:lang w:val="en-US"/>
+              </w:rPr>
+              <w:t>1</w:t>
+            </w:r>
+            <w:r>
+              <w:rPr>
+                <w:rFonts w:ascii="Times New Roman" w:hAnsi="Times New Roman" w:cs="Times New Roman"/>
+                <w:lang w:val="en-US"/>
+              </w:rPr>
+              <w:t>,”3”]</w:t>
+            </w:r>
+            <w:r>
+              <w:rPr>
+                <w:rFonts w:ascii="Times New Roman" w:hAnsi="Times New Roman" w:cs="Times New Roman"/>
+                <w:lang w:val="en-US"/>
+              </w:rPr>
+              <w:t>,</w:t>
+            </w:r>
+            <w:r>
+              <w:rPr>
+                <w:rFonts w:ascii="Times New Roman" w:hAnsi="Times New Roman" w:cs="Times New Roman"/>
+                <w:lang w:val="en-US"/>
+              </w:rPr>
+              <w:t>1</w:t>
+            </w:r>
+            <w:r>
+              <w:rPr>
+                <w:rFonts w:ascii="Times New Roman" w:hAnsi="Times New Roman" w:cs="Times New Roman"/>
+                <w:lang w:val="en-US"/>
+              </w:rPr>
+              <w:t>0</w:t>
+            </w:r>
+            <w:r>
+              <w:rPr>
+                <w:rFonts w:ascii="Times New Roman" w:hAnsi="Times New Roman" w:cs="Times New Roman"/>
+                <w:lang w:val="en-US"/>
+              </w:rPr>
+              <w:t>,”3”]}</w:t>
+            </w:r>
+          </w:p>
+        </w:tc>
+        <w:tc>
+          <w:tcPr>
+            <w:tcW w:w="1276" w:type="dxa"/>
+            <w:tcBorders>
+              <w:top w:val="single" w:sz="4" w:space="0" w:color="auto"/>
+              <w:left w:val="single" w:sz="4" w:space="0" w:color="auto"/>
+              <w:bottom w:val="single" w:sz="4" w:space="0" w:color="auto"/>
+              <w:right w:val="single" w:sz="4" w:space="0" w:color="auto"/>
+            </w:tcBorders>
+          </w:tcPr>
+          <w:p>
+            <w:pPr>
+              <w:rPr>
+                <w:rFonts w:ascii="Times New Roman" w:hAnsi="Times New Roman" w:cs="Times New Roman"/>
+              </w:rPr>
+            </w:pPr>
+            <w:r>
+              <w:rPr>
+                <w:rFonts w:ascii="Times New Roman" w:hAnsi="Times New Roman" w:cs="Times New Roman"/>
+              </w:rPr>
+              <w:t>Este Método no tiene entradas.</w:t>
+            </w:r>
+          </w:p>
+        </w:tc>
+        <w:tc>
+          <w:tcPr>
+            <w:tcW w:w="1911" w:type="dxa"/>
+            <w:tcBorders>
+              <w:top w:val="single" w:sz="4" w:space="0" w:color="auto"/>
+              <w:left w:val="single" w:sz="4" w:space="0" w:color="auto"/>
+              <w:bottom w:val="single" w:sz="4" w:space="0" w:color="auto"/>
+              <w:right w:val="single" w:sz="4" w:space="0" w:color="auto"/>
+            </w:tcBorders>
+          </w:tcPr>
+          <w:p>
+            <w:pPr>
+              <w:rPr>
+                <w:rFonts w:ascii="Times New Roman" w:hAnsi="Times New Roman" w:cs="Times New Roman"/>
+              </w:rPr>
+            </w:pPr>
+          </w:p>
+          <w:p>
+            <w:pPr>
+              <w:pStyle w:val="Prrafodelista"/>
+              <w:numPr>
+                <w:ilvl w:val="0"/>
+                <w:numId w:val="31"/>
+              </w:numPr>
+              <w:rPr>
+                <w:rFonts w:ascii="Times New Roman" w:hAnsi="Times New Roman" w:cs="Times New Roman"/>
+              </w:rPr>
+            </w:pPr>
+            <w:r>
+              <w:rPr>
+                <w:rFonts w:ascii="Times New Roman" w:hAnsi="Times New Roman" w:cs="Times New Roman"/>
+              </w:rPr>
+              <w:t xml:space="preserve">Devuelve </w:t>
+            </w:r>
+            <w:r>
+              <w:rPr>
+                <w:rFonts w:ascii="Times New Roman" w:hAnsi="Times New Roman" w:cs="Times New Roman"/>
+              </w:rPr>
+              <w:t>la cantidad de llaves distintas almacenadas, 1 porque solo hay “</w:t>
+            </w:r>
+            <w:proofErr w:type="spellStart"/>
+            <w:r>
+              <w:rPr>
+                <w:rFonts w:ascii="Times New Roman" w:hAnsi="Times New Roman" w:cs="Times New Roman"/>
+              </w:rPr>
+              <w:t>Number</w:t>
+            </w:r>
+            <w:proofErr w:type="spellEnd"/>
+            <w:r>
+              <w:rPr>
+                <w:rFonts w:ascii="Times New Roman" w:hAnsi="Times New Roman" w:cs="Times New Roman"/>
+              </w:rPr>
+              <w:t>”</w:t>
+            </w:r>
+          </w:p>
+          <w:p>
+            <w:pPr>
+              <w:pStyle w:val="Prrafodelista"/>
+              <w:numPr>
+                <w:ilvl w:val="0"/>
+                <w:numId w:val="31"/>
+              </w:numPr>
+              <w:rPr>
+                <w:rFonts w:ascii="Times New Roman" w:hAnsi="Times New Roman" w:cs="Times New Roman"/>
+              </w:rPr>
+            </w:pPr>
+            <w:r>
+              <w:rPr>
+                <w:rFonts w:ascii="Times New Roman" w:hAnsi="Times New Roman" w:cs="Times New Roman"/>
+              </w:rPr>
+              <w:t>Devuelve 1 porque hay dos llaves con el mismo valor hash</w:t>
+            </w:r>
+          </w:p>
+        </w:tc>
+      </w:tr>
+      <w:tr>
+        <w:tblPrEx>
+          <w:tblBorders>
+            <w:left w:val="none" w:sz="0" w:space="0" w:color="auto"/>
+            <w:bottom w:val="none" w:sz="0" w:space="0" w:color="auto"/>
+            <w:right w:val="none" w:sz="0" w:space="0" w:color="auto"/>
+            <w:insideH w:val="none" w:sz="0" w:space="0" w:color="auto"/>
+            <w:insideV w:val="none" w:sz="0" w:space="0" w:color="auto"/>
+          </w:tblBorders>
+          <w:tblCellMar>
+            <w:left w:w="70" w:type="dxa"/>
+            <w:right w:w="70" w:type="dxa"/>
+          </w:tblCellMar>
+          <w:tblLook w:val="0000" w:firstRow="0" w:lastRow="0" w:firstColumn="0" w:lastColumn="0" w:noHBand="0" w:noVBand="0"/>
+        </w:tblPrEx>
+        <w:trPr>
+          <w:trHeight w:val="147"/>
+        </w:trPr>
+        <w:tc>
+          <w:tcPr>
+            <w:tcW w:w="788" w:type="dxa"/>
+            <w:tcBorders>
+              <w:top w:val="single" w:sz="4" w:space="0" w:color="auto"/>
+              <w:left w:val="single" w:sz="4" w:space="0" w:color="auto"/>
+              <w:bottom w:val="single" w:sz="4" w:space="0" w:color="auto"/>
+              <w:right w:val="single" w:sz="4" w:space="0" w:color="auto"/>
+            </w:tcBorders>
+          </w:tcPr>
+          <w:p>
+            <w:pPr>
+              <w:tabs>
+                <w:tab w:val="center" w:pos="1045"/>
+              </w:tabs>
+              <w:rPr>
+                <w:rFonts w:ascii="Times New Roman" w:hAnsi="Times New Roman" w:cs="Times New Roman"/>
+                <w:lang w:val="en-US"/>
+              </w:rPr>
+            </w:pPr>
+            <w:proofErr w:type="spellStart"/>
+            <w:r>
+              <w:rPr>
+                <w:rFonts w:ascii="Times New Roman" w:hAnsi="Times New Roman" w:cs="Times New Roman"/>
+              </w:rPr>
+              <w:lastRenderedPageBreak/>
+              <w:t>ITable</w:t>
+            </w:r>
+            <w:proofErr w:type="spellEnd"/>
+          </w:p>
+        </w:tc>
+        <w:tc>
+          <w:tcPr>
+            <w:tcW w:w="2587" w:type="dxa"/>
+            <w:tcBorders>
+              <w:top w:val="single" w:sz="4" w:space="0" w:color="auto"/>
+              <w:left w:val="single" w:sz="4" w:space="0" w:color="auto"/>
+              <w:bottom w:val="single" w:sz="4" w:space="0" w:color="auto"/>
+              <w:right w:val="single" w:sz="4" w:space="0" w:color="auto"/>
+            </w:tcBorders>
+          </w:tcPr>
+          <w:p>
+            <w:pPr>
+              <w:rPr>
+                <w:rFonts w:ascii="Times New Roman" w:hAnsi="Times New Roman" w:cs="Times New Roman"/>
+                <w:lang w:val="en-US"/>
+              </w:rPr>
+            </w:pPr>
+            <w:r>
+              <w:rPr>
+                <w:rFonts w:ascii="Times New Roman" w:hAnsi="Times New Roman" w:cs="Times New Roman"/>
+                <w:lang w:val="en-US"/>
+              </w:rPr>
+              <w:t xml:space="preserve">clear(): </w:t>
+            </w:r>
+            <w:proofErr w:type="spellStart"/>
+            <w:r>
+              <w:rPr>
+                <w:rFonts w:ascii="Times New Roman" w:hAnsi="Times New Roman" w:cs="Times New Roman"/>
+                <w:lang w:val="en-US"/>
+              </w:rPr>
+              <w:t>boolean</w:t>
+            </w:r>
+            <w:proofErr w:type="spellEnd"/>
+          </w:p>
+        </w:tc>
+        <w:tc>
+          <w:tcPr>
+            <w:tcW w:w="4754" w:type="dxa"/>
+            <w:tcBorders>
+              <w:top w:val="single" w:sz="4" w:space="0" w:color="auto"/>
+              <w:left w:val="single" w:sz="4" w:space="0" w:color="auto"/>
+              <w:bottom w:val="single" w:sz="4" w:space="0" w:color="auto"/>
+              <w:right w:val="single" w:sz="4" w:space="0" w:color="auto"/>
+            </w:tcBorders>
+          </w:tcPr>
+          <w:p>
+            <w:pPr>
+              <w:pStyle w:val="Prrafodelista"/>
+              <w:rPr>
+                <w:rFonts w:ascii="Times New Roman" w:hAnsi="Times New Roman" w:cs="Times New Roman"/>
+                <w:lang w:val="en-US"/>
+              </w:rPr>
+            </w:pPr>
+            <w:r>
+              <w:rPr>
+                <w:rFonts w:ascii="Times New Roman" w:hAnsi="Times New Roman" w:cs="Times New Roman"/>
+                <w:lang w:val="en-US"/>
+              </w:rPr>
+              <w:t>{[“Test1”,”2”]}</w:t>
+            </w:r>
+          </w:p>
+        </w:tc>
+        <w:tc>
+          <w:tcPr>
+            <w:tcW w:w="1276" w:type="dxa"/>
+            <w:tcBorders>
+              <w:top w:val="single" w:sz="4" w:space="0" w:color="auto"/>
+              <w:left w:val="single" w:sz="4" w:space="0" w:color="auto"/>
+              <w:bottom w:val="single" w:sz="4" w:space="0" w:color="auto"/>
+              <w:right w:val="single" w:sz="4" w:space="0" w:color="auto"/>
+            </w:tcBorders>
+          </w:tcPr>
+          <w:p>
+            <w:pPr>
+              <w:rPr>
+                <w:rFonts w:ascii="Times New Roman" w:hAnsi="Times New Roman" w:cs="Times New Roman"/>
+              </w:rPr>
+            </w:pPr>
+            <w:r>
+              <w:rPr>
+                <w:rFonts w:ascii="Times New Roman" w:hAnsi="Times New Roman" w:cs="Times New Roman"/>
+              </w:rPr>
+              <w:t>Este Método no tiene entradas.</w:t>
+            </w:r>
+          </w:p>
+        </w:tc>
+        <w:tc>
+          <w:tcPr>
+            <w:tcW w:w="1911" w:type="dxa"/>
+            <w:tcBorders>
+              <w:top w:val="single" w:sz="4" w:space="0" w:color="auto"/>
+              <w:left w:val="single" w:sz="4" w:space="0" w:color="auto"/>
+              <w:bottom w:val="single" w:sz="4" w:space="0" w:color="auto"/>
+              <w:right w:val="single" w:sz="4" w:space="0" w:color="auto"/>
+            </w:tcBorders>
+          </w:tcPr>
+          <w:p>
+            <w:pPr>
+              <w:rPr>
+                <w:rFonts w:ascii="Times New Roman" w:hAnsi="Times New Roman" w:cs="Times New Roman"/>
+              </w:rPr>
+            </w:pPr>
+            <w:r>
+              <w:rPr>
+                <w:rFonts w:ascii="Times New Roman" w:hAnsi="Times New Roman" w:cs="Times New Roman"/>
+              </w:rPr>
+              <w:t>True</w:t>
+            </w:r>
+          </w:p>
+          <w:p>
+            <w:pPr>
+              <w:rPr>
+                <w:rFonts w:ascii="Times New Roman" w:hAnsi="Times New Roman" w:cs="Times New Roman"/>
+                <w:u w:val="single"/>
+              </w:rPr>
+            </w:pPr>
+            <w:r>
+              <w:rPr>
+                <w:rFonts w:ascii="Times New Roman" w:hAnsi="Times New Roman" w:cs="Times New Roman"/>
+              </w:rPr>
+              <w:t>Devuelve true porque no hay elementos</w:t>
+            </w:r>
+            <w:r>
+              <w:rPr>
+                <w:rFonts w:ascii="Times New Roman" w:hAnsi="Times New Roman" w:cs="Times New Roman"/>
+              </w:rPr>
+              <w:t xml:space="preserve"> almacenados</w:t>
+            </w:r>
+            <w:bookmarkStart w:id="0" w:name="_GoBack"/>
+            <w:bookmarkEnd w:id="0"/>
+          </w:p>
+        </w:tc>
+      </w:tr>
+      <w:tr>
+        <w:tblPrEx>
+          <w:tblBorders>
+            <w:left w:val="none" w:sz="0" w:space="0" w:color="auto"/>
+            <w:bottom w:val="none" w:sz="0" w:space="0" w:color="auto"/>
+            <w:right w:val="none" w:sz="0" w:space="0" w:color="auto"/>
+            <w:insideH w:val="none" w:sz="0" w:space="0" w:color="auto"/>
+            <w:insideV w:val="none" w:sz="0" w:space="0" w:color="auto"/>
+          </w:tblBorders>
+          <w:tblCellMar>
+            <w:left w:w="70" w:type="dxa"/>
+            <w:right w:w="70" w:type="dxa"/>
+          </w:tblCellMar>
+          <w:tblLook w:val="0000" w:firstRow="0" w:lastRow="0" w:firstColumn="0" w:lastColumn="0" w:noHBand="0" w:noVBand="0"/>
+        </w:tblPrEx>
+        <w:trPr>
+          <w:trHeight w:val="147"/>
+        </w:trPr>
+        <w:tc>
+          <w:tcPr>
+            <w:tcW w:w="788" w:type="dxa"/>
+            <w:tcBorders>
+              <w:top w:val="single" w:sz="4" w:space="0" w:color="auto"/>
+              <w:left w:val="single" w:sz="4" w:space="0" w:color="auto"/>
+              <w:bottom w:val="single" w:sz="4" w:space="0" w:color="auto"/>
+              <w:right w:val="single" w:sz="4" w:space="0" w:color="auto"/>
+            </w:tcBorders>
+          </w:tcPr>
+          <w:p>
+            <w:pPr>
+              <w:tabs>
+                <w:tab w:val="center" w:pos="1045"/>
+              </w:tabs>
+              <w:rPr>
+                <w:rFonts w:ascii="Times New Roman" w:hAnsi="Times New Roman" w:cs="Times New Roman"/>
+              </w:rPr>
+            </w:pPr>
+          </w:p>
+        </w:tc>
+        <w:tc>
+          <w:tcPr>
+            <w:tcW w:w="2587" w:type="dxa"/>
+            <w:tcBorders>
+              <w:top w:val="single" w:sz="4" w:space="0" w:color="auto"/>
+              <w:left w:val="single" w:sz="4" w:space="0" w:color="auto"/>
+              <w:bottom w:val="single" w:sz="4" w:space="0" w:color="auto"/>
+              <w:right w:val="single" w:sz="4" w:space="0" w:color="auto"/>
+            </w:tcBorders>
+          </w:tcPr>
+          <w:p>
+            <w:pPr>
+              <w:rPr>
+                <w:rFonts w:ascii="Times New Roman" w:hAnsi="Times New Roman" w:cs="Times New Roman"/>
+              </w:rPr>
+            </w:pPr>
+          </w:p>
+        </w:tc>
+        <w:tc>
+          <w:tcPr>
+            <w:tcW w:w="4754" w:type="dxa"/>
+            <w:tcBorders>
+              <w:top w:val="single" w:sz="4" w:space="0" w:color="auto"/>
+              <w:left w:val="single" w:sz="4" w:space="0" w:color="auto"/>
+              <w:bottom w:val="single" w:sz="4" w:space="0" w:color="auto"/>
+              <w:right w:val="single" w:sz="4" w:space="0" w:color="auto"/>
+            </w:tcBorders>
+          </w:tcPr>
+          <w:p>
+            <w:pPr>
+              <w:pStyle w:val="Prrafodelista"/>
+              <w:rPr>
+                <w:rFonts w:ascii="Times New Roman" w:hAnsi="Times New Roman" w:cs="Times New Roman"/>
+              </w:rPr>
+            </w:pPr>
+          </w:p>
+        </w:tc>
+        <w:tc>
+          <w:tcPr>
+            <w:tcW w:w="1276" w:type="dxa"/>
+            <w:tcBorders>
+              <w:top w:val="single" w:sz="4" w:space="0" w:color="auto"/>
+              <w:left w:val="single" w:sz="4" w:space="0" w:color="auto"/>
+              <w:bottom w:val="single" w:sz="4" w:space="0" w:color="auto"/>
+              <w:right w:val="single" w:sz="4" w:space="0" w:color="auto"/>
+            </w:tcBorders>
+          </w:tcPr>
+          <w:p>
+            <w:pPr>
+              <w:rPr>
+                <w:rFonts w:ascii="Times New Roman" w:hAnsi="Times New Roman" w:cs="Times New Roman"/>
+              </w:rPr>
+            </w:pPr>
+          </w:p>
+        </w:tc>
+        <w:tc>
+          <w:tcPr>
+            <w:tcW w:w="1911" w:type="dxa"/>
+            <w:tcBorders>
+              <w:top w:val="single" w:sz="4" w:space="0" w:color="auto"/>
+              <w:left w:val="single" w:sz="4" w:space="0" w:color="auto"/>
+              <w:bottom w:val="single" w:sz="4" w:space="0" w:color="auto"/>
+              <w:right w:val="single" w:sz="4" w:space="0" w:color="auto"/>
+            </w:tcBorders>
+          </w:tcPr>
+          <w:p>
+            <w:pPr>
+              <w:rPr>
+                <w:rFonts w:ascii="Times New Roman" w:hAnsi="Times New Roman" w:cs="Times New Roman"/>
+              </w:rPr>
+            </w:pPr>
+          </w:p>
         </w:tc>
       </w:tr>
     </w:tbl>
@@ -2913,8 +4603,6 @@
           <w:rFonts w:ascii="Times New Roman" w:hAnsi="Times New Roman" w:cs="Times New Roman"/>
         </w:rPr>
       </w:pPr>
-      <w:bookmarkStart w:id="0" w:name="_GoBack"/>
-      <w:bookmarkEnd w:id="0"/>
     </w:p>
     <w:sectPr>
       <w:pgSz w:w="12240" w:h="15840"/>
@@ -2927,7 +4615,7 @@
 </file>
 
 <file path=word/numbering.xml><?xml version="1.0" encoding="utf-8"?>
-<w:numbering xmlns:wpc="http://schemas.microsoft.com/office/word/2010/wordprocessingCanvas" xmlns:cx="http://schemas.microsoft.com/office/drawing/2014/chartex" xmlns:cx1="http://schemas.microsoft.com/office/drawing/2015/9/8/chartex" xmlns:cx2="http://schemas.microsoft.com/office/drawing/2015/10/21/chartex" xmlns:cx3="http://schemas.microsoft.com/office/drawing/2016/5/9/chartex" xmlns:cx4="http://schemas.microsoft.com/office/drawing/2016/5/10/chartex" xmlns:cx5="http://schemas.microsoft.com/office/drawing/2016/5/11/chartex" xmlns:cx6="http://schemas.microsoft.com/office/drawing/2016/5/12/chartex" xmlns:cx7="http://schemas.microsoft.com/office/drawing/2016/5/13/chartex" xmlns:cx8="http://schemas.microsoft.com/office/drawing/2016/5/14/chartex" xmlns:mc="http://schemas.openxmlformats.org/markup-compatibility/2006" xmlns:aink="http://schemas.microsoft.com/office/drawing/2016/ink" xmlns:am3d="http://schemas.microsoft.com/office/drawing/2017/model3d" xmlns:o="urn:schemas-microsoft-com:office:office" xmlns:r="http://schemas.openxmlformats.org/officeDocument/2006/relationships" xmlns:m="http://schemas.openxmlformats.org/officeDocument/2006/math" xmlns:v="urn:schemas-microsoft-com:vml" xmlns:wp14="http://schemas.microsoft.com/office/word/2010/wordprocessingDrawing" xmlns:wp="http://schemas.openxmlformats.org/drawingml/2006/wordprocessingDrawing" xmlns:w10="urn:schemas-microsoft-com:office:word" xmlns:w="http://schemas.openxmlformats.org/wordprocessingml/2006/main" xmlns:w14="http://schemas.microsoft.com/office/word/2010/wordml" xmlns:w15="http://schemas.microsoft.com/office/word/2012/wordml" xmlns:w16cid="http://schemas.microsoft.com/office/word/2016/wordml/cid" xmlns:w16se="http://schemas.microsoft.com/office/word/2015/wordml/symex" xmlns:wpg="http://schemas.microsoft.com/office/word/2010/wordprocessingGroup" xmlns:wpi="http://schemas.microsoft.com/office/word/2010/wordprocessingInk" xmlns:wne="http://schemas.microsoft.com/office/word/2006/wordml" xmlns:wps="http://schemas.microsoft.com/office/word/2010/wordprocessingShape" mc:Ignorable="w14 w15 w16se w16cid wp14">
+<w:numbering xmlns:wpc="http://schemas.microsoft.com/office/word/2010/wordprocessingCanvas" xmlns:cx="http://schemas.microsoft.com/office/drawing/2014/chartex" xmlns:mc="http://schemas.openxmlformats.org/markup-compatibility/2006" xmlns:o="urn:schemas-microsoft-com:office:office" xmlns:r="http://schemas.openxmlformats.org/officeDocument/2006/relationships" xmlns:m="http://schemas.openxmlformats.org/officeDocument/2006/math" xmlns:v="urn:schemas-microsoft-com:vml" xmlns:wp14="http://schemas.microsoft.com/office/word/2010/wordprocessingDrawing" xmlns:wp="http://schemas.openxmlformats.org/drawingml/2006/wordprocessingDrawing" xmlns:w10="urn:schemas-microsoft-com:office:word" xmlns:w="http://schemas.openxmlformats.org/wordprocessingml/2006/main" xmlns:w14="http://schemas.microsoft.com/office/word/2010/wordml" xmlns:w15="http://schemas.microsoft.com/office/word/2012/wordml" xmlns:w16se="http://schemas.microsoft.com/office/word/2015/wordml/symex" xmlns:wpg="http://schemas.microsoft.com/office/word/2010/wordprocessingGroup" xmlns:wpi="http://schemas.microsoft.com/office/word/2010/wordprocessingInk" xmlns:wne="http://schemas.microsoft.com/office/word/2006/wordml" xmlns:wps="http://schemas.microsoft.com/office/word/2010/wordprocessingShape" mc:Ignorable="w14 w15 w16se wp14">
   <w:abstractNum w:abstractNumId="0" w15:restartNumberingAfterBreak="0">
     <w:nsid w:val="0BE175B7"/>
     <w:multiLevelType w:val="hybridMultilevel"/>
@@ -3015,6 +4703,92 @@
     </w:lvl>
   </w:abstractNum>
   <w:abstractNum w:abstractNumId="1" w15:restartNumberingAfterBreak="0">
+    <w:nsid w:val="13A858B7"/>
+    <w:multiLevelType w:val="hybridMultilevel"/>
+    <w:tmpl w:val="4A728482"/>
+    <w:lvl w:ilvl="0" w:tplc="240A000F">
+      <w:start w:val="1"/>
+      <w:numFmt w:val="decimal"/>
+      <w:lvlText w:val="%1."/>
+      <w:lvlJc w:val="left"/>
+      <w:pPr>
+        <w:ind w:left="1440" w:hanging="360"/>
+      </w:pPr>
+    </w:lvl>
+    <w:lvl w:ilvl="1" w:tplc="240A0019" w:tentative="1">
+      <w:start w:val="1"/>
+      <w:numFmt w:val="lowerLetter"/>
+      <w:lvlText w:val="%2."/>
+      <w:lvlJc w:val="left"/>
+      <w:pPr>
+        <w:ind w:left="2160" w:hanging="360"/>
+      </w:pPr>
+    </w:lvl>
+    <w:lvl w:ilvl="2" w:tplc="240A001B" w:tentative="1">
+      <w:start w:val="1"/>
+      <w:numFmt w:val="lowerRoman"/>
+      <w:lvlText w:val="%3."/>
+      <w:lvlJc w:val="right"/>
+      <w:pPr>
+        <w:ind w:left="2880" w:hanging="180"/>
+      </w:pPr>
+    </w:lvl>
+    <w:lvl w:ilvl="3" w:tplc="240A000F" w:tentative="1">
+      <w:start w:val="1"/>
+      <w:numFmt w:val="decimal"/>
+      <w:lvlText w:val="%4."/>
+      <w:lvlJc w:val="left"/>
+      <w:pPr>
+        <w:ind w:left="3600" w:hanging="360"/>
+      </w:pPr>
+    </w:lvl>
+    <w:lvl w:ilvl="4" w:tplc="240A0019" w:tentative="1">
+      <w:start w:val="1"/>
+      <w:numFmt w:val="lowerLetter"/>
+      <w:lvlText w:val="%5."/>
+      <w:lvlJc w:val="left"/>
+      <w:pPr>
+        <w:ind w:left="4320" w:hanging="360"/>
+      </w:pPr>
+    </w:lvl>
+    <w:lvl w:ilvl="5" w:tplc="240A001B" w:tentative="1">
+      <w:start w:val="1"/>
+      <w:numFmt w:val="lowerRoman"/>
+      <w:lvlText w:val="%6."/>
+      <w:lvlJc w:val="right"/>
+      <w:pPr>
+        <w:ind w:left="5040" w:hanging="180"/>
+      </w:pPr>
+    </w:lvl>
+    <w:lvl w:ilvl="6" w:tplc="240A000F" w:tentative="1">
+      <w:start w:val="1"/>
+      <w:numFmt w:val="decimal"/>
+      <w:lvlText w:val="%7."/>
+      <w:lvlJc w:val="left"/>
+      <w:pPr>
+        <w:ind w:left="5760" w:hanging="360"/>
+      </w:pPr>
+    </w:lvl>
+    <w:lvl w:ilvl="7" w:tplc="240A0019" w:tentative="1">
+      <w:start w:val="1"/>
+      <w:numFmt w:val="lowerLetter"/>
+      <w:lvlText w:val="%8."/>
+      <w:lvlJc w:val="left"/>
+      <w:pPr>
+        <w:ind w:left="6480" w:hanging="360"/>
+      </w:pPr>
+    </w:lvl>
+    <w:lvl w:ilvl="8" w:tplc="240A001B" w:tentative="1">
+      <w:start w:val="1"/>
+      <w:numFmt w:val="lowerRoman"/>
+      <w:lvlText w:val="%9."/>
+      <w:lvlJc w:val="right"/>
+      <w:pPr>
+        <w:ind w:left="7200" w:hanging="180"/>
+      </w:pPr>
+    </w:lvl>
+  </w:abstractNum>
+  <w:abstractNum w:abstractNumId="2" w15:restartNumberingAfterBreak="0">
     <w:nsid w:val="156D34DF"/>
     <w:multiLevelType w:val="hybridMultilevel"/>
     <w:tmpl w:val="B5A4C87E"/>
@@ -3100,7 +4874,7 @@
       </w:pPr>
     </w:lvl>
   </w:abstractNum>
-  <w:abstractNum w:abstractNumId="2" w15:restartNumberingAfterBreak="0">
+  <w:abstractNum w:abstractNumId="3" w15:restartNumberingAfterBreak="0">
     <w:nsid w:val="170C5674"/>
     <w:multiLevelType w:val="hybridMultilevel"/>
     <w:tmpl w:val="BC886622"/>
@@ -3186,7 +4960,7 @@
       </w:pPr>
     </w:lvl>
   </w:abstractNum>
-  <w:abstractNum w:abstractNumId="3" w15:restartNumberingAfterBreak="0">
+  <w:abstractNum w:abstractNumId="4" w15:restartNumberingAfterBreak="0">
     <w:nsid w:val="1A810813"/>
     <w:multiLevelType w:val="hybridMultilevel"/>
     <w:tmpl w:val="DBCEEB6E"/>
@@ -3272,7 +5046,7 @@
       </w:pPr>
     </w:lvl>
   </w:abstractNum>
-  <w:abstractNum w:abstractNumId="4" w15:restartNumberingAfterBreak="0">
+  <w:abstractNum w:abstractNumId="5" w15:restartNumberingAfterBreak="0">
     <w:nsid w:val="21DD4CE1"/>
     <w:multiLevelType w:val="hybridMultilevel"/>
     <w:tmpl w:val="1A6E72B0"/>
@@ -3358,7 +5132,7 @@
       </w:pPr>
     </w:lvl>
   </w:abstractNum>
-  <w:abstractNum w:abstractNumId="5" w15:restartNumberingAfterBreak="0">
+  <w:abstractNum w:abstractNumId="6" w15:restartNumberingAfterBreak="0">
     <w:nsid w:val="23522CDB"/>
     <w:multiLevelType w:val="hybridMultilevel"/>
     <w:tmpl w:val="B5A4C87E"/>
@@ -3444,7 +5218,7 @@
       </w:pPr>
     </w:lvl>
   </w:abstractNum>
-  <w:abstractNum w:abstractNumId="6" w15:restartNumberingAfterBreak="0">
+  <w:abstractNum w:abstractNumId="7" w15:restartNumberingAfterBreak="0">
     <w:nsid w:val="26582E53"/>
     <w:multiLevelType w:val="hybridMultilevel"/>
     <w:tmpl w:val="E06E8886"/>
@@ -3530,7 +5304,7 @@
       </w:pPr>
     </w:lvl>
   </w:abstractNum>
-  <w:abstractNum w:abstractNumId="7" w15:restartNumberingAfterBreak="0">
+  <w:abstractNum w:abstractNumId="8" w15:restartNumberingAfterBreak="0">
     <w:nsid w:val="2EFA5BA3"/>
     <w:multiLevelType w:val="hybridMultilevel"/>
     <w:tmpl w:val="A6C2CFE0"/>
@@ -3643,7 +5417,7 @@
       </w:rPr>
     </w:lvl>
   </w:abstractNum>
-  <w:abstractNum w:abstractNumId="8" w15:restartNumberingAfterBreak="0">
+  <w:abstractNum w:abstractNumId="9" w15:restartNumberingAfterBreak="0">
     <w:nsid w:val="36C44E22"/>
     <w:multiLevelType w:val="hybridMultilevel"/>
     <w:tmpl w:val="820CAC3A"/>
@@ -3729,7 +5503,7 @@
       </w:pPr>
     </w:lvl>
   </w:abstractNum>
-  <w:abstractNum w:abstractNumId="9" w15:restartNumberingAfterBreak="0">
+  <w:abstractNum w:abstractNumId="10" w15:restartNumberingAfterBreak="0">
     <w:nsid w:val="39326135"/>
     <w:multiLevelType w:val="hybridMultilevel"/>
     <w:tmpl w:val="4C829E92"/>
@@ -3815,7 +5589,7 @@
       </w:pPr>
     </w:lvl>
   </w:abstractNum>
-  <w:abstractNum w:abstractNumId="10" w15:restartNumberingAfterBreak="0">
+  <w:abstractNum w:abstractNumId="11" w15:restartNumberingAfterBreak="0">
     <w:nsid w:val="3B3C2827"/>
     <w:multiLevelType w:val="hybridMultilevel"/>
     <w:tmpl w:val="240AF580"/>
@@ -3901,7 +5675,7 @@
       </w:pPr>
     </w:lvl>
   </w:abstractNum>
-  <w:abstractNum w:abstractNumId="11" w15:restartNumberingAfterBreak="0">
+  <w:abstractNum w:abstractNumId="12" w15:restartNumberingAfterBreak="0">
     <w:nsid w:val="40E71A79"/>
     <w:multiLevelType w:val="hybridMultilevel"/>
     <w:tmpl w:val="5B74C520"/>
@@ -3987,7 +5761,93 @@
       </w:pPr>
     </w:lvl>
   </w:abstractNum>
-  <w:abstractNum w:abstractNumId="12" w15:restartNumberingAfterBreak="0">
+  <w:abstractNum w:abstractNumId="13" w15:restartNumberingAfterBreak="0">
+    <w:nsid w:val="427E1B56"/>
+    <w:multiLevelType w:val="hybridMultilevel"/>
+    <w:tmpl w:val="AB102D22"/>
+    <w:lvl w:ilvl="0" w:tplc="240A000F">
+      <w:start w:val="1"/>
+      <w:numFmt w:val="decimal"/>
+      <w:lvlText w:val="%1."/>
+      <w:lvlJc w:val="left"/>
+      <w:pPr>
+        <w:ind w:left="720" w:hanging="360"/>
+      </w:pPr>
+    </w:lvl>
+    <w:lvl w:ilvl="1" w:tplc="240A0019" w:tentative="1">
+      <w:start w:val="1"/>
+      <w:numFmt w:val="lowerLetter"/>
+      <w:lvlText w:val="%2."/>
+      <w:lvlJc w:val="left"/>
+      <w:pPr>
+        <w:ind w:left="1440" w:hanging="360"/>
+      </w:pPr>
+    </w:lvl>
+    <w:lvl w:ilvl="2" w:tplc="240A001B" w:tentative="1">
+      <w:start w:val="1"/>
+      <w:numFmt w:val="lowerRoman"/>
+      <w:lvlText w:val="%3."/>
+      <w:lvlJc w:val="right"/>
+      <w:pPr>
+        <w:ind w:left="2160" w:hanging="180"/>
+      </w:pPr>
+    </w:lvl>
+    <w:lvl w:ilvl="3" w:tplc="240A000F" w:tentative="1">
+      <w:start w:val="1"/>
+      <w:numFmt w:val="decimal"/>
+      <w:lvlText w:val="%4."/>
+      <w:lvlJc w:val="left"/>
+      <w:pPr>
+        <w:ind w:left="2880" w:hanging="360"/>
+      </w:pPr>
+    </w:lvl>
+    <w:lvl w:ilvl="4" w:tplc="240A0019" w:tentative="1">
+      <w:start w:val="1"/>
+      <w:numFmt w:val="lowerLetter"/>
+      <w:lvlText w:val="%5."/>
+      <w:lvlJc w:val="left"/>
+      <w:pPr>
+        <w:ind w:left="3600" w:hanging="360"/>
+      </w:pPr>
+    </w:lvl>
+    <w:lvl w:ilvl="5" w:tplc="240A001B" w:tentative="1">
+      <w:start w:val="1"/>
+      <w:numFmt w:val="lowerRoman"/>
+      <w:lvlText w:val="%6."/>
+      <w:lvlJc w:val="right"/>
+      <w:pPr>
+        <w:ind w:left="4320" w:hanging="180"/>
+      </w:pPr>
+    </w:lvl>
+    <w:lvl w:ilvl="6" w:tplc="240A000F" w:tentative="1">
+      <w:start w:val="1"/>
+      <w:numFmt w:val="decimal"/>
+      <w:lvlText w:val="%7."/>
+      <w:lvlJc w:val="left"/>
+      <w:pPr>
+        <w:ind w:left="5040" w:hanging="360"/>
+      </w:pPr>
+    </w:lvl>
+    <w:lvl w:ilvl="7" w:tplc="240A0019" w:tentative="1">
+      <w:start w:val="1"/>
+      <w:numFmt w:val="lowerLetter"/>
+      <w:lvlText w:val="%8."/>
+      <w:lvlJc w:val="left"/>
+      <w:pPr>
+        <w:ind w:left="5760" w:hanging="360"/>
+      </w:pPr>
+    </w:lvl>
+    <w:lvl w:ilvl="8" w:tplc="240A001B" w:tentative="1">
+      <w:start w:val="1"/>
+      <w:numFmt w:val="lowerRoman"/>
+      <w:lvlText w:val="%9."/>
+      <w:lvlJc w:val="right"/>
+      <w:pPr>
+        <w:ind w:left="6480" w:hanging="180"/>
+      </w:pPr>
+    </w:lvl>
+  </w:abstractNum>
+  <w:abstractNum w:abstractNumId="14" w15:restartNumberingAfterBreak="0">
     <w:nsid w:val="4CB751AB"/>
     <w:multiLevelType w:val="hybridMultilevel"/>
     <w:tmpl w:val="B7749202"/>
@@ -4073,7 +5933,7 @@
       </w:pPr>
     </w:lvl>
   </w:abstractNum>
-  <w:abstractNum w:abstractNumId="13" w15:restartNumberingAfterBreak="0">
+  <w:abstractNum w:abstractNumId="15" w15:restartNumberingAfterBreak="0">
     <w:nsid w:val="4DFA23A6"/>
     <w:multiLevelType w:val="hybridMultilevel"/>
     <w:tmpl w:val="7BFCE9EC"/>
@@ -4159,7 +6019,7 @@
       </w:pPr>
     </w:lvl>
   </w:abstractNum>
-  <w:abstractNum w:abstractNumId="14" w15:restartNumberingAfterBreak="0">
+  <w:abstractNum w:abstractNumId="16" w15:restartNumberingAfterBreak="0">
     <w:nsid w:val="4E166F12"/>
     <w:multiLevelType w:val="hybridMultilevel"/>
     <w:tmpl w:val="AA227E24"/>
@@ -4245,7 +6105,7 @@
       </w:pPr>
     </w:lvl>
   </w:abstractNum>
-  <w:abstractNum w:abstractNumId="15" w15:restartNumberingAfterBreak="0">
+  <w:abstractNum w:abstractNumId="17" w15:restartNumberingAfterBreak="0">
     <w:nsid w:val="4FAC2C9B"/>
     <w:multiLevelType w:val="hybridMultilevel"/>
     <w:tmpl w:val="5B74C520"/>
@@ -4331,7 +6191,7 @@
       </w:pPr>
     </w:lvl>
   </w:abstractNum>
-  <w:abstractNum w:abstractNumId="16" w15:restartNumberingAfterBreak="0">
+  <w:abstractNum w:abstractNumId="18" w15:restartNumberingAfterBreak="0">
     <w:nsid w:val="56136E77"/>
     <w:multiLevelType w:val="hybridMultilevel"/>
     <w:tmpl w:val="54DC1416"/>
@@ -4417,7 +6277,7 @@
       </w:pPr>
     </w:lvl>
   </w:abstractNum>
-  <w:abstractNum w:abstractNumId="17" w15:restartNumberingAfterBreak="0">
+  <w:abstractNum w:abstractNumId="19" w15:restartNumberingAfterBreak="0">
     <w:nsid w:val="5B7C00DC"/>
     <w:multiLevelType w:val="hybridMultilevel"/>
     <w:tmpl w:val="50F67142"/>
@@ -4503,7 +6363,93 @@
       </w:pPr>
     </w:lvl>
   </w:abstractNum>
-  <w:abstractNum w:abstractNumId="18" w15:restartNumberingAfterBreak="0">
+  <w:abstractNum w:abstractNumId="20" w15:restartNumberingAfterBreak="0">
+    <w:nsid w:val="5F4A74DB"/>
+    <w:multiLevelType w:val="hybridMultilevel"/>
+    <w:tmpl w:val="78C82CD8"/>
+    <w:lvl w:ilvl="0" w:tplc="240A000F">
+      <w:start w:val="1"/>
+      <w:numFmt w:val="decimal"/>
+      <w:lvlText w:val="%1."/>
+      <w:lvlJc w:val="left"/>
+      <w:pPr>
+        <w:ind w:left="1440" w:hanging="360"/>
+      </w:pPr>
+    </w:lvl>
+    <w:lvl w:ilvl="1" w:tplc="240A0019" w:tentative="1">
+      <w:start w:val="1"/>
+      <w:numFmt w:val="lowerLetter"/>
+      <w:lvlText w:val="%2."/>
+      <w:lvlJc w:val="left"/>
+      <w:pPr>
+        <w:ind w:left="2160" w:hanging="360"/>
+      </w:pPr>
+    </w:lvl>
+    <w:lvl w:ilvl="2" w:tplc="240A001B" w:tentative="1">
+      <w:start w:val="1"/>
+      <w:numFmt w:val="lowerRoman"/>
+      <w:lvlText w:val="%3."/>
+      <w:lvlJc w:val="right"/>
+      <w:pPr>
+        <w:ind w:left="2880" w:hanging="180"/>
+      </w:pPr>
+    </w:lvl>
+    <w:lvl w:ilvl="3" w:tplc="240A000F" w:tentative="1">
+      <w:start w:val="1"/>
+      <w:numFmt w:val="decimal"/>
+      <w:lvlText w:val="%4."/>
+      <w:lvlJc w:val="left"/>
+      <w:pPr>
+        <w:ind w:left="3600" w:hanging="360"/>
+      </w:pPr>
+    </w:lvl>
+    <w:lvl w:ilvl="4" w:tplc="240A0019" w:tentative="1">
+      <w:start w:val="1"/>
+      <w:numFmt w:val="lowerLetter"/>
+      <w:lvlText w:val="%5."/>
+      <w:lvlJc w:val="left"/>
+      <w:pPr>
+        <w:ind w:left="4320" w:hanging="360"/>
+      </w:pPr>
+    </w:lvl>
+    <w:lvl w:ilvl="5" w:tplc="240A001B" w:tentative="1">
+      <w:start w:val="1"/>
+      <w:numFmt w:val="lowerRoman"/>
+      <w:lvlText w:val="%6."/>
+      <w:lvlJc w:val="right"/>
+      <w:pPr>
+        <w:ind w:left="5040" w:hanging="180"/>
+      </w:pPr>
+    </w:lvl>
+    <w:lvl w:ilvl="6" w:tplc="240A000F" w:tentative="1">
+      <w:start w:val="1"/>
+      <w:numFmt w:val="decimal"/>
+      <w:lvlText w:val="%7."/>
+      <w:lvlJc w:val="left"/>
+      <w:pPr>
+        <w:ind w:left="5760" w:hanging="360"/>
+      </w:pPr>
+    </w:lvl>
+    <w:lvl w:ilvl="7" w:tplc="240A0019" w:tentative="1">
+      <w:start w:val="1"/>
+      <w:numFmt w:val="lowerLetter"/>
+      <w:lvlText w:val="%8."/>
+      <w:lvlJc w:val="left"/>
+      <w:pPr>
+        <w:ind w:left="6480" w:hanging="360"/>
+      </w:pPr>
+    </w:lvl>
+    <w:lvl w:ilvl="8" w:tplc="240A001B" w:tentative="1">
+      <w:start w:val="1"/>
+      <w:numFmt w:val="lowerRoman"/>
+      <w:lvlText w:val="%9."/>
+      <w:lvlJc w:val="right"/>
+      <w:pPr>
+        <w:ind w:left="7200" w:hanging="180"/>
+      </w:pPr>
+    </w:lvl>
+  </w:abstractNum>
+  <w:abstractNum w:abstractNumId="21" w15:restartNumberingAfterBreak="0">
     <w:nsid w:val="5F854D45"/>
     <w:multiLevelType w:val="hybridMultilevel"/>
     <w:tmpl w:val="110A2FAA"/>
@@ -4589,7 +6535,179 @@
       </w:pPr>
     </w:lvl>
   </w:abstractNum>
-  <w:abstractNum w:abstractNumId="19" w15:restartNumberingAfterBreak="0">
+  <w:abstractNum w:abstractNumId="22" w15:restartNumberingAfterBreak="0">
+    <w:nsid w:val="64A0151E"/>
+    <w:multiLevelType w:val="hybridMultilevel"/>
+    <w:tmpl w:val="99E685E4"/>
+    <w:lvl w:ilvl="0" w:tplc="240A000F">
+      <w:start w:val="1"/>
+      <w:numFmt w:val="decimal"/>
+      <w:lvlText w:val="%1."/>
+      <w:lvlJc w:val="left"/>
+      <w:pPr>
+        <w:ind w:left="720" w:hanging="360"/>
+      </w:pPr>
+    </w:lvl>
+    <w:lvl w:ilvl="1" w:tplc="240A0019" w:tentative="1">
+      <w:start w:val="1"/>
+      <w:numFmt w:val="lowerLetter"/>
+      <w:lvlText w:val="%2."/>
+      <w:lvlJc w:val="left"/>
+      <w:pPr>
+        <w:ind w:left="1440" w:hanging="360"/>
+      </w:pPr>
+    </w:lvl>
+    <w:lvl w:ilvl="2" w:tplc="240A001B" w:tentative="1">
+      <w:start w:val="1"/>
+      <w:numFmt w:val="lowerRoman"/>
+      <w:lvlText w:val="%3."/>
+      <w:lvlJc w:val="right"/>
+      <w:pPr>
+        <w:ind w:left="2160" w:hanging="180"/>
+      </w:pPr>
+    </w:lvl>
+    <w:lvl w:ilvl="3" w:tplc="240A000F" w:tentative="1">
+      <w:start w:val="1"/>
+      <w:numFmt w:val="decimal"/>
+      <w:lvlText w:val="%4."/>
+      <w:lvlJc w:val="left"/>
+      <w:pPr>
+        <w:ind w:left="2880" w:hanging="360"/>
+      </w:pPr>
+    </w:lvl>
+    <w:lvl w:ilvl="4" w:tplc="240A0019" w:tentative="1">
+      <w:start w:val="1"/>
+      <w:numFmt w:val="lowerLetter"/>
+      <w:lvlText w:val="%5."/>
+      <w:lvlJc w:val="left"/>
+      <w:pPr>
+        <w:ind w:left="3600" w:hanging="360"/>
+      </w:pPr>
+    </w:lvl>
+    <w:lvl w:ilvl="5" w:tplc="240A001B" w:tentative="1">
+      <w:start w:val="1"/>
+      <w:numFmt w:val="lowerRoman"/>
+      <w:lvlText w:val="%6."/>
+      <w:lvlJc w:val="right"/>
+      <w:pPr>
+        <w:ind w:left="4320" w:hanging="180"/>
+      </w:pPr>
+    </w:lvl>
+    <w:lvl w:ilvl="6" w:tplc="240A000F" w:tentative="1">
+      <w:start w:val="1"/>
+      <w:numFmt w:val="decimal"/>
+      <w:lvlText w:val="%7."/>
+      <w:lvlJc w:val="left"/>
+      <w:pPr>
+        <w:ind w:left="5040" w:hanging="360"/>
+      </w:pPr>
+    </w:lvl>
+    <w:lvl w:ilvl="7" w:tplc="240A0019" w:tentative="1">
+      <w:start w:val="1"/>
+      <w:numFmt w:val="lowerLetter"/>
+      <w:lvlText w:val="%8."/>
+      <w:lvlJc w:val="left"/>
+      <w:pPr>
+        <w:ind w:left="5760" w:hanging="360"/>
+      </w:pPr>
+    </w:lvl>
+    <w:lvl w:ilvl="8" w:tplc="240A001B" w:tentative="1">
+      <w:start w:val="1"/>
+      <w:numFmt w:val="lowerRoman"/>
+      <w:lvlText w:val="%9."/>
+      <w:lvlJc w:val="right"/>
+      <w:pPr>
+        <w:ind w:left="6480" w:hanging="180"/>
+      </w:pPr>
+    </w:lvl>
+  </w:abstractNum>
+  <w:abstractNum w:abstractNumId="23" w15:restartNumberingAfterBreak="0">
+    <w:nsid w:val="69331D42"/>
+    <w:multiLevelType w:val="hybridMultilevel"/>
+    <w:tmpl w:val="6A4C4346"/>
+    <w:lvl w:ilvl="0" w:tplc="240A000F">
+      <w:start w:val="1"/>
+      <w:numFmt w:val="decimal"/>
+      <w:lvlText w:val="%1."/>
+      <w:lvlJc w:val="left"/>
+      <w:pPr>
+        <w:ind w:left="1440" w:hanging="360"/>
+      </w:pPr>
+    </w:lvl>
+    <w:lvl w:ilvl="1" w:tplc="240A0019" w:tentative="1">
+      <w:start w:val="1"/>
+      <w:numFmt w:val="lowerLetter"/>
+      <w:lvlText w:val="%2."/>
+      <w:lvlJc w:val="left"/>
+      <w:pPr>
+        <w:ind w:left="2160" w:hanging="360"/>
+      </w:pPr>
+    </w:lvl>
+    <w:lvl w:ilvl="2" w:tplc="240A001B" w:tentative="1">
+      <w:start w:val="1"/>
+      <w:numFmt w:val="lowerRoman"/>
+      <w:lvlText w:val="%3."/>
+      <w:lvlJc w:val="right"/>
+      <w:pPr>
+        <w:ind w:left="2880" w:hanging="180"/>
+      </w:pPr>
+    </w:lvl>
+    <w:lvl w:ilvl="3" w:tplc="240A000F" w:tentative="1">
+      <w:start w:val="1"/>
+      <w:numFmt w:val="decimal"/>
+      <w:lvlText w:val="%4."/>
+      <w:lvlJc w:val="left"/>
+      <w:pPr>
+        <w:ind w:left="3600" w:hanging="360"/>
+      </w:pPr>
+    </w:lvl>
+    <w:lvl w:ilvl="4" w:tplc="240A0019" w:tentative="1">
+      <w:start w:val="1"/>
+      <w:numFmt w:val="lowerLetter"/>
+      <w:lvlText w:val="%5."/>
+      <w:lvlJc w:val="left"/>
+      <w:pPr>
+        <w:ind w:left="4320" w:hanging="360"/>
+      </w:pPr>
+    </w:lvl>
+    <w:lvl w:ilvl="5" w:tplc="240A001B" w:tentative="1">
+      <w:start w:val="1"/>
+      <w:numFmt w:val="lowerRoman"/>
+      <w:lvlText w:val="%6."/>
+      <w:lvlJc w:val="right"/>
+      <w:pPr>
+        <w:ind w:left="5040" w:hanging="180"/>
+      </w:pPr>
+    </w:lvl>
+    <w:lvl w:ilvl="6" w:tplc="240A000F" w:tentative="1">
+      <w:start w:val="1"/>
+      <w:numFmt w:val="decimal"/>
+      <w:lvlText w:val="%7."/>
+      <w:lvlJc w:val="left"/>
+      <w:pPr>
+        <w:ind w:left="5760" w:hanging="360"/>
+      </w:pPr>
+    </w:lvl>
+    <w:lvl w:ilvl="7" w:tplc="240A0019" w:tentative="1">
+      <w:start w:val="1"/>
+      <w:numFmt w:val="lowerLetter"/>
+      <w:lvlText w:val="%8."/>
+      <w:lvlJc w:val="left"/>
+      <w:pPr>
+        <w:ind w:left="6480" w:hanging="360"/>
+      </w:pPr>
+    </w:lvl>
+    <w:lvl w:ilvl="8" w:tplc="240A001B" w:tentative="1">
+      <w:start w:val="1"/>
+      <w:numFmt w:val="lowerRoman"/>
+      <w:lvlText w:val="%9."/>
+      <w:lvlJc w:val="right"/>
+      <w:pPr>
+        <w:ind w:left="7200" w:hanging="180"/>
+      </w:pPr>
+    </w:lvl>
+  </w:abstractNum>
+  <w:abstractNum w:abstractNumId="24" w15:restartNumberingAfterBreak="0">
     <w:nsid w:val="6DA81F99"/>
     <w:multiLevelType w:val="hybridMultilevel"/>
     <w:tmpl w:val="B5A4C87E"/>
@@ -4675,7 +6793,7 @@
       </w:pPr>
     </w:lvl>
   </w:abstractNum>
-  <w:abstractNum w:abstractNumId="20" w15:restartNumberingAfterBreak="0">
+  <w:abstractNum w:abstractNumId="25" w15:restartNumberingAfterBreak="0">
     <w:nsid w:val="6DEF2AF4"/>
     <w:multiLevelType w:val="hybridMultilevel"/>
     <w:tmpl w:val="A75AA3A8"/>
@@ -4761,7 +6879,7 @@
       </w:pPr>
     </w:lvl>
   </w:abstractNum>
-  <w:abstractNum w:abstractNumId="21" w15:restartNumberingAfterBreak="0">
+  <w:abstractNum w:abstractNumId="26" w15:restartNumberingAfterBreak="0">
     <w:nsid w:val="6FD04FC7"/>
     <w:multiLevelType w:val="hybridMultilevel"/>
     <w:tmpl w:val="7D021A40"/>
@@ -4847,7 +6965,7 @@
       </w:pPr>
     </w:lvl>
   </w:abstractNum>
-  <w:abstractNum w:abstractNumId="22" w15:restartNumberingAfterBreak="0">
+  <w:abstractNum w:abstractNumId="27" w15:restartNumberingAfterBreak="0">
     <w:nsid w:val="77E262B4"/>
     <w:multiLevelType w:val="hybridMultilevel"/>
     <w:tmpl w:val="B146629C"/>
@@ -4933,7 +7051,7 @@
       </w:pPr>
     </w:lvl>
   </w:abstractNum>
-  <w:abstractNum w:abstractNumId="23" w15:restartNumberingAfterBreak="0">
+  <w:abstractNum w:abstractNumId="28" w15:restartNumberingAfterBreak="0">
     <w:nsid w:val="78D9784B"/>
     <w:multiLevelType w:val="hybridMultilevel"/>
     <w:tmpl w:val="D3C24BEA"/>
@@ -5019,7 +7137,93 @@
       </w:pPr>
     </w:lvl>
   </w:abstractNum>
-  <w:abstractNum w:abstractNumId="24" w15:restartNumberingAfterBreak="0">
+  <w:abstractNum w:abstractNumId="29" w15:restartNumberingAfterBreak="0">
+    <w:nsid w:val="7C13405A"/>
+    <w:multiLevelType w:val="hybridMultilevel"/>
+    <w:tmpl w:val="FC1C7AFC"/>
+    <w:lvl w:ilvl="0" w:tplc="240A000F">
+      <w:start w:val="1"/>
+      <w:numFmt w:val="decimal"/>
+      <w:lvlText w:val="%1."/>
+      <w:lvlJc w:val="left"/>
+      <w:pPr>
+        <w:ind w:left="720" w:hanging="360"/>
+      </w:pPr>
+    </w:lvl>
+    <w:lvl w:ilvl="1" w:tplc="240A0019" w:tentative="1">
+      <w:start w:val="1"/>
+      <w:numFmt w:val="lowerLetter"/>
+      <w:lvlText w:val="%2."/>
+      <w:lvlJc w:val="left"/>
+      <w:pPr>
+        <w:ind w:left="1440" w:hanging="360"/>
+      </w:pPr>
+    </w:lvl>
+    <w:lvl w:ilvl="2" w:tplc="240A001B" w:tentative="1">
+      <w:start w:val="1"/>
+      <w:numFmt w:val="lowerRoman"/>
+      <w:lvlText w:val="%3."/>
+      <w:lvlJc w:val="right"/>
+      <w:pPr>
+        <w:ind w:left="2160" w:hanging="180"/>
+      </w:pPr>
+    </w:lvl>
+    <w:lvl w:ilvl="3" w:tplc="240A000F" w:tentative="1">
+      <w:start w:val="1"/>
+      <w:numFmt w:val="decimal"/>
+      <w:lvlText w:val="%4."/>
+      <w:lvlJc w:val="left"/>
+      <w:pPr>
+        <w:ind w:left="2880" w:hanging="360"/>
+      </w:pPr>
+    </w:lvl>
+    <w:lvl w:ilvl="4" w:tplc="240A0019" w:tentative="1">
+      <w:start w:val="1"/>
+      <w:numFmt w:val="lowerLetter"/>
+      <w:lvlText w:val="%5."/>
+      <w:lvlJc w:val="left"/>
+      <w:pPr>
+        <w:ind w:left="3600" w:hanging="360"/>
+      </w:pPr>
+    </w:lvl>
+    <w:lvl w:ilvl="5" w:tplc="240A001B" w:tentative="1">
+      <w:start w:val="1"/>
+      <w:numFmt w:val="lowerRoman"/>
+      <w:lvlText w:val="%6."/>
+      <w:lvlJc w:val="right"/>
+      <w:pPr>
+        <w:ind w:left="4320" w:hanging="180"/>
+      </w:pPr>
+    </w:lvl>
+    <w:lvl w:ilvl="6" w:tplc="240A000F" w:tentative="1">
+      <w:start w:val="1"/>
+      <w:numFmt w:val="decimal"/>
+      <w:lvlText w:val="%7."/>
+      <w:lvlJc w:val="left"/>
+      <w:pPr>
+        <w:ind w:left="5040" w:hanging="360"/>
+      </w:pPr>
+    </w:lvl>
+    <w:lvl w:ilvl="7" w:tplc="240A0019" w:tentative="1">
+      <w:start w:val="1"/>
+      <w:numFmt w:val="lowerLetter"/>
+      <w:lvlText w:val="%8."/>
+      <w:lvlJc w:val="left"/>
+      <w:pPr>
+        <w:ind w:left="5760" w:hanging="360"/>
+      </w:pPr>
+    </w:lvl>
+    <w:lvl w:ilvl="8" w:tplc="240A001B" w:tentative="1">
+      <w:start w:val="1"/>
+      <w:numFmt w:val="lowerRoman"/>
+      <w:lvlText w:val="%9."/>
+      <w:lvlJc w:val="right"/>
+      <w:pPr>
+        <w:ind w:left="6480" w:hanging="180"/>
+      </w:pPr>
+    </w:lvl>
+  </w:abstractNum>
+  <w:abstractNum w:abstractNumId="30" w15:restartNumberingAfterBreak="0">
     <w:nsid w:val="7F204E8A"/>
     <w:multiLevelType w:val="hybridMultilevel"/>
     <w:tmpl w:val="B5A4C87E"/>
@@ -5106,85 +7310,103 @@
     </w:lvl>
   </w:abstractNum>
   <w:num w:numId="1">
+    <w:abstractNumId w:val="24"/>
+  </w:num>
+  <w:num w:numId="2">
+    <w:abstractNumId w:val="8"/>
+  </w:num>
+  <w:num w:numId="3">
     <w:abstractNumId w:val="19"/>
   </w:num>
-  <w:num w:numId="2">
-    <w:abstractNumId w:val="7"/>
-  </w:num>
-  <w:num w:numId="3">
-    <w:abstractNumId w:val="17"/>
-  </w:num>
   <w:num w:numId="4">
-    <w:abstractNumId w:val="8"/>
+    <w:abstractNumId w:val="9"/>
   </w:num>
   <w:num w:numId="5">
-    <w:abstractNumId w:val="5"/>
+    <w:abstractNumId w:val="6"/>
   </w:num>
   <w:num w:numId="6">
+    <w:abstractNumId w:val="21"/>
+  </w:num>
+  <w:num w:numId="7">
     <w:abstractNumId w:val="18"/>
   </w:num>
-  <w:num w:numId="7">
-    <w:abstractNumId w:val="16"/>
-  </w:num>
   <w:num w:numId="8">
-    <w:abstractNumId w:val="2"/>
+    <w:abstractNumId w:val="3"/>
   </w:num>
   <w:num w:numId="9">
+    <w:abstractNumId w:val="11"/>
+  </w:num>
+  <w:num w:numId="10">
     <w:abstractNumId w:val="10"/>
   </w:num>
-  <w:num w:numId="10">
-    <w:abstractNumId w:val="9"/>
-  </w:num>
   <w:num w:numId="11">
-    <w:abstractNumId w:val="20"/>
+    <w:abstractNumId w:val="25"/>
   </w:num>
   <w:num w:numId="12">
-    <w:abstractNumId w:val="23"/>
+    <w:abstractNumId w:val="28"/>
   </w:num>
   <w:num w:numId="13">
     <w:abstractNumId w:val="0"/>
   </w:num>
   <w:num w:numId="14">
-    <w:abstractNumId w:val="11"/>
+    <w:abstractNumId w:val="12"/>
   </w:num>
   <w:num w:numId="15">
-    <w:abstractNumId w:val="6"/>
+    <w:abstractNumId w:val="7"/>
   </w:num>
   <w:num w:numId="16">
+    <w:abstractNumId w:val="15"/>
+  </w:num>
+  <w:num w:numId="17">
+    <w:abstractNumId w:val="5"/>
+  </w:num>
+  <w:num w:numId="18">
+    <w:abstractNumId w:val="26"/>
+  </w:num>
+  <w:num w:numId="19">
+    <w:abstractNumId w:val="14"/>
+  </w:num>
+  <w:num w:numId="20">
+    <w:abstractNumId w:val="16"/>
+  </w:num>
+  <w:num w:numId="21">
+    <w:abstractNumId w:val="17"/>
+  </w:num>
+  <w:num w:numId="22">
+    <w:abstractNumId w:val="30"/>
+  </w:num>
+  <w:num w:numId="23">
+    <w:abstractNumId w:val="4"/>
+  </w:num>
+  <w:num w:numId="24">
+    <w:abstractNumId w:val="2"/>
+  </w:num>
+  <w:num w:numId="25">
+    <w:abstractNumId w:val="27"/>
+  </w:num>
+  <w:num w:numId="26">
+    <w:abstractNumId w:val="20"/>
+  </w:num>
+  <w:num w:numId="27">
     <w:abstractNumId w:val="13"/>
   </w:num>
-  <w:num w:numId="17">
-    <w:abstractNumId w:val="4"/>
+  <w:num w:numId="28">
+    <w:abstractNumId w:val="23"/>
   </w:num>
-  <w:num w:numId="18">
-    <w:abstractNumId w:val="21"/>
+  <w:num w:numId="29">
+    <w:abstractNumId w:val="29"/>
   </w:num>
-  <w:num w:numId="19">
-    <w:abstractNumId w:val="12"/>
-  </w:num>
-  <w:num w:numId="20">
-    <w:abstractNumId w:val="14"/>
-  </w:num>
-  <w:num w:numId="21">
-    <w:abstractNumId w:val="15"/>
-  </w:num>
-  <w:num w:numId="22">
-    <w:abstractNumId w:val="24"/>
-  </w:num>
-  <w:num w:numId="23">
-    <w:abstractNumId w:val="3"/>
-  </w:num>
-  <w:num w:numId="24">
+  <w:num w:numId="30">
     <w:abstractNumId w:val="1"/>
   </w:num>
-  <w:num w:numId="25">
+  <w:num w:numId="31">
     <w:abstractNumId w:val="22"/>
   </w:num>
 </w:numbering>
 </file>
 
 <file path=word/styles.xml><?xml version="1.0" encoding="utf-8"?>
-<w:styles xmlns:mc="http://schemas.openxmlformats.org/markup-compatibility/2006" xmlns:r="http://schemas.openxmlformats.org/officeDocument/2006/relationships" xmlns:w="http://schemas.openxmlformats.org/wordprocessingml/2006/main" xmlns:w14="http://schemas.microsoft.com/office/word/2010/wordml" xmlns:w15="http://schemas.microsoft.com/office/word/2012/wordml" xmlns:w16cid="http://schemas.microsoft.com/office/word/2016/wordml/cid" xmlns:w16se="http://schemas.microsoft.com/office/word/2015/wordml/symex" mc:Ignorable="w14 w15 w16se w16cid">
+<w:styles xmlns:mc="http://schemas.openxmlformats.org/markup-compatibility/2006" xmlns:r="http://schemas.openxmlformats.org/officeDocument/2006/relationships" xmlns:w="http://schemas.openxmlformats.org/wordprocessingml/2006/main" xmlns:w14="http://schemas.microsoft.com/office/word/2010/wordml" xmlns:w15="http://schemas.microsoft.com/office/word/2012/wordml" xmlns:w16se="http://schemas.microsoft.com/office/word/2015/wordml/symex" mc:Ignorable="w14 w15 w16se">
   <w:docDefaults>
     <w:rPrDefault>
       <w:rPr>
@@ -5200,7 +7422,7 @@
       </w:pPr>
     </w:pPrDefault>
   </w:docDefaults>
-  <w:latentStyles w:defLockedState="0" w:defUIPriority="99" w:defSemiHidden="0" w:defUnhideWhenUsed="0" w:defQFormat="0" w:count="375">
+  <w:latentStyles w:defLockedState="0" w:defUIPriority="99" w:defSemiHidden="0" w:defUnhideWhenUsed="0" w:defQFormat="0" w:count="371">
     <w:lsdException w:name="Normal" w:uiPriority="0" w:qFormat="1"/>
     <w:lsdException w:name="heading 1" w:uiPriority="9" w:qFormat="1"/>
     <w:lsdException w:name="heading 2" w:semiHidden="1" w:uiPriority="9" w:unhideWhenUsed="1" w:qFormat="1"/>
@@ -5572,10 +7794,6 @@
     <w:lsdException w:name="List Table 5 Dark Accent 6" w:uiPriority="50"/>
     <w:lsdException w:name="List Table 6 Colorful Accent 6" w:uiPriority="51"/>
     <w:lsdException w:name="List Table 7 Colorful Accent 6" w:uiPriority="52"/>
-    <w:lsdException w:name="Mention" w:semiHidden="1" w:unhideWhenUsed="1"/>
-    <w:lsdException w:name="Smart Hyperlink" w:semiHidden="1" w:unhideWhenUsed="1"/>
-    <w:lsdException w:name="Hashtag" w:semiHidden="1" w:unhideWhenUsed="1"/>
-    <w:lsdException w:name="Unresolved Mention" w:semiHidden="1" w:unhideWhenUsed="1"/>
   </w:latentStyles>
   <w:style w:type="paragraph" w:default="1" w:styleId="Normal">
     <w:name w:val="Normal"/>

</xml_diff>